<commit_message>
Se sube primera version de analisis de competencia
</commit_message>
<xml_diff>
--- a/docs/Game Concept.docx
+++ b/docs/Game Concept.docx
@@ -1,10 +1,10 @@
 
 <file path=word/document.xml><?xml version="1.0" encoding="utf-8"?>
-<w:document xmlns:wpc="http://schemas.microsoft.com/office/word/2010/wordprocessingCanvas" xmlns:mc="http://schemas.openxmlformats.org/markup-compatibility/2006" xmlns:o="urn:schemas-microsoft-com:office:office" xmlns:r="http://schemas.openxmlformats.org/officeDocument/2006/relationships" xmlns:m="http://schemas.openxmlformats.org/officeDocument/2006/math" xmlns:v="urn:schemas-microsoft-com:vml" xmlns:wp14="http://schemas.microsoft.com/office/word/2010/wordprocessingDrawing" xmlns:wp="http://schemas.openxmlformats.org/drawingml/2006/wordprocessingDrawing" xmlns:w10="urn:schemas-microsoft-com:office:word" xmlns:w="http://schemas.openxmlformats.org/wordprocessingml/2006/main" xmlns:w14="http://schemas.microsoft.com/office/word/2010/wordml" xmlns:w15="http://schemas.microsoft.com/office/word/2012/wordml" xmlns:wpg="http://schemas.microsoft.com/office/word/2010/wordprocessingGroup" xmlns:wpi="http://schemas.microsoft.com/office/word/2010/wordprocessingInk" xmlns:wne="http://schemas.microsoft.com/office/word/2006/wordml" xmlns:wps="http://schemas.microsoft.com/office/word/2010/wordprocessingShape" mc:Ignorable="w14 w15 wp14">
+<w:document xmlns:wpc="http://schemas.microsoft.com/office/word/2010/wordprocessingCanvas" xmlns:cx="http://schemas.microsoft.com/office/drawing/2014/chartex" xmlns:mc="http://schemas.openxmlformats.org/markup-compatibility/2006" xmlns:o="urn:schemas-microsoft-com:office:office" xmlns:r="http://schemas.openxmlformats.org/officeDocument/2006/relationships" xmlns:m="http://schemas.openxmlformats.org/officeDocument/2006/math" xmlns:v="urn:schemas-microsoft-com:vml" xmlns:wp14="http://schemas.microsoft.com/office/word/2010/wordprocessingDrawing" xmlns:wp="http://schemas.openxmlformats.org/drawingml/2006/wordprocessingDrawing" xmlns:w10="urn:schemas-microsoft-com:office:word" xmlns:w="http://schemas.openxmlformats.org/wordprocessingml/2006/main" xmlns:w14="http://schemas.microsoft.com/office/word/2010/wordml" xmlns:w15="http://schemas.microsoft.com/office/word/2012/wordml" xmlns:w16se="http://schemas.microsoft.com/office/word/2015/wordml/symex" xmlns:wpg="http://schemas.microsoft.com/office/word/2010/wordprocessingGroup" xmlns:wpi="http://schemas.microsoft.com/office/word/2010/wordprocessingInk" xmlns:wne="http://schemas.microsoft.com/office/word/2006/wordml" xmlns:wps="http://schemas.microsoft.com/office/word/2010/wordprocessingShape" mc:Ignorable="w14 w15 w16se wp14">
   <w:body>
     <w:p>
       <w:pPr>
-        <w:pStyle w:val="Heading1"/>
+        <w:pStyle w:val="Ttulo1"/>
         <w:jc w:val="center"/>
         <w:rPr>
           <w:rFonts w:eastAsiaTheme="minorEastAsia"/>
@@ -32,521 +32,503 @@
           <w:rFonts w:eastAsiaTheme="minorEastAsia"/>
           <w:lang w:val="es-UY"/>
         </w:rPr>
-        <w:t xml:space="preserve"> – </w:t>
+        <w:t xml:space="preserve"> – Sistema …….</w:t>
+      </w:r>
+    </w:p>
+    <w:p>
+      <w:pPr>
+        <w:tabs>
+          <w:tab w:val="left" w:pos="570"/>
+        </w:tabs>
+        <w:spacing w:before="173" w:after="0" w:line="240" w:lineRule="exact"/>
+        <w:jc w:val="both"/>
+        <w:rPr>
+          <w:rFonts w:ascii="Times New Roman" w:eastAsiaTheme="minorEastAsia" w:hAnsi="Times New Roman" w:cs="Times New Roman"/>
+          <w:spacing w:val="1"/>
+          <w:lang w:val="es-UY"/>
+        </w:rPr>
+      </w:pPr>
+    </w:p>
+    <w:p>
+      <w:pPr>
+        <w:pStyle w:val="Ttulo2"/>
+        <w:rPr>
+          <w:rFonts w:eastAsiaTheme="minorEastAsia"/>
+          <w:lang w:val="es-UY"/>
+        </w:rPr>
+      </w:pPr>
+      <w:r>
+        <w:rPr>
+          <w:rFonts w:eastAsiaTheme="minorEastAsia"/>
+          <w:lang w:val="es-UY"/>
+        </w:rPr>
+        <w:t>1. Objetivo del documento</w:t>
+      </w:r>
+    </w:p>
+    <w:p>
+      <w:pPr>
+        <w:tabs>
+          <w:tab w:val="left" w:pos="570"/>
+        </w:tabs>
+        <w:spacing w:before="173" w:after="0" w:line="240" w:lineRule="exact"/>
+        <w:jc w:val="both"/>
+        <w:rPr>
+          <w:rFonts w:ascii="Times New Roman" w:eastAsiaTheme="minorEastAsia" w:hAnsi="Times New Roman" w:cs="Times New Roman"/>
+          <w:spacing w:val="1"/>
+          <w:lang w:val="es-UY"/>
+        </w:rPr>
+      </w:pPr>
+      <w:r>
+        <w:rPr>
+          <w:rFonts w:ascii="Times New Roman" w:eastAsiaTheme="minorEastAsia" w:hAnsi="Times New Roman" w:cs="Times New Roman"/>
+          <w:spacing w:val="1"/>
+          <w:lang w:val="es-UY"/>
+        </w:rPr>
+        <w:t xml:space="preserve">Este documento explica la idea fuerza </w:t>
+      </w:r>
+      <w:r>
+        <w:rPr>
+          <w:rFonts w:ascii="Times New Roman" w:eastAsiaTheme="minorEastAsia" w:hAnsi="Times New Roman" w:cs="Times New Roman"/>
+          <w:spacing w:val="1"/>
+          <w:lang w:val="es-UY"/>
+        </w:rPr>
+        <w:t xml:space="preserve">y algunos </w:t>
+      </w:r>
+      <w:r>
+        <w:rPr>
+          <w:rFonts w:ascii="Times New Roman" w:eastAsiaTheme="minorEastAsia" w:hAnsi="Times New Roman" w:cs="Times New Roman"/>
+          <w:spacing w:val="1"/>
+          <w:lang w:val="es-UY"/>
+        </w:rPr>
+        <w:t>concepto</w:t>
+      </w:r>
+      <w:r>
+        <w:rPr>
+          <w:rFonts w:ascii="Times New Roman" w:eastAsiaTheme="minorEastAsia" w:hAnsi="Times New Roman" w:cs="Times New Roman"/>
+          <w:spacing w:val="1"/>
+          <w:lang w:val="es-UY"/>
+        </w:rPr>
+        <w:t xml:space="preserve">s esenciales de </w:t>
+      </w:r>
+      <w:r>
+        <w:rPr>
+          <w:rFonts w:ascii="Times New Roman" w:eastAsiaTheme="minorEastAsia" w:hAnsi="Times New Roman" w:cs="Times New Roman"/>
+          <w:spacing w:val="1"/>
+          <w:lang w:val="es-UY"/>
+        </w:rPr>
+        <w:t>XXXXXX</w:t>
+      </w:r>
+      <w:r>
+        <w:rPr>
+          <w:rFonts w:ascii="Times New Roman" w:eastAsiaTheme="minorEastAsia" w:hAnsi="Times New Roman" w:cs="Times New Roman"/>
+          <w:spacing w:val="1"/>
+          <w:lang w:val="es-UY"/>
+        </w:rPr>
+        <w:t>.</w:t>
+      </w:r>
+    </w:p>
+    <w:p>
+      <w:pPr>
+        <w:tabs>
+          <w:tab w:val="left" w:pos="570"/>
+        </w:tabs>
+        <w:spacing w:before="173" w:after="0" w:line="240" w:lineRule="exact"/>
+        <w:jc w:val="both"/>
+        <w:rPr>
+          <w:rFonts w:ascii="Times New Roman" w:eastAsiaTheme="minorEastAsia" w:hAnsi="Times New Roman" w:cs="Times New Roman"/>
+          <w:spacing w:val="1"/>
+          <w:lang w:val="es-UY"/>
+        </w:rPr>
+      </w:pPr>
+      <w:r>
+        <w:rPr>
+          <w:rFonts w:ascii="Times New Roman" w:eastAsiaTheme="minorEastAsia" w:hAnsi="Times New Roman" w:cs="Times New Roman"/>
+          <w:spacing w:val="1"/>
+          <w:lang w:val="es-UY"/>
+        </w:rPr>
+        <w:t>Se presentan las</w:t>
+      </w:r>
+      <w:r>
+        <w:rPr>
+          <w:rFonts w:ascii="Times New Roman" w:eastAsiaTheme="minorEastAsia" w:hAnsi="Times New Roman" w:cs="Times New Roman"/>
+          <w:spacing w:val="1"/>
+          <w:lang w:val="es-UY"/>
+        </w:rPr>
+        <w:t xml:space="preserve"> </w:t>
+      </w:r>
+      <w:r>
+        <w:rPr>
+          <w:rFonts w:ascii="Times New Roman" w:eastAsiaTheme="minorEastAsia" w:hAnsi="Times New Roman" w:cs="Times New Roman"/>
+          <w:spacing w:val="1"/>
+          <w:lang w:val="es-UY"/>
+        </w:rPr>
+        <w:t xml:space="preserve">características </w:t>
       </w:r>
       <w:proofErr w:type="gramStart"/>
       <w:r>
         <w:rPr>
+          <w:rFonts w:ascii="Times New Roman" w:eastAsiaTheme="minorEastAsia" w:hAnsi="Times New Roman" w:cs="Times New Roman"/>
+          <w:spacing w:val="1"/>
+          <w:lang w:val="es-UY"/>
+        </w:rPr>
+        <w:t>principales ,</w:t>
+      </w:r>
+      <w:proofErr w:type="gramEnd"/>
+      <w:r>
+        <w:rPr>
+          <w:rFonts w:ascii="Times New Roman" w:eastAsiaTheme="minorEastAsia" w:hAnsi="Times New Roman" w:cs="Times New Roman"/>
+          <w:spacing w:val="1"/>
+          <w:lang w:val="es-UY"/>
+        </w:rPr>
+        <w:t xml:space="preserve"> los objetivos que se plantea y el soporte</w:t>
+      </w:r>
+      <w:r>
+        <w:rPr>
+          <w:rFonts w:ascii="Times New Roman" w:eastAsiaTheme="minorEastAsia" w:hAnsi="Times New Roman" w:cs="Times New Roman"/>
+          <w:spacing w:val="1"/>
+          <w:lang w:val="es-UY"/>
+        </w:rPr>
+        <w:t xml:space="preserve"> </w:t>
+      </w:r>
+      <w:r>
+        <w:rPr>
+          <w:rFonts w:ascii="Times New Roman" w:eastAsiaTheme="minorEastAsia" w:hAnsi="Times New Roman" w:cs="Times New Roman"/>
+          <w:spacing w:val="1"/>
+          <w:lang w:val="es-UY"/>
+        </w:rPr>
+        <w:t>tecnológico que</w:t>
+      </w:r>
+      <w:r>
+        <w:rPr>
+          <w:rFonts w:ascii="Times New Roman" w:eastAsiaTheme="minorEastAsia" w:hAnsi="Times New Roman" w:cs="Times New Roman"/>
+          <w:spacing w:val="1"/>
+          <w:lang w:val="es-UY"/>
+        </w:rPr>
+        <w:t xml:space="preserve"> </w:t>
+      </w:r>
+      <w:r>
+        <w:rPr>
+          <w:rFonts w:ascii="Times New Roman" w:eastAsiaTheme="minorEastAsia" w:hAnsi="Times New Roman" w:cs="Times New Roman"/>
+          <w:spacing w:val="1"/>
+          <w:lang w:val="es-UY"/>
+        </w:rPr>
+        <w:t xml:space="preserve">usará con el fin de realizar un primer acercamiento </w:t>
+      </w:r>
+      <w:r>
+        <w:rPr>
+          <w:rFonts w:ascii="Times New Roman" w:eastAsiaTheme="minorEastAsia" w:hAnsi="Times New Roman" w:cs="Times New Roman"/>
+          <w:spacing w:val="1"/>
+          <w:lang w:val="es-UY"/>
+        </w:rPr>
+        <w:t>a XXXXXXX.</w:t>
+      </w:r>
+    </w:p>
+    <w:p>
+      <w:pPr>
+        <w:tabs>
+          <w:tab w:val="left" w:pos="570"/>
+        </w:tabs>
+        <w:spacing w:before="173" w:after="0" w:line="240" w:lineRule="exact"/>
+        <w:jc w:val="both"/>
+        <w:rPr>
+          <w:rFonts w:ascii="Times New Roman" w:eastAsiaTheme="minorEastAsia" w:hAnsi="Times New Roman" w:cs="Times New Roman"/>
+          <w:spacing w:val="1"/>
+          <w:lang w:val="es-UY"/>
+        </w:rPr>
+      </w:pPr>
+    </w:p>
+    <w:p>
+      <w:pPr>
+        <w:pStyle w:val="Ttulo2"/>
+        <w:rPr>
           <w:rFonts w:eastAsiaTheme="minorEastAsia"/>
           <w:lang w:val="es-UY"/>
         </w:rPr>
-        <w:t>Sistema …</w:t>
+      </w:pPr>
+      <w:r>
+        <w:rPr>
+          <w:rFonts w:eastAsiaTheme="minorEastAsia"/>
+          <w:lang w:val="es-UY"/>
+        </w:rPr>
+        <w:t>2. Alcance del documento</w:t>
+      </w:r>
+    </w:p>
+    <w:p>
+      <w:pPr>
+        <w:tabs>
+          <w:tab w:val="left" w:pos="570"/>
+        </w:tabs>
+        <w:spacing w:before="173" w:after="0" w:line="240" w:lineRule="exact"/>
+        <w:jc w:val="both"/>
+        <w:rPr>
+          <w:rFonts w:ascii="Times New Roman" w:eastAsiaTheme="minorEastAsia" w:hAnsi="Times New Roman" w:cs="Times New Roman"/>
+          <w:spacing w:val="1"/>
+          <w:lang w:val="es-UY"/>
+        </w:rPr>
+      </w:pPr>
+    </w:p>
+    <w:p>
+      <w:pPr>
+        <w:tabs>
+          <w:tab w:val="left" w:pos="570"/>
+        </w:tabs>
+        <w:spacing w:before="173" w:after="0" w:line="240" w:lineRule="exact"/>
+        <w:jc w:val="both"/>
+        <w:rPr>
+          <w:rFonts w:ascii="Times New Roman" w:eastAsiaTheme="minorEastAsia" w:hAnsi="Times New Roman" w:cs="Times New Roman"/>
+          <w:spacing w:val="1"/>
+          <w:lang w:val="es-UY"/>
+        </w:rPr>
+      </w:pPr>
+      <w:r>
+        <w:rPr>
+          <w:rFonts w:ascii="Times New Roman" w:eastAsiaTheme="minorEastAsia" w:hAnsi="Times New Roman" w:cs="Times New Roman"/>
+          <w:spacing w:val="1"/>
+          <w:lang w:val="es-UY"/>
+        </w:rPr>
+        <w:t>Este documento describe</w:t>
+      </w:r>
+      <w:r>
+        <w:rPr>
+          <w:rFonts w:ascii="Times New Roman" w:eastAsiaTheme="minorEastAsia" w:hAnsi="Times New Roman" w:cs="Times New Roman"/>
+          <w:spacing w:val="1"/>
+          <w:lang w:val="es-UY"/>
+        </w:rPr>
+        <w:t xml:space="preserve"> XXXXXX</w:t>
+      </w:r>
+      <w:r>
+        <w:rPr>
+          <w:rFonts w:ascii="Times New Roman" w:eastAsiaTheme="minorEastAsia" w:hAnsi="Times New Roman" w:cs="Times New Roman"/>
+          <w:spacing w:val="1"/>
+          <w:lang w:val="es-UY"/>
+        </w:rPr>
+        <w:t xml:space="preserve">, </w:t>
+      </w:r>
+      <w:r>
+        <w:rPr>
+          <w:rFonts w:ascii="Times New Roman" w:eastAsiaTheme="minorEastAsia" w:hAnsi="Times New Roman" w:cs="Times New Roman"/>
+          <w:spacing w:val="1"/>
+          <w:lang w:val="es-UY"/>
+        </w:rPr>
+        <w:t>explicando la Idea Fuerza,</w:t>
+      </w:r>
+      <w:r>
+        <w:rPr>
+          <w:rFonts w:ascii="Times New Roman" w:eastAsiaTheme="minorEastAsia" w:hAnsi="Times New Roman" w:cs="Times New Roman"/>
+          <w:spacing w:val="1"/>
+          <w:lang w:val="es-UY"/>
+        </w:rPr>
+        <w:t xml:space="preserve"> </w:t>
+      </w:r>
+      <w:r>
+        <w:rPr>
+          <w:rFonts w:ascii="Times New Roman" w:eastAsiaTheme="minorEastAsia" w:hAnsi="Times New Roman" w:cs="Times New Roman"/>
+          <w:spacing w:val="1"/>
+          <w:lang w:val="es-UY"/>
+        </w:rPr>
+        <w:t xml:space="preserve">los </w:t>
+      </w:r>
+      <w:proofErr w:type="spellStart"/>
+      <w:r>
+        <w:rPr>
+          <w:rFonts w:ascii="Times New Roman" w:eastAsiaTheme="minorEastAsia" w:hAnsi="Times New Roman" w:cs="Times New Roman"/>
+          <w:spacing w:val="1"/>
+          <w:lang w:val="es-UY"/>
+        </w:rPr>
+        <w:t>modulos</w:t>
+      </w:r>
+      <w:proofErr w:type="spellEnd"/>
+      <w:r>
+        <w:rPr>
+          <w:rFonts w:ascii="Times New Roman" w:eastAsiaTheme="minorEastAsia" w:hAnsi="Times New Roman" w:cs="Times New Roman"/>
+          <w:spacing w:val="1"/>
+          <w:lang w:val="es-UY"/>
+        </w:rPr>
+        <w:t xml:space="preserve"> de aprendizaje y su funcionamiento. S</w:t>
+      </w:r>
+      <w:r>
+        <w:rPr>
+          <w:rFonts w:ascii="Times New Roman" w:eastAsiaTheme="minorEastAsia" w:hAnsi="Times New Roman" w:cs="Times New Roman"/>
+          <w:spacing w:val="1"/>
+          <w:lang w:val="es-UY"/>
+        </w:rPr>
+        <w:t>e</w:t>
+      </w:r>
+      <w:r>
+        <w:rPr>
+          <w:rFonts w:ascii="Times New Roman" w:eastAsiaTheme="minorEastAsia" w:hAnsi="Times New Roman" w:cs="Times New Roman"/>
+          <w:spacing w:val="1"/>
+          <w:lang w:val="es-UY"/>
+        </w:rPr>
+        <w:t xml:space="preserve"> especifica </w:t>
+      </w:r>
+      <w:r>
+        <w:rPr>
+          <w:rFonts w:ascii="Times New Roman" w:eastAsiaTheme="minorEastAsia" w:hAnsi="Times New Roman" w:cs="Times New Roman"/>
+          <w:spacing w:val="1"/>
+          <w:lang w:val="es-UY"/>
+        </w:rPr>
+        <w:t>el</w:t>
+      </w:r>
+      <w:r>
+        <w:rPr>
+          <w:rFonts w:ascii="Times New Roman" w:eastAsiaTheme="minorEastAsia" w:hAnsi="Times New Roman" w:cs="Times New Roman"/>
+          <w:spacing w:val="1"/>
+          <w:lang w:val="es-UY"/>
+        </w:rPr>
+        <w:t xml:space="preserve"> </w:t>
+      </w:r>
+      <w:proofErr w:type="spellStart"/>
+      <w:r>
+        <w:rPr>
+          <w:rFonts w:ascii="Times New Roman" w:eastAsiaTheme="minorEastAsia" w:hAnsi="Times New Roman" w:cs="Times New Roman"/>
+          <w:spacing w:val="1"/>
+          <w:lang w:val="es-UY"/>
+        </w:rPr>
+        <w:t>publico</w:t>
+      </w:r>
+      <w:proofErr w:type="spellEnd"/>
+      <w:r>
+        <w:rPr>
+          <w:rFonts w:ascii="Times New Roman" w:eastAsiaTheme="minorEastAsia" w:hAnsi="Times New Roman" w:cs="Times New Roman"/>
+          <w:spacing w:val="1"/>
+          <w:lang w:val="es-UY"/>
+        </w:rPr>
+        <w:t xml:space="preserve"> al cual </w:t>
+      </w:r>
+      <w:proofErr w:type="spellStart"/>
+      <w:r>
+        <w:rPr>
+          <w:rFonts w:ascii="Times New Roman" w:eastAsiaTheme="minorEastAsia" w:hAnsi="Times New Roman" w:cs="Times New Roman"/>
+          <w:spacing w:val="1"/>
+          <w:lang w:val="es-UY"/>
+        </w:rPr>
+        <w:t>esta</w:t>
+      </w:r>
+      <w:proofErr w:type="spellEnd"/>
+      <w:r>
+        <w:rPr>
+          <w:rFonts w:ascii="Times New Roman" w:eastAsiaTheme="minorEastAsia" w:hAnsi="Times New Roman" w:cs="Times New Roman"/>
+          <w:spacing w:val="1"/>
+          <w:lang w:val="es-UY"/>
+        </w:rPr>
+        <w:t xml:space="preserve"> dirigido</w:t>
+      </w:r>
+      <w:r>
+        <w:rPr>
+          <w:rFonts w:ascii="Times New Roman" w:eastAsiaTheme="minorEastAsia" w:hAnsi="Times New Roman" w:cs="Times New Roman"/>
+          <w:spacing w:val="1"/>
+          <w:lang w:val="es-UY"/>
+        </w:rPr>
+        <w:t>, así como también el hardware necesario. Por último se realiza un</w:t>
+      </w:r>
+      <w:r>
+        <w:rPr>
+          <w:rFonts w:ascii="Times New Roman" w:eastAsiaTheme="minorEastAsia" w:hAnsi="Times New Roman" w:cs="Times New Roman"/>
+          <w:spacing w:val="1"/>
+          <w:lang w:val="es-UY"/>
+        </w:rPr>
+        <w:t xml:space="preserve"> </w:t>
+      </w:r>
+      <w:r>
+        <w:rPr>
+          <w:rFonts w:ascii="Times New Roman" w:eastAsiaTheme="minorEastAsia" w:hAnsi="Times New Roman" w:cs="Times New Roman"/>
+          <w:spacing w:val="1"/>
+          <w:lang w:val="es-UY"/>
+        </w:rPr>
+        <w:t>análisis de la competencia y los riesgos enfrentados.</w:t>
+      </w:r>
+    </w:p>
+    <w:p>
+      <w:pPr>
+        <w:tabs>
+          <w:tab w:val="left" w:pos="570"/>
+        </w:tabs>
+        <w:spacing w:before="173" w:after="0" w:line="240" w:lineRule="exact"/>
+        <w:jc w:val="both"/>
+        <w:rPr>
+          <w:rFonts w:ascii="Times New Roman" w:eastAsiaTheme="minorEastAsia" w:hAnsi="Times New Roman" w:cs="Times New Roman"/>
+          <w:spacing w:val="1"/>
+          <w:lang w:val="es-UY"/>
+        </w:rPr>
+      </w:pPr>
+    </w:p>
+    <w:p>
+      <w:pPr>
+        <w:pStyle w:val="Ttulo2"/>
+        <w:rPr>
+          <w:rFonts w:eastAsiaTheme="minorEastAsia"/>
+          <w:lang w:val="es-UY"/>
+        </w:rPr>
+      </w:pPr>
+      <w:r>
+        <w:rPr>
+          <w:rFonts w:eastAsiaTheme="minorEastAsia"/>
+          <w:lang w:val="es-UY"/>
+        </w:rPr>
+        <w:t>3. Idea Fuerza</w:t>
+      </w:r>
+    </w:p>
+    <w:p>
+      <w:pPr>
+        <w:tabs>
+          <w:tab w:val="left" w:pos="570"/>
+        </w:tabs>
+        <w:spacing w:before="173" w:after="0" w:line="240" w:lineRule="exact"/>
+        <w:jc w:val="both"/>
+        <w:rPr>
+          <w:rFonts w:ascii="Times New Roman" w:eastAsiaTheme="minorEastAsia" w:hAnsi="Times New Roman" w:cs="Times New Roman"/>
+          <w:spacing w:val="1"/>
+          <w:lang w:val="es-UY"/>
+        </w:rPr>
+      </w:pPr>
+    </w:p>
+    <w:p>
+      <w:pPr>
+        <w:tabs>
+          <w:tab w:val="left" w:pos="570"/>
+        </w:tabs>
+        <w:spacing w:before="173" w:after="0" w:line="240" w:lineRule="exact"/>
+        <w:jc w:val="both"/>
+        <w:rPr>
+          <w:rFonts w:ascii="Times New Roman" w:eastAsiaTheme="minorEastAsia" w:hAnsi="Times New Roman" w:cs="Times New Roman"/>
+          <w:spacing w:val="1"/>
+          <w:lang w:val="es-UY"/>
+        </w:rPr>
+      </w:pPr>
+      <w:r>
+        <w:rPr>
+          <w:rFonts w:ascii="Times New Roman" w:eastAsiaTheme="minorEastAsia" w:hAnsi="Times New Roman" w:cs="Times New Roman"/>
+          <w:spacing w:val="1"/>
+          <w:lang w:val="es-UY"/>
+        </w:rPr>
+        <w:t xml:space="preserve">Realizar </w:t>
+      </w:r>
+      <w:proofErr w:type="gramStart"/>
+      <w:r>
+        <w:rPr>
+          <w:rFonts w:ascii="Times New Roman" w:eastAsiaTheme="minorEastAsia" w:hAnsi="Times New Roman" w:cs="Times New Roman"/>
+          <w:spacing w:val="1"/>
+          <w:lang w:val="es-UY"/>
+        </w:rPr>
+        <w:t xml:space="preserve">una </w:t>
+      </w:r>
+      <w:r>
+        <w:rPr>
+          <w:rFonts w:ascii="Times New Roman" w:eastAsiaTheme="minorEastAsia" w:hAnsi="Times New Roman" w:cs="Times New Roman"/>
+          <w:spacing w:val="1"/>
+          <w:lang w:val="es-UY"/>
+        </w:rPr>
+        <w:t>sistema</w:t>
       </w:r>
       <w:proofErr w:type="gramEnd"/>
       <w:r>
         <w:rPr>
-          <w:rFonts w:eastAsiaTheme="minorEastAsia"/>
-          <w:lang w:val="es-UY"/>
-        </w:rPr>
-        <w:t>….</w:t>
-      </w:r>
-    </w:p>
-    <w:p>
-      <w:pPr>
-        <w:tabs>
-          <w:tab w:val="left" w:pos="570"/>
-        </w:tabs>
-        <w:spacing w:before="173" w:after="0" w:line="240" w:lineRule="exact"/>
-        <w:jc w:val="both"/>
-        <w:rPr>
-          <w:rFonts w:ascii="Times New Roman" w:eastAsiaTheme="minorEastAsia" w:hAnsi="Times New Roman" w:cs="Times New Roman"/>
-          <w:spacing w:val="1"/>
-          <w:lang w:val="es-UY"/>
-        </w:rPr>
-      </w:pPr>
-    </w:p>
-    <w:p>
-      <w:pPr>
-        <w:pStyle w:val="Heading2"/>
-        <w:rPr>
-          <w:rFonts w:eastAsiaTheme="minorEastAsia"/>
-          <w:lang w:val="es-UY"/>
-        </w:rPr>
-      </w:pPr>
-      <w:r>
-        <w:rPr>
-          <w:rFonts w:eastAsiaTheme="minorEastAsia"/>
-          <w:lang w:val="es-UY"/>
-        </w:rPr>
-        <w:t>1. Objetivo del documento</w:t>
-      </w:r>
-    </w:p>
-    <w:p>
-      <w:pPr>
-        <w:tabs>
-          <w:tab w:val="left" w:pos="570"/>
-        </w:tabs>
-        <w:spacing w:before="173" w:after="0" w:line="240" w:lineRule="exact"/>
-        <w:jc w:val="both"/>
-        <w:rPr>
-          <w:rFonts w:ascii="Times New Roman" w:eastAsiaTheme="minorEastAsia" w:hAnsi="Times New Roman" w:cs="Times New Roman"/>
-          <w:spacing w:val="1"/>
-          <w:lang w:val="es-UY"/>
-        </w:rPr>
-      </w:pPr>
-      <w:r>
-        <w:rPr>
-          <w:rFonts w:ascii="Times New Roman" w:eastAsiaTheme="minorEastAsia" w:hAnsi="Times New Roman" w:cs="Times New Roman"/>
-          <w:spacing w:val="1"/>
-          <w:lang w:val="es-UY"/>
-        </w:rPr>
-        <w:t xml:space="preserve">Este documento explica la idea fuerza </w:t>
-      </w:r>
-      <w:r>
-        <w:rPr>
-          <w:rFonts w:ascii="Times New Roman" w:eastAsiaTheme="minorEastAsia" w:hAnsi="Times New Roman" w:cs="Times New Roman"/>
-          <w:spacing w:val="1"/>
-          <w:lang w:val="es-UY"/>
-        </w:rPr>
-        <w:t xml:space="preserve">y algunos </w:t>
-      </w:r>
-      <w:r>
-        <w:rPr>
-          <w:rFonts w:ascii="Times New Roman" w:eastAsiaTheme="minorEastAsia" w:hAnsi="Times New Roman" w:cs="Times New Roman"/>
-          <w:spacing w:val="1"/>
-          <w:lang w:val="es-UY"/>
-        </w:rPr>
-        <w:t>concepto</w:t>
-      </w:r>
-      <w:r>
-        <w:rPr>
-          <w:rFonts w:ascii="Times New Roman" w:eastAsiaTheme="minorEastAsia" w:hAnsi="Times New Roman" w:cs="Times New Roman"/>
-          <w:spacing w:val="1"/>
-          <w:lang w:val="es-UY"/>
-        </w:rPr>
-        <w:t xml:space="preserve">s esenciales de </w:t>
-      </w:r>
-      <w:r>
-        <w:rPr>
-          <w:rFonts w:ascii="Times New Roman" w:eastAsiaTheme="minorEastAsia" w:hAnsi="Times New Roman" w:cs="Times New Roman"/>
-          <w:spacing w:val="1"/>
-          <w:lang w:val="es-UY"/>
-        </w:rPr>
-        <w:t>XXXXXX</w:t>
-      </w:r>
-      <w:r>
-        <w:rPr>
-          <w:rFonts w:ascii="Times New Roman" w:eastAsiaTheme="minorEastAsia" w:hAnsi="Times New Roman" w:cs="Times New Roman"/>
-          <w:spacing w:val="1"/>
-          <w:lang w:val="es-UY"/>
-        </w:rPr>
-        <w:t>.</w:t>
-      </w:r>
-    </w:p>
-    <w:p>
-      <w:pPr>
-        <w:tabs>
-          <w:tab w:val="left" w:pos="570"/>
-        </w:tabs>
-        <w:spacing w:before="173" w:after="0" w:line="240" w:lineRule="exact"/>
-        <w:jc w:val="both"/>
-        <w:rPr>
-          <w:rFonts w:ascii="Times New Roman" w:eastAsiaTheme="minorEastAsia" w:hAnsi="Times New Roman" w:cs="Times New Roman"/>
-          <w:spacing w:val="1"/>
-          <w:lang w:val="es-UY"/>
-        </w:rPr>
-      </w:pPr>
-      <w:r>
-        <w:rPr>
-          <w:rFonts w:ascii="Times New Roman" w:eastAsiaTheme="minorEastAsia" w:hAnsi="Times New Roman" w:cs="Times New Roman"/>
-          <w:spacing w:val="1"/>
-          <w:lang w:val="es-UY"/>
-        </w:rPr>
-        <w:t>Se presentan las</w:t>
-      </w:r>
-      <w:r>
-        <w:rPr>
-          <w:rFonts w:ascii="Times New Roman" w:eastAsiaTheme="minorEastAsia" w:hAnsi="Times New Roman" w:cs="Times New Roman"/>
-          <w:spacing w:val="1"/>
-          <w:lang w:val="es-UY"/>
-        </w:rPr>
-        <w:t xml:space="preserve"> </w:t>
-      </w:r>
-      <w:r>
-        <w:rPr>
-          <w:rFonts w:ascii="Times New Roman" w:eastAsiaTheme="minorEastAsia" w:hAnsi="Times New Roman" w:cs="Times New Roman"/>
-          <w:spacing w:val="1"/>
-          <w:lang w:val="es-UY"/>
-        </w:rPr>
-        <w:t xml:space="preserve">características </w:t>
-      </w:r>
-      <w:proofErr w:type="gramStart"/>
-      <w:r>
-        <w:rPr>
-          <w:rFonts w:ascii="Times New Roman" w:eastAsiaTheme="minorEastAsia" w:hAnsi="Times New Roman" w:cs="Times New Roman"/>
-          <w:spacing w:val="1"/>
-          <w:lang w:val="es-UY"/>
-        </w:rPr>
-        <w:t>principales ,</w:t>
-      </w:r>
-      <w:proofErr w:type="gramEnd"/>
-      <w:r>
-        <w:rPr>
-          <w:rFonts w:ascii="Times New Roman" w:eastAsiaTheme="minorEastAsia" w:hAnsi="Times New Roman" w:cs="Times New Roman"/>
-          <w:spacing w:val="1"/>
-          <w:lang w:val="es-UY"/>
-        </w:rPr>
-        <w:t xml:space="preserve"> los objetivos que se plantea y el soporte</w:t>
-      </w:r>
-      <w:r>
-        <w:rPr>
-          <w:rFonts w:ascii="Times New Roman" w:eastAsiaTheme="minorEastAsia" w:hAnsi="Times New Roman" w:cs="Times New Roman"/>
-          <w:spacing w:val="1"/>
-          <w:lang w:val="es-UY"/>
-        </w:rPr>
-        <w:t xml:space="preserve"> </w:t>
-      </w:r>
-      <w:r>
-        <w:rPr>
-          <w:rFonts w:ascii="Times New Roman" w:eastAsiaTheme="minorEastAsia" w:hAnsi="Times New Roman" w:cs="Times New Roman"/>
-          <w:spacing w:val="1"/>
-          <w:lang w:val="es-UY"/>
-        </w:rPr>
-        <w:t>tecnológico que</w:t>
-      </w:r>
-      <w:r>
-        <w:rPr>
-          <w:rFonts w:ascii="Times New Roman" w:eastAsiaTheme="minorEastAsia" w:hAnsi="Times New Roman" w:cs="Times New Roman"/>
-          <w:spacing w:val="1"/>
-          <w:lang w:val="es-UY"/>
-        </w:rPr>
-        <w:t xml:space="preserve"> </w:t>
-      </w:r>
-      <w:r>
-        <w:rPr>
-          <w:rFonts w:ascii="Times New Roman" w:eastAsiaTheme="minorEastAsia" w:hAnsi="Times New Roman" w:cs="Times New Roman"/>
-          <w:spacing w:val="1"/>
-          <w:lang w:val="es-UY"/>
-        </w:rPr>
-        <w:t xml:space="preserve">usará con el fin de realizar un primer acercamiento </w:t>
-      </w:r>
-      <w:r>
-        <w:rPr>
-          <w:rFonts w:ascii="Times New Roman" w:eastAsiaTheme="minorEastAsia" w:hAnsi="Times New Roman" w:cs="Times New Roman"/>
-          <w:spacing w:val="1"/>
-          <w:lang w:val="es-UY"/>
-        </w:rPr>
-        <w:t>a XXXXXXX.</w:t>
-      </w:r>
-    </w:p>
-    <w:p>
-      <w:pPr>
-        <w:tabs>
-          <w:tab w:val="left" w:pos="570"/>
-        </w:tabs>
-        <w:spacing w:before="173" w:after="0" w:line="240" w:lineRule="exact"/>
-        <w:jc w:val="both"/>
-        <w:rPr>
-          <w:rFonts w:ascii="Times New Roman" w:eastAsiaTheme="minorEastAsia" w:hAnsi="Times New Roman" w:cs="Times New Roman"/>
-          <w:spacing w:val="1"/>
-          <w:lang w:val="es-UY"/>
-        </w:rPr>
-      </w:pPr>
-    </w:p>
-    <w:p>
-      <w:pPr>
-        <w:pStyle w:val="Heading2"/>
-        <w:rPr>
-          <w:rFonts w:eastAsiaTheme="minorEastAsia"/>
-          <w:lang w:val="es-UY"/>
-        </w:rPr>
-      </w:pPr>
-      <w:r>
-        <w:rPr>
-          <w:rFonts w:eastAsiaTheme="minorEastAsia"/>
-          <w:lang w:val="es-UY"/>
-        </w:rPr>
-        <w:t>2. Alcance del documento</w:t>
-      </w:r>
-    </w:p>
-    <w:p>
-      <w:pPr>
-        <w:tabs>
-          <w:tab w:val="left" w:pos="570"/>
-        </w:tabs>
-        <w:spacing w:before="173" w:after="0" w:line="240" w:lineRule="exact"/>
-        <w:jc w:val="both"/>
-        <w:rPr>
-          <w:rFonts w:ascii="Times New Roman" w:eastAsiaTheme="minorEastAsia" w:hAnsi="Times New Roman" w:cs="Times New Roman"/>
-          <w:spacing w:val="1"/>
-          <w:lang w:val="es-UY"/>
-        </w:rPr>
-      </w:pPr>
-    </w:p>
-    <w:p>
-      <w:pPr>
-        <w:tabs>
-          <w:tab w:val="left" w:pos="570"/>
-        </w:tabs>
-        <w:spacing w:before="173" w:after="0" w:line="240" w:lineRule="exact"/>
-        <w:jc w:val="both"/>
-        <w:rPr>
-          <w:rFonts w:ascii="Times New Roman" w:eastAsiaTheme="minorEastAsia" w:hAnsi="Times New Roman" w:cs="Times New Roman"/>
-          <w:spacing w:val="1"/>
-          <w:lang w:val="es-UY"/>
-        </w:rPr>
-      </w:pPr>
-      <w:r>
-        <w:rPr>
-          <w:rFonts w:ascii="Times New Roman" w:eastAsiaTheme="minorEastAsia" w:hAnsi="Times New Roman" w:cs="Times New Roman"/>
-          <w:spacing w:val="1"/>
-          <w:lang w:val="es-UY"/>
-        </w:rPr>
-        <w:t>Este documento describe</w:t>
-      </w:r>
-      <w:r>
-        <w:rPr>
-          <w:rFonts w:ascii="Times New Roman" w:eastAsiaTheme="minorEastAsia" w:hAnsi="Times New Roman" w:cs="Times New Roman"/>
-          <w:spacing w:val="1"/>
-          <w:lang w:val="es-UY"/>
-        </w:rPr>
-        <w:t xml:space="preserve"> XXXXXX</w:t>
-      </w:r>
-      <w:r>
-        <w:rPr>
-          <w:rFonts w:ascii="Times New Roman" w:eastAsiaTheme="minorEastAsia" w:hAnsi="Times New Roman" w:cs="Times New Roman"/>
-          <w:spacing w:val="1"/>
-          <w:lang w:val="es-UY"/>
-        </w:rPr>
-        <w:t xml:space="preserve">, </w:t>
-      </w:r>
-      <w:r>
-        <w:rPr>
-          <w:rFonts w:ascii="Times New Roman" w:eastAsiaTheme="minorEastAsia" w:hAnsi="Times New Roman" w:cs="Times New Roman"/>
-          <w:spacing w:val="1"/>
-          <w:lang w:val="es-UY"/>
-        </w:rPr>
-        <w:t>explicando la Idea Fuerza,</w:t>
-      </w:r>
-      <w:r>
-        <w:rPr>
-          <w:rFonts w:ascii="Times New Roman" w:eastAsiaTheme="minorEastAsia" w:hAnsi="Times New Roman" w:cs="Times New Roman"/>
-          <w:spacing w:val="1"/>
-          <w:lang w:val="es-UY"/>
-        </w:rPr>
-        <w:t xml:space="preserve"> </w:t>
-      </w:r>
-      <w:r>
-        <w:rPr>
-          <w:rFonts w:ascii="Times New Roman" w:eastAsiaTheme="minorEastAsia" w:hAnsi="Times New Roman" w:cs="Times New Roman"/>
-          <w:spacing w:val="1"/>
-          <w:lang w:val="es-UY"/>
-        </w:rPr>
-        <w:t xml:space="preserve">los </w:t>
-      </w:r>
-      <w:proofErr w:type="spellStart"/>
-      <w:r>
-        <w:rPr>
-          <w:rFonts w:ascii="Times New Roman" w:eastAsiaTheme="minorEastAsia" w:hAnsi="Times New Roman" w:cs="Times New Roman"/>
-          <w:spacing w:val="1"/>
-          <w:lang w:val="es-UY"/>
-        </w:rPr>
-        <w:t>modulos</w:t>
-      </w:r>
-      <w:proofErr w:type="spellEnd"/>
-      <w:r>
-        <w:rPr>
-          <w:rFonts w:ascii="Times New Roman" w:eastAsiaTheme="minorEastAsia" w:hAnsi="Times New Roman" w:cs="Times New Roman"/>
-          <w:spacing w:val="1"/>
-          <w:lang w:val="es-UY"/>
-        </w:rPr>
-        <w:t xml:space="preserve"> de aprendizaje y su funcionamiento. S</w:t>
-      </w:r>
-      <w:r>
-        <w:rPr>
-          <w:rFonts w:ascii="Times New Roman" w:eastAsiaTheme="minorEastAsia" w:hAnsi="Times New Roman" w:cs="Times New Roman"/>
-          <w:spacing w:val="1"/>
-          <w:lang w:val="es-UY"/>
-        </w:rPr>
-        <w:t>e</w:t>
-      </w:r>
-      <w:r>
-        <w:rPr>
-          <w:rFonts w:ascii="Times New Roman" w:eastAsiaTheme="minorEastAsia" w:hAnsi="Times New Roman" w:cs="Times New Roman"/>
-          <w:spacing w:val="1"/>
-          <w:lang w:val="es-UY"/>
-        </w:rPr>
-        <w:t xml:space="preserve"> especifica </w:t>
-      </w:r>
-      <w:r>
-        <w:rPr>
-          <w:rFonts w:ascii="Times New Roman" w:eastAsiaTheme="minorEastAsia" w:hAnsi="Times New Roman" w:cs="Times New Roman"/>
-          <w:spacing w:val="1"/>
-          <w:lang w:val="es-UY"/>
-        </w:rPr>
-        <w:t>el</w:t>
-      </w:r>
-      <w:r>
-        <w:rPr>
-          <w:rFonts w:ascii="Times New Roman" w:eastAsiaTheme="minorEastAsia" w:hAnsi="Times New Roman" w:cs="Times New Roman"/>
-          <w:spacing w:val="1"/>
-          <w:lang w:val="es-UY"/>
-        </w:rPr>
-        <w:t xml:space="preserve"> </w:t>
-      </w:r>
-      <w:proofErr w:type="spellStart"/>
-      <w:proofErr w:type="gramStart"/>
-      <w:r>
-        <w:rPr>
-          <w:rFonts w:ascii="Times New Roman" w:eastAsiaTheme="minorEastAsia" w:hAnsi="Times New Roman" w:cs="Times New Roman"/>
-          <w:spacing w:val="1"/>
-          <w:lang w:val="es-UY"/>
-        </w:rPr>
-        <w:t>publico</w:t>
-      </w:r>
-      <w:proofErr w:type="spellEnd"/>
-      <w:proofErr w:type="gramEnd"/>
-      <w:r>
-        <w:rPr>
-          <w:rFonts w:ascii="Times New Roman" w:eastAsiaTheme="minorEastAsia" w:hAnsi="Times New Roman" w:cs="Times New Roman"/>
-          <w:spacing w:val="1"/>
-          <w:lang w:val="es-UY"/>
-        </w:rPr>
-        <w:t xml:space="preserve"> al cual </w:t>
-      </w:r>
-      <w:proofErr w:type="spellStart"/>
-      <w:r>
-        <w:rPr>
-          <w:rFonts w:ascii="Times New Roman" w:eastAsiaTheme="minorEastAsia" w:hAnsi="Times New Roman" w:cs="Times New Roman"/>
-          <w:spacing w:val="1"/>
-          <w:lang w:val="es-UY"/>
-        </w:rPr>
-        <w:t>esta</w:t>
-      </w:r>
-      <w:proofErr w:type="spellEnd"/>
-      <w:r>
-        <w:rPr>
-          <w:rFonts w:ascii="Times New Roman" w:eastAsiaTheme="minorEastAsia" w:hAnsi="Times New Roman" w:cs="Times New Roman"/>
-          <w:spacing w:val="1"/>
-          <w:lang w:val="es-UY"/>
-        </w:rPr>
-        <w:t xml:space="preserve"> dirigido</w:t>
-      </w:r>
-      <w:r>
-        <w:rPr>
-          <w:rFonts w:ascii="Times New Roman" w:eastAsiaTheme="minorEastAsia" w:hAnsi="Times New Roman" w:cs="Times New Roman"/>
-          <w:spacing w:val="1"/>
-          <w:lang w:val="es-UY"/>
-        </w:rPr>
-        <w:t>, así como también el hardware necesario. Por último se realiza un</w:t>
-      </w:r>
-      <w:r>
-        <w:rPr>
-          <w:rFonts w:ascii="Times New Roman" w:eastAsiaTheme="minorEastAsia" w:hAnsi="Times New Roman" w:cs="Times New Roman"/>
-          <w:spacing w:val="1"/>
-          <w:lang w:val="es-UY"/>
-        </w:rPr>
-        <w:t xml:space="preserve"> </w:t>
-      </w:r>
-      <w:r>
-        <w:rPr>
-          <w:rFonts w:ascii="Times New Roman" w:eastAsiaTheme="minorEastAsia" w:hAnsi="Times New Roman" w:cs="Times New Roman"/>
-          <w:spacing w:val="1"/>
-          <w:lang w:val="es-UY"/>
-        </w:rPr>
-        <w:t>análisis de la competencia y los riesgos enfrentados.</w:t>
-      </w:r>
-    </w:p>
-    <w:p>
-      <w:pPr>
-        <w:tabs>
-          <w:tab w:val="left" w:pos="570"/>
-        </w:tabs>
-        <w:spacing w:before="173" w:after="0" w:line="240" w:lineRule="exact"/>
-        <w:jc w:val="both"/>
-        <w:rPr>
-          <w:rFonts w:ascii="Times New Roman" w:eastAsiaTheme="minorEastAsia" w:hAnsi="Times New Roman" w:cs="Times New Roman"/>
-          <w:spacing w:val="1"/>
-          <w:lang w:val="es-UY"/>
-        </w:rPr>
-      </w:pPr>
-    </w:p>
-    <w:p>
-      <w:pPr>
-        <w:pStyle w:val="Heading2"/>
-        <w:rPr>
-          <w:rFonts w:eastAsiaTheme="minorEastAsia"/>
-          <w:lang w:val="es-UY"/>
-        </w:rPr>
-      </w:pPr>
-      <w:r>
-        <w:rPr>
-          <w:rFonts w:eastAsiaTheme="minorEastAsia"/>
-          <w:lang w:val="es-UY"/>
-        </w:rPr>
-        <w:t>3. Idea Fuerza</w:t>
-      </w:r>
-    </w:p>
-    <w:p>
-      <w:pPr>
-        <w:tabs>
-          <w:tab w:val="left" w:pos="570"/>
-        </w:tabs>
-        <w:spacing w:before="173" w:after="0" w:line="240" w:lineRule="exact"/>
-        <w:jc w:val="both"/>
-        <w:rPr>
-          <w:rFonts w:ascii="Times New Roman" w:eastAsiaTheme="minorEastAsia" w:hAnsi="Times New Roman" w:cs="Times New Roman"/>
-          <w:spacing w:val="1"/>
-          <w:lang w:val="es-UY"/>
-        </w:rPr>
-      </w:pPr>
-    </w:p>
-    <w:p>
-      <w:pPr>
-        <w:tabs>
-          <w:tab w:val="left" w:pos="570"/>
-        </w:tabs>
-        <w:spacing w:before="173" w:after="0" w:line="240" w:lineRule="exact"/>
-        <w:jc w:val="both"/>
-        <w:rPr>
-          <w:rFonts w:ascii="Times New Roman" w:eastAsiaTheme="minorEastAsia" w:hAnsi="Times New Roman" w:cs="Times New Roman"/>
-          <w:spacing w:val="1"/>
-          <w:lang w:val="es-UY"/>
-        </w:rPr>
-      </w:pPr>
-      <w:r>
-        <w:rPr>
-          <w:rFonts w:ascii="Times New Roman" w:eastAsiaTheme="minorEastAsia" w:hAnsi="Times New Roman" w:cs="Times New Roman"/>
-          <w:spacing w:val="1"/>
-          <w:lang w:val="es-UY"/>
-        </w:rPr>
-        <w:t xml:space="preserve">Realizar </w:t>
-      </w:r>
-      <w:proofErr w:type="gramStart"/>
-      <w:r>
-        <w:rPr>
-          <w:rFonts w:ascii="Times New Roman" w:eastAsiaTheme="minorEastAsia" w:hAnsi="Times New Roman" w:cs="Times New Roman"/>
-          <w:spacing w:val="1"/>
-          <w:lang w:val="es-UY"/>
-        </w:rPr>
-        <w:t>una</w:t>
-      </w:r>
-      <w:proofErr w:type="gramEnd"/>
-      <w:r>
-        <w:rPr>
-          <w:rFonts w:ascii="Times New Roman" w:eastAsiaTheme="minorEastAsia" w:hAnsi="Times New Roman" w:cs="Times New Roman"/>
-          <w:spacing w:val="1"/>
-          <w:lang w:val="es-UY"/>
-        </w:rPr>
-        <w:t xml:space="preserve"> </w:t>
-      </w:r>
-      <w:r>
-        <w:rPr>
-          <w:rFonts w:ascii="Times New Roman" w:eastAsiaTheme="minorEastAsia" w:hAnsi="Times New Roman" w:cs="Times New Roman"/>
-          <w:spacing w:val="1"/>
-          <w:lang w:val="es-UY"/>
-        </w:rPr>
-        <w:t xml:space="preserve">sistema de aprendizaje de idioma </w:t>
+          <w:rFonts w:ascii="Times New Roman" w:eastAsiaTheme="minorEastAsia" w:hAnsi="Times New Roman" w:cs="Times New Roman"/>
+          <w:spacing w:val="1"/>
+          <w:lang w:val="es-UY"/>
+        </w:rPr>
+        <w:t xml:space="preserve"> de aprendizaje de idioma </w:t>
       </w:r>
       <w:proofErr w:type="spellStart"/>
       <w:r>
@@ -795,7 +777,7 @@
     </w:p>
     <w:p>
       <w:pPr>
-        <w:pStyle w:val="Heading2"/>
+        <w:pStyle w:val="Ttulo2"/>
         <w:rPr>
           <w:rFonts w:eastAsiaTheme="minorEastAsia"/>
           <w:lang w:val="es-UY"/>
@@ -1016,7 +998,7 @@
     </w:p>
     <w:p>
       <w:pPr>
-        <w:pStyle w:val="Heading2"/>
+        <w:pStyle w:val="Ttulo2"/>
         <w:rPr>
           <w:rFonts w:eastAsiaTheme="minorEastAsia"/>
           <w:lang w:val="es-UY"/>
@@ -1095,60 +1077,38 @@
           <w:lang w:val="es-UY"/>
         </w:rPr>
       </w:pPr>
-      <w:proofErr w:type="gramStart"/>
-      <w:r>
-        <w:rPr>
-          <w:rFonts w:ascii="Times New Roman" w:eastAsiaTheme="minorEastAsia" w:hAnsi="Times New Roman" w:cs="Times New Roman"/>
-          <w:strike/>
-          <w:spacing w:val="1"/>
-          <w:lang w:val="es-UY"/>
-        </w:rPr>
-        <w:t>atractivos</w:t>
-      </w:r>
-      <w:proofErr w:type="gramEnd"/>
-      <w:r>
-        <w:rPr>
-          <w:rFonts w:ascii="Times New Roman" w:eastAsiaTheme="minorEastAsia" w:hAnsi="Times New Roman" w:cs="Times New Roman"/>
-          <w:strike/>
-          <w:spacing w:val="1"/>
-          <w:lang w:val="es-UY"/>
-        </w:rPr>
-        <w:t xml:space="preserve"> para los niños. La estimulación visual y sonora, a su vez es uno de los elementos</w:t>
-      </w:r>
-    </w:p>
-    <w:p>
-      <w:pPr>
-        <w:tabs>
-          <w:tab w:val="left" w:pos="570"/>
-        </w:tabs>
-        <w:spacing w:before="173" w:after="0" w:line="240" w:lineRule="exact"/>
-        <w:jc w:val="both"/>
-        <w:rPr>
-          <w:rFonts w:ascii="Times New Roman" w:eastAsiaTheme="minorEastAsia" w:hAnsi="Times New Roman" w:cs="Times New Roman"/>
-          <w:strike/>
-          <w:spacing w:val="1"/>
-          <w:lang w:val="es-UY"/>
-        </w:rPr>
-      </w:pPr>
-      <w:proofErr w:type="gramStart"/>
-      <w:r>
-        <w:rPr>
-          <w:rFonts w:ascii="Times New Roman" w:eastAsiaTheme="minorEastAsia" w:hAnsi="Times New Roman" w:cs="Times New Roman"/>
-          <w:strike/>
-          <w:spacing w:val="1"/>
-          <w:lang w:val="es-UY"/>
-        </w:rPr>
-        <w:t>fundamentales</w:t>
-      </w:r>
-      <w:proofErr w:type="gramEnd"/>
-      <w:r>
-        <w:rPr>
-          <w:rFonts w:ascii="Times New Roman" w:eastAsiaTheme="minorEastAsia" w:hAnsi="Times New Roman" w:cs="Times New Roman"/>
-          <w:strike/>
-          <w:spacing w:val="1"/>
-          <w:lang w:val="es-UY"/>
-        </w:rPr>
-        <w:t xml:space="preserve"> de la metodología de aprendizaje usada.</w:t>
+      <w:r>
+        <w:rPr>
+          <w:rFonts w:ascii="Times New Roman" w:eastAsiaTheme="minorEastAsia" w:hAnsi="Times New Roman" w:cs="Times New Roman"/>
+          <w:strike/>
+          <w:spacing w:val="1"/>
+          <w:lang w:val="es-UY"/>
+        </w:rPr>
+        <w:t>atractivos para los niños. La estimulación visual y sonora, a su vez es uno de los elementos</w:t>
+      </w:r>
+    </w:p>
+    <w:p>
+      <w:pPr>
+        <w:tabs>
+          <w:tab w:val="left" w:pos="570"/>
+        </w:tabs>
+        <w:spacing w:before="173" w:after="0" w:line="240" w:lineRule="exact"/>
+        <w:jc w:val="both"/>
+        <w:rPr>
+          <w:rFonts w:ascii="Times New Roman" w:eastAsiaTheme="minorEastAsia" w:hAnsi="Times New Roman" w:cs="Times New Roman"/>
+          <w:strike/>
+          <w:spacing w:val="1"/>
+          <w:lang w:val="es-UY"/>
+        </w:rPr>
+      </w:pPr>
+      <w:r>
+        <w:rPr>
+          <w:rFonts w:ascii="Times New Roman" w:eastAsiaTheme="minorEastAsia" w:hAnsi="Times New Roman" w:cs="Times New Roman"/>
+          <w:strike/>
+          <w:spacing w:val="1"/>
+          <w:lang w:val="es-UY"/>
+        </w:rPr>
+        <w:t>fundamentales de la metodología de aprendizaje usada.</w:t>
       </w:r>
     </w:p>
     <w:p>
@@ -1250,60 +1210,38 @@
           <w:lang w:val="es-UY"/>
         </w:rPr>
       </w:pPr>
-      <w:proofErr w:type="gramStart"/>
-      <w:r>
-        <w:rPr>
-          <w:rFonts w:ascii="Times New Roman" w:eastAsiaTheme="minorEastAsia" w:hAnsi="Times New Roman" w:cs="Times New Roman"/>
-          <w:strike/>
-          <w:spacing w:val="1"/>
-          <w:lang w:val="es-UY"/>
-        </w:rPr>
-        <w:t>desarrollar</w:t>
-      </w:r>
-      <w:proofErr w:type="gramEnd"/>
-      <w:r>
-        <w:rPr>
-          <w:rFonts w:ascii="Times New Roman" w:eastAsiaTheme="minorEastAsia" w:hAnsi="Times New Roman" w:cs="Times New Roman"/>
-          <w:strike/>
-          <w:spacing w:val="1"/>
-          <w:lang w:val="es-UY"/>
-        </w:rPr>
-        <w:t xml:space="preserve"> un videojuego rápido y ágil, donde el jugador pueda terminar los niveles en pocos</w:t>
-      </w:r>
-    </w:p>
-    <w:p>
-      <w:pPr>
-        <w:tabs>
-          <w:tab w:val="left" w:pos="570"/>
-        </w:tabs>
-        <w:spacing w:before="173" w:after="0" w:line="240" w:lineRule="exact"/>
-        <w:jc w:val="both"/>
-        <w:rPr>
-          <w:rFonts w:ascii="Times New Roman" w:eastAsiaTheme="minorEastAsia" w:hAnsi="Times New Roman" w:cs="Times New Roman"/>
-          <w:strike/>
-          <w:spacing w:val="1"/>
-          <w:lang w:val="es-UY"/>
-        </w:rPr>
-      </w:pPr>
-      <w:proofErr w:type="gramStart"/>
-      <w:r>
-        <w:rPr>
-          <w:rFonts w:ascii="Times New Roman" w:eastAsiaTheme="minorEastAsia" w:hAnsi="Times New Roman" w:cs="Times New Roman"/>
-          <w:strike/>
-          <w:spacing w:val="1"/>
-          <w:lang w:val="es-UY"/>
-        </w:rPr>
-        <w:t>minutos</w:t>
-      </w:r>
-      <w:proofErr w:type="gramEnd"/>
-      <w:r>
-        <w:rPr>
-          <w:rFonts w:ascii="Times New Roman" w:eastAsiaTheme="minorEastAsia" w:hAnsi="Times New Roman" w:cs="Times New Roman"/>
-          <w:strike/>
-          <w:spacing w:val="1"/>
-          <w:lang w:val="es-UY"/>
-        </w:rPr>
-        <w:t>.</w:t>
+      <w:r>
+        <w:rPr>
+          <w:rFonts w:ascii="Times New Roman" w:eastAsiaTheme="minorEastAsia" w:hAnsi="Times New Roman" w:cs="Times New Roman"/>
+          <w:strike/>
+          <w:spacing w:val="1"/>
+          <w:lang w:val="es-UY"/>
+        </w:rPr>
+        <w:t>desarrollar un videojuego rápido y ágil, donde el jugador pueda terminar los niveles en pocos</w:t>
+      </w:r>
+    </w:p>
+    <w:p>
+      <w:pPr>
+        <w:tabs>
+          <w:tab w:val="left" w:pos="570"/>
+        </w:tabs>
+        <w:spacing w:before="173" w:after="0" w:line="240" w:lineRule="exact"/>
+        <w:jc w:val="both"/>
+        <w:rPr>
+          <w:rFonts w:ascii="Times New Roman" w:eastAsiaTheme="minorEastAsia" w:hAnsi="Times New Roman" w:cs="Times New Roman"/>
+          <w:strike/>
+          <w:spacing w:val="1"/>
+          <w:lang w:val="es-UY"/>
+        </w:rPr>
+      </w:pPr>
+      <w:r>
+        <w:rPr>
+          <w:rFonts w:ascii="Times New Roman" w:eastAsiaTheme="minorEastAsia" w:hAnsi="Times New Roman" w:cs="Times New Roman"/>
+          <w:strike/>
+          <w:spacing w:val="1"/>
+          <w:lang w:val="es-UY"/>
+        </w:rPr>
+        <w:t>minutos.</w:t>
       </w:r>
     </w:p>
     <w:p>
@@ -1374,25 +1312,14 @@
           <w:lang w:val="es-UY"/>
         </w:rPr>
       </w:pPr>
-      <w:proofErr w:type="gramStart"/>
-      <w:r>
-        <w:rPr>
-          <w:rFonts w:ascii="Times New Roman" w:eastAsiaTheme="minorEastAsia" w:hAnsi="Times New Roman" w:cs="Times New Roman"/>
-          <w:strike/>
-          <w:spacing w:val="1"/>
-          <w:lang w:val="es-UY"/>
-        </w:rPr>
-        <w:t>mostrará</w:t>
-      </w:r>
-      <w:proofErr w:type="gramEnd"/>
-      <w:r>
-        <w:rPr>
-          <w:rFonts w:ascii="Times New Roman" w:eastAsiaTheme="minorEastAsia" w:hAnsi="Times New Roman" w:cs="Times New Roman"/>
-          <w:strike/>
-          <w:spacing w:val="1"/>
-          <w:lang w:val="es-UY"/>
-        </w:rPr>
-        <w:t xml:space="preserve"> en la pantalla a medida que avanza en las diferentes etapas y niveles del juego. Las</w:t>
+      <w:r>
+        <w:rPr>
+          <w:rFonts w:ascii="Times New Roman" w:eastAsiaTheme="minorEastAsia" w:hAnsi="Times New Roman" w:cs="Times New Roman"/>
+          <w:strike/>
+          <w:spacing w:val="1"/>
+          <w:lang w:val="es-UY"/>
+        </w:rPr>
+        <w:t>mostrará en la pantalla a medida que avanza en las diferentes etapas y niveles del juego. Las</w:t>
       </w:r>
     </w:p>
     <w:p>
@@ -1426,417 +1353,371 @@
       </w:pPr>
       <w:bookmarkStart w:id="1" w:name="page86"/>
       <w:bookmarkEnd w:id="1"/>
+      <w:r>
+        <w:rPr>
+          <w:rFonts w:ascii="Times New Roman" w:eastAsiaTheme="minorEastAsia" w:hAnsi="Times New Roman" w:cs="Times New Roman"/>
+          <w:strike/>
+          <w:spacing w:val="1"/>
+          <w:lang w:val="es-UY"/>
+        </w:rPr>
+        <w:t>insignias se obtendrán en base a logros individuales de uso, por ejemplo: en base a una</w:t>
+      </w:r>
+    </w:p>
+    <w:p>
+      <w:pPr>
+        <w:tabs>
+          <w:tab w:val="left" w:pos="570"/>
+        </w:tabs>
+        <w:spacing w:before="173" w:after="0" w:line="240" w:lineRule="exact"/>
+        <w:jc w:val="both"/>
+        <w:rPr>
+          <w:rFonts w:ascii="Times New Roman" w:eastAsiaTheme="minorEastAsia" w:hAnsi="Times New Roman" w:cs="Times New Roman"/>
+          <w:strike/>
+          <w:spacing w:val="1"/>
+          <w:lang w:val="es-UY"/>
+        </w:rPr>
+      </w:pPr>
+      <w:r>
+        <w:rPr>
+          <w:rFonts w:ascii="Times New Roman" w:eastAsiaTheme="minorEastAsia" w:hAnsi="Times New Roman" w:cs="Times New Roman"/>
+          <w:strike/>
+          <w:spacing w:val="1"/>
+          <w:lang w:val="es-UY"/>
+        </w:rPr>
+        <w:t>cantidad días seguidos jugó con el videojuego, a una cantidad de palabras encontradas,</w:t>
+      </w:r>
+    </w:p>
+    <w:p>
+      <w:pPr>
+        <w:tabs>
+          <w:tab w:val="left" w:pos="570"/>
+        </w:tabs>
+        <w:spacing w:before="173" w:after="0" w:line="240" w:lineRule="exact"/>
+        <w:jc w:val="both"/>
+        <w:rPr>
+          <w:rFonts w:ascii="Times New Roman" w:eastAsiaTheme="minorEastAsia" w:hAnsi="Times New Roman" w:cs="Times New Roman"/>
+          <w:strike/>
+          <w:spacing w:val="1"/>
+          <w:lang w:val="es-UY"/>
+        </w:rPr>
+      </w:pPr>
+      <w:r>
+        <w:rPr>
+          <w:rFonts w:ascii="Times New Roman" w:eastAsiaTheme="minorEastAsia" w:hAnsi="Times New Roman" w:cs="Times New Roman"/>
+          <w:strike/>
+          <w:spacing w:val="1"/>
+          <w:lang w:val="es-UY"/>
+        </w:rPr>
+        <w:t>cuando finaliza un nivel o cuando aparece una palabra especial.</w:t>
+      </w:r>
+    </w:p>
+    <w:p>
+      <w:pPr>
+        <w:tabs>
+          <w:tab w:val="left" w:pos="570"/>
+        </w:tabs>
+        <w:spacing w:before="173" w:after="0" w:line="240" w:lineRule="exact"/>
+        <w:jc w:val="both"/>
+        <w:rPr>
+          <w:rFonts w:ascii="Times New Roman" w:eastAsiaTheme="minorEastAsia" w:hAnsi="Times New Roman" w:cs="Times New Roman"/>
+          <w:strike/>
+          <w:spacing w:val="1"/>
+          <w:lang w:val="es-UY"/>
+        </w:rPr>
+      </w:pPr>
+    </w:p>
+    <w:p>
+      <w:pPr>
+        <w:tabs>
+          <w:tab w:val="left" w:pos="570"/>
+        </w:tabs>
+        <w:spacing w:before="173" w:after="0" w:line="240" w:lineRule="exact"/>
+        <w:jc w:val="both"/>
+        <w:rPr>
+          <w:rFonts w:ascii="Times New Roman" w:eastAsiaTheme="minorEastAsia" w:hAnsi="Times New Roman" w:cs="Times New Roman"/>
+          <w:strike/>
+          <w:spacing w:val="1"/>
+          <w:lang w:val="es-UY"/>
+        </w:rPr>
+      </w:pPr>
+    </w:p>
+    <w:p>
+      <w:pPr>
+        <w:tabs>
+          <w:tab w:val="left" w:pos="570"/>
+        </w:tabs>
+        <w:spacing w:before="173" w:after="0" w:line="240" w:lineRule="exact"/>
+        <w:jc w:val="both"/>
+        <w:rPr>
+          <w:rFonts w:ascii="Times New Roman" w:eastAsiaTheme="minorEastAsia" w:hAnsi="Times New Roman" w:cs="Times New Roman"/>
+          <w:strike/>
+          <w:spacing w:val="1"/>
+          <w:lang w:val="es-UY"/>
+        </w:rPr>
+      </w:pPr>
+      <w:r>
+        <w:rPr>
+          <w:rFonts w:ascii="Times New Roman" w:eastAsiaTheme="minorEastAsia" w:hAnsi="Times New Roman" w:cs="Times New Roman"/>
+          <w:strike/>
+          <w:spacing w:val="1"/>
+          <w:lang w:val="es-UY"/>
+        </w:rPr>
+        <w:t>Cuando el jugador lo desee podrá acceder a una pantalla donde aparecerán todas las Insignias</w:t>
+      </w:r>
+    </w:p>
+    <w:p>
+      <w:pPr>
+        <w:tabs>
+          <w:tab w:val="left" w:pos="570"/>
+        </w:tabs>
+        <w:spacing w:before="173" w:after="0" w:line="240" w:lineRule="exact"/>
+        <w:jc w:val="both"/>
+        <w:rPr>
+          <w:rFonts w:ascii="Times New Roman" w:eastAsiaTheme="minorEastAsia" w:hAnsi="Times New Roman" w:cs="Times New Roman"/>
+          <w:strike/>
+          <w:spacing w:val="1"/>
+          <w:lang w:val="es-UY"/>
+        </w:rPr>
+      </w:pPr>
+      <w:r>
+        <w:rPr>
+          <w:rFonts w:ascii="Times New Roman" w:eastAsiaTheme="minorEastAsia" w:hAnsi="Times New Roman" w:cs="Times New Roman"/>
+          <w:strike/>
+          <w:spacing w:val="1"/>
+          <w:lang w:val="es-UY"/>
+        </w:rPr>
+        <w:t>otorgadas en color y las insignias por ganar con la imagen sombreada o gris.</w:t>
+      </w:r>
+    </w:p>
+    <w:p>
+      <w:pPr>
+        <w:tabs>
+          <w:tab w:val="left" w:pos="570"/>
+        </w:tabs>
+        <w:spacing w:before="173" w:after="0" w:line="240" w:lineRule="exact"/>
+        <w:jc w:val="both"/>
+        <w:rPr>
+          <w:rFonts w:ascii="Times New Roman" w:eastAsiaTheme="minorEastAsia" w:hAnsi="Times New Roman" w:cs="Times New Roman"/>
+          <w:spacing w:val="1"/>
+          <w:lang w:val="es-UY"/>
+        </w:rPr>
+      </w:pPr>
+    </w:p>
+    <w:p>
+      <w:pPr>
+        <w:pStyle w:val="Ttulo2"/>
+        <w:rPr>
+          <w:rFonts w:eastAsiaTheme="minorEastAsia"/>
+          <w:lang w:val="es-UY"/>
+        </w:rPr>
+      </w:pPr>
+      <w:r>
+        <w:rPr>
+          <w:rFonts w:eastAsiaTheme="minorEastAsia"/>
+          <w:lang w:val="es-UY"/>
+        </w:rPr>
+        <w:t>6. Público Objetivo</w:t>
+      </w:r>
+    </w:p>
+    <w:p>
+      <w:pPr>
+        <w:tabs>
+          <w:tab w:val="left" w:pos="570"/>
+        </w:tabs>
+        <w:spacing w:before="173" w:after="0" w:line="240" w:lineRule="exact"/>
+        <w:jc w:val="both"/>
+        <w:rPr>
+          <w:rFonts w:ascii="Times New Roman" w:eastAsiaTheme="minorEastAsia" w:hAnsi="Times New Roman" w:cs="Times New Roman"/>
+          <w:spacing w:val="1"/>
+          <w:lang w:val="es-UY"/>
+        </w:rPr>
+      </w:pPr>
+    </w:p>
+    <w:p>
+      <w:pPr>
+        <w:tabs>
+          <w:tab w:val="left" w:pos="570"/>
+        </w:tabs>
+        <w:spacing w:before="173" w:after="0" w:line="240" w:lineRule="exact"/>
+        <w:jc w:val="both"/>
+        <w:rPr>
+          <w:rFonts w:ascii="Times New Roman" w:eastAsiaTheme="minorEastAsia" w:hAnsi="Times New Roman" w:cs="Times New Roman"/>
+          <w:spacing w:val="1"/>
+          <w:lang w:val="es-UY"/>
+        </w:rPr>
+      </w:pPr>
+      <w:r>
+        <w:rPr>
+          <w:rFonts w:ascii="Times New Roman" w:eastAsiaTheme="minorEastAsia" w:hAnsi="Times New Roman" w:cs="Times New Roman"/>
+          <w:spacing w:val="1"/>
+          <w:lang w:val="es-UY"/>
+        </w:rPr>
+        <w:t xml:space="preserve">El sistema </w:t>
+      </w:r>
+      <w:proofErr w:type="spellStart"/>
+      <w:r>
+        <w:rPr>
+          <w:rFonts w:ascii="Times New Roman" w:eastAsiaTheme="minorEastAsia" w:hAnsi="Times New Roman" w:cs="Times New Roman"/>
+          <w:spacing w:val="1"/>
+          <w:lang w:val="es-UY"/>
+        </w:rPr>
+        <w:t>esta</w:t>
+      </w:r>
+      <w:proofErr w:type="spellEnd"/>
+      <w:r>
+        <w:rPr>
+          <w:rFonts w:ascii="Times New Roman" w:eastAsiaTheme="minorEastAsia" w:hAnsi="Times New Roman" w:cs="Times New Roman"/>
+          <w:spacing w:val="1"/>
+          <w:lang w:val="es-UY"/>
+        </w:rPr>
+        <w:t xml:space="preserve"> dirigido a </w:t>
+      </w:r>
+      <w:proofErr w:type="spellStart"/>
+      <w:r>
+        <w:rPr>
+          <w:rFonts w:ascii="Times New Roman" w:eastAsiaTheme="minorEastAsia" w:hAnsi="Times New Roman" w:cs="Times New Roman"/>
+          <w:spacing w:val="1"/>
+          <w:lang w:val="es-UY"/>
+        </w:rPr>
+        <w:t>public</w:t>
+      </w:r>
+      <w:r>
+        <w:rPr>
+          <w:rFonts w:ascii="Times New Roman" w:eastAsiaTheme="minorEastAsia" w:hAnsi="Times New Roman" w:cs="Times New Roman"/>
+          <w:spacing w:val="1"/>
+          <w:lang w:val="es-UY"/>
+        </w:rPr>
+        <w:t>o</w:t>
+      </w:r>
+      <w:proofErr w:type="spellEnd"/>
+      <w:r>
+        <w:rPr>
+          <w:rFonts w:ascii="Times New Roman" w:eastAsiaTheme="minorEastAsia" w:hAnsi="Times New Roman" w:cs="Times New Roman"/>
+          <w:spacing w:val="1"/>
+          <w:lang w:val="es-UY"/>
+        </w:rPr>
+        <w:t xml:space="preserve"> de todas edades, quienes</w:t>
+      </w:r>
+      <w:r>
+        <w:rPr>
+          <w:rFonts w:ascii="Times New Roman" w:eastAsiaTheme="minorEastAsia" w:hAnsi="Times New Roman" w:cs="Times New Roman"/>
+          <w:spacing w:val="1"/>
+          <w:lang w:val="es-UY"/>
+        </w:rPr>
+        <w:t xml:space="preserve"> tengan poco o nulo conocimiento del idioma Ingles. A </w:t>
+      </w:r>
+      <w:proofErr w:type="spellStart"/>
+      <w:r>
+        <w:rPr>
+          <w:rFonts w:ascii="Times New Roman" w:eastAsiaTheme="minorEastAsia" w:hAnsi="Times New Roman" w:cs="Times New Roman"/>
+          <w:spacing w:val="1"/>
+          <w:lang w:val="es-UY"/>
+        </w:rPr>
+        <w:t>traves</w:t>
+      </w:r>
+      <w:proofErr w:type="spellEnd"/>
+      <w:r>
+        <w:rPr>
+          <w:rFonts w:ascii="Times New Roman" w:eastAsiaTheme="minorEastAsia" w:hAnsi="Times New Roman" w:cs="Times New Roman"/>
+          <w:spacing w:val="1"/>
+          <w:lang w:val="es-UY"/>
+        </w:rPr>
+        <w:t xml:space="preserve"> de los </w:t>
+      </w:r>
+      <w:proofErr w:type="spellStart"/>
+      <w:r>
+        <w:rPr>
+          <w:rFonts w:ascii="Times New Roman" w:eastAsiaTheme="minorEastAsia" w:hAnsi="Times New Roman" w:cs="Times New Roman"/>
+          <w:spacing w:val="1"/>
+          <w:lang w:val="es-UY"/>
+        </w:rPr>
+        <w:t>modulos</w:t>
+      </w:r>
+      <w:proofErr w:type="spellEnd"/>
+      <w:r>
+        <w:rPr>
+          <w:rFonts w:ascii="Times New Roman" w:eastAsiaTheme="minorEastAsia" w:hAnsi="Times New Roman" w:cs="Times New Roman"/>
+          <w:spacing w:val="1"/>
+          <w:lang w:val="es-UY"/>
+        </w:rPr>
+        <w:t xml:space="preserve"> estos </w:t>
+      </w:r>
+      <w:proofErr w:type="spellStart"/>
+      <w:r>
+        <w:rPr>
+          <w:rFonts w:ascii="Times New Roman" w:eastAsiaTheme="minorEastAsia" w:hAnsi="Times New Roman" w:cs="Times New Roman"/>
+          <w:spacing w:val="1"/>
+          <w:lang w:val="es-UY"/>
+        </w:rPr>
+        <w:t>podran</w:t>
+      </w:r>
+      <w:proofErr w:type="spellEnd"/>
+      <w:r>
+        <w:rPr>
+          <w:rFonts w:ascii="Times New Roman" w:eastAsiaTheme="minorEastAsia" w:hAnsi="Times New Roman" w:cs="Times New Roman"/>
+          <w:spacing w:val="1"/>
+          <w:lang w:val="es-UY"/>
+        </w:rPr>
+        <w:t xml:space="preserve"> adquirir</w:t>
+      </w:r>
+      <w:r>
+        <w:rPr>
+          <w:rFonts w:ascii="Times New Roman" w:eastAsiaTheme="minorEastAsia" w:hAnsi="Times New Roman" w:cs="Times New Roman"/>
+          <w:spacing w:val="1"/>
+          <w:lang w:val="es-UY"/>
+        </w:rPr>
+        <w:t xml:space="preserve">, de forma </w:t>
+      </w:r>
+      <w:proofErr w:type="spellStart"/>
+      <w:r>
+        <w:rPr>
+          <w:rFonts w:ascii="Times New Roman" w:eastAsiaTheme="minorEastAsia" w:hAnsi="Times New Roman" w:cs="Times New Roman"/>
+          <w:spacing w:val="1"/>
+          <w:lang w:val="es-UY"/>
+        </w:rPr>
+        <w:t>rapida</w:t>
+      </w:r>
+      <w:proofErr w:type="spellEnd"/>
+      <w:r>
+        <w:rPr>
+          <w:rFonts w:ascii="Times New Roman" w:eastAsiaTheme="minorEastAsia" w:hAnsi="Times New Roman" w:cs="Times New Roman"/>
+          <w:spacing w:val="1"/>
+          <w:lang w:val="es-UY"/>
+        </w:rPr>
+        <w:t>,</w:t>
+      </w:r>
+      <w:r>
+        <w:rPr>
+          <w:rFonts w:ascii="Times New Roman" w:eastAsiaTheme="minorEastAsia" w:hAnsi="Times New Roman" w:cs="Times New Roman"/>
+          <w:spacing w:val="1"/>
+          <w:lang w:val="es-UY"/>
+        </w:rPr>
+        <w:t xml:space="preserve"> </w:t>
+      </w:r>
+      <w:r>
+        <w:rPr>
+          <w:rFonts w:ascii="Times New Roman" w:eastAsiaTheme="minorEastAsia" w:hAnsi="Times New Roman" w:cs="Times New Roman"/>
+          <w:spacing w:val="1"/>
+          <w:lang w:val="es-UY"/>
+        </w:rPr>
+        <w:t>el lenguaje necesario</w:t>
+      </w:r>
+      <w:r>
+        <w:rPr>
+          <w:rFonts w:ascii="Times New Roman" w:eastAsiaTheme="minorEastAsia" w:hAnsi="Times New Roman" w:cs="Times New Roman"/>
+          <w:spacing w:val="1"/>
+          <w:lang w:val="es-UY"/>
+        </w:rPr>
+        <w:t xml:space="preserve"> para desenvolverse en situaciones </w:t>
+      </w:r>
       <w:proofErr w:type="gramStart"/>
       <w:r>
         <w:rPr>
           <w:rFonts w:ascii="Times New Roman" w:eastAsiaTheme="minorEastAsia" w:hAnsi="Times New Roman" w:cs="Times New Roman"/>
-          <w:strike/>
-          <w:spacing w:val="1"/>
-          <w:lang w:val="es-UY"/>
-        </w:rPr>
-        <w:t>insignias</w:t>
-      </w:r>
-      <w:proofErr w:type="gramEnd"/>
-      <w:r>
-        <w:rPr>
-          <w:rFonts w:ascii="Times New Roman" w:eastAsiaTheme="minorEastAsia" w:hAnsi="Times New Roman" w:cs="Times New Roman"/>
-          <w:strike/>
-          <w:spacing w:val="1"/>
-          <w:lang w:val="es-UY"/>
-        </w:rPr>
-        <w:t xml:space="preserve"> se obtendrán en base a logros individuales de uso, por ejemplo: en base a una</w:t>
-      </w:r>
-    </w:p>
-    <w:p>
-      <w:pPr>
-        <w:tabs>
-          <w:tab w:val="left" w:pos="570"/>
-        </w:tabs>
-        <w:spacing w:before="173" w:after="0" w:line="240" w:lineRule="exact"/>
-        <w:jc w:val="both"/>
-        <w:rPr>
-          <w:rFonts w:ascii="Times New Roman" w:eastAsiaTheme="minorEastAsia" w:hAnsi="Times New Roman" w:cs="Times New Roman"/>
-          <w:strike/>
-          <w:spacing w:val="1"/>
-          <w:lang w:val="es-UY"/>
-        </w:rPr>
-      </w:pPr>
-      <w:proofErr w:type="gramStart"/>
-      <w:r>
-        <w:rPr>
-          <w:rFonts w:ascii="Times New Roman" w:eastAsiaTheme="minorEastAsia" w:hAnsi="Times New Roman" w:cs="Times New Roman"/>
-          <w:strike/>
-          <w:spacing w:val="1"/>
-          <w:lang w:val="es-UY"/>
-        </w:rPr>
-        <w:t>cantidad</w:t>
-      </w:r>
-      <w:proofErr w:type="gramEnd"/>
-      <w:r>
-        <w:rPr>
-          <w:rFonts w:ascii="Times New Roman" w:eastAsiaTheme="minorEastAsia" w:hAnsi="Times New Roman" w:cs="Times New Roman"/>
-          <w:strike/>
-          <w:spacing w:val="1"/>
-          <w:lang w:val="es-UY"/>
-        </w:rPr>
-        <w:t xml:space="preserve"> días seguidos jugó con el videojuego, a una cantidad de palabras encontradas,</w:t>
-      </w:r>
-    </w:p>
-    <w:p>
-      <w:pPr>
-        <w:tabs>
-          <w:tab w:val="left" w:pos="570"/>
-        </w:tabs>
-        <w:spacing w:before="173" w:after="0" w:line="240" w:lineRule="exact"/>
-        <w:jc w:val="both"/>
-        <w:rPr>
-          <w:rFonts w:ascii="Times New Roman" w:eastAsiaTheme="minorEastAsia" w:hAnsi="Times New Roman" w:cs="Times New Roman"/>
-          <w:strike/>
-          <w:spacing w:val="1"/>
-          <w:lang w:val="es-UY"/>
-        </w:rPr>
-      </w:pPr>
-      <w:proofErr w:type="gramStart"/>
-      <w:r>
-        <w:rPr>
-          <w:rFonts w:ascii="Times New Roman" w:eastAsiaTheme="minorEastAsia" w:hAnsi="Times New Roman" w:cs="Times New Roman"/>
-          <w:strike/>
-          <w:spacing w:val="1"/>
-          <w:lang w:val="es-UY"/>
-        </w:rPr>
-        <w:t>cuando</w:t>
-      </w:r>
-      <w:proofErr w:type="gramEnd"/>
-      <w:r>
-        <w:rPr>
-          <w:rFonts w:ascii="Times New Roman" w:eastAsiaTheme="minorEastAsia" w:hAnsi="Times New Roman" w:cs="Times New Roman"/>
-          <w:strike/>
-          <w:spacing w:val="1"/>
-          <w:lang w:val="es-UY"/>
-        </w:rPr>
-        <w:t xml:space="preserve"> finaliza un nivel o cuando aparece una palabra especial.</w:t>
-      </w:r>
-    </w:p>
-    <w:p>
-      <w:pPr>
-        <w:tabs>
-          <w:tab w:val="left" w:pos="570"/>
-        </w:tabs>
-        <w:spacing w:before="173" w:after="0" w:line="240" w:lineRule="exact"/>
-        <w:jc w:val="both"/>
-        <w:rPr>
-          <w:rFonts w:ascii="Times New Roman" w:eastAsiaTheme="minorEastAsia" w:hAnsi="Times New Roman" w:cs="Times New Roman"/>
-          <w:strike/>
-          <w:spacing w:val="1"/>
-          <w:lang w:val="es-UY"/>
-        </w:rPr>
-      </w:pPr>
-    </w:p>
-    <w:p>
-      <w:pPr>
-        <w:tabs>
-          <w:tab w:val="left" w:pos="570"/>
-        </w:tabs>
-        <w:spacing w:before="173" w:after="0" w:line="240" w:lineRule="exact"/>
-        <w:jc w:val="both"/>
-        <w:rPr>
-          <w:rFonts w:ascii="Times New Roman" w:eastAsiaTheme="minorEastAsia" w:hAnsi="Times New Roman" w:cs="Times New Roman"/>
-          <w:strike/>
-          <w:spacing w:val="1"/>
-          <w:lang w:val="es-UY"/>
-        </w:rPr>
-      </w:pPr>
-    </w:p>
-    <w:p>
-      <w:pPr>
-        <w:tabs>
-          <w:tab w:val="left" w:pos="570"/>
-        </w:tabs>
-        <w:spacing w:before="173" w:after="0" w:line="240" w:lineRule="exact"/>
-        <w:jc w:val="both"/>
-        <w:rPr>
-          <w:rFonts w:ascii="Times New Roman" w:eastAsiaTheme="minorEastAsia" w:hAnsi="Times New Roman" w:cs="Times New Roman"/>
-          <w:strike/>
-          <w:spacing w:val="1"/>
-          <w:lang w:val="es-UY"/>
-        </w:rPr>
-      </w:pPr>
-      <w:r>
-        <w:rPr>
-          <w:rFonts w:ascii="Times New Roman" w:eastAsiaTheme="minorEastAsia" w:hAnsi="Times New Roman" w:cs="Times New Roman"/>
-          <w:strike/>
-          <w:spacing w:val="1"/>
-          <w:lang w:val="es-UY"/>
-        </w:rPr>
-        <w:t>Cuando el jugador lo desee podrá acceder a una pantalla donde aparecerán todas las Insignias</w:t>
-      </w:r>
-    </w:p>
-    <w:p>
-      <w:pPr>
-        <w:tabs>
-          <w:tab w:val="left" w:pos="570"/>
-        </w:tabs>
-        <w:spacing w:before="173" w:after="0" w:line="240" w:lineRule="exact"/>
-        <w:jc w:val="both"/>
-        <w:rPr>
-          <w:rFonts w:ascii="Times New Roman" w:eastAsiaTheme="minorEastAsia" w:hAnsi="Times New Roman" w:cs="Times New Roman"/>
-          <w:strike/>
-          <w:spacing w:val="1"/>
-          <w:lang w:val="es-UY"/>
-        </w:rPr>
-      </w:pPr>
-      <w:proofErr w:type="gramStart"/>
-      <w:r>
-        <w:rPr>
-          <w:rFonts w:ascii="Times New Roman" w:eastAsiaTheme="minorEastAsia" w:hAnsi="Times New Roman" w:cs="Times New Roman"/>
-          <w:strike/>
-          <w:spacing w:val="1"/>
-          <w:lang w:val="es-UY"/>
-        </w:rPr>
-        <w:t>otorgadas</w:t>
-      </w:r>
-      <w:proofErr w:type="gramEnd"/>
-      <w:r>
-        <w:rPr>
-          <w:rFonts w:ascii="Times New Roman" w:eastAsiaTheme="minorEastAsia" w:hAnsi="Times New Roman" w:cs="Times New Roman"/>
-          <w:strike/>
-          <w:spacing w:val="1"/>
-          <w:lang w:val="es-UY"/>
-        </w:rPr>
-        <w:t xml:space="preserve"> en color y las insignias por ganar con la imagen sombreada o gris.</w:t>
-      </w:r>
-    </w:p>
-    <w:p>
-      <w:pPr>
-        <w:tabs>
-          <w:tab w:val="left" w:pos="570"/>
-        </w:tabs>
-        <w:spacing w:before="173" w:after="0" w:line="240" w:lineRule="exact"/>
-        <w:jc w:val="both"/>
-        <w:rPr>
-          <w:rFonts w:ascii="Times New Roman" w:eastAsiaTheme="minorEastAsia" w:hAnsi="Times New Roman" w:cs="Times New Roman"/>
-          <w:spacing w:val="1"/>
-          <w:lang w:val="es-UY"/>
-        </w:rPr>
-      </w:pPr>
-    </w:p>
-    <w:p>
-      <w:pPr>
-        <w:pStyle w:val="Heading2"/>
-        <w:rPr>
-          <w:rFonts w:eastAsiaTheme="minorEastAsia"/>
-          <w:lang w:val="es-UY"/>
-        </w:rPr>
-      </w:pPr>
-      <w:r>
-        <w:rPr>
-          <w:rFonts w:eastAsiaTheme="minorEastAsia"/>
-          <w:lang w:val="es-UY"/>
-        </w:rPr>
-        <w:t>6. Público Objetivo</w:t>
-      </w:r>
-    </w:p>
-    <w:p>
-      <w:pPr>
-        <w:tabs>
-          <w:tab w:val="left" w:pos="570"/>
-        </w:tabs>
-        <w:spacing w:before="173" w:after="0" w:line="240" w:lineRule="exact"/>
-        <w:jc w:val="both"/>
-        <w:rPr>
-          <w:rFonts w:ascii="Times New Roman" w:eastAsiaTheme="minorEastAsia" w:hAnsi="Times New Roman" w:cs="Times New Roman"/>
-          <w:spacing w:val="1"/>
-          <w:lang w:val="es-UY"/>
-        </w:rPr>
-      </w:pPr>
-    </w:p>
-    <w:p>
-      <w:pPr>
-        <w:tabs>
-          <w:tab w:val="left" w:pos="570"/>
-        </w:tabs>
-        <w:spacing w:before="173" w:after="0" w:line="240" w:lineRule="exact"/>
-        <w:jc w:val="both"/>
-        <w:rPr>
-          <w:rFonts w:ascii="Times New Roman" w:eastAsiaTheme="minorEastAsia" w:hAnsi="Times New Roman" w:cs="Times New Roman"/>
-          <w:spacing w:val="1"/>
-          <w:lang w:val="es-UY"/>
-        </w:rPr>
-      </w:pPr>
-      <w:r>
-        <w:rPr>
-          <w:rFonts w:ascii="Times New Roman" w:eastAsiaTheme="minorEastAsia" w:hAnsi="Times New Roman" w:cs="Times New Roman"/>
-          <w:spacing w:val="1"/>
-          <w:lang w:val="es-UY"/>
-        </w:rPr>
-        <w:t xml:space="preserve">El sistema </w:t>
-      </w:r>
-      <w:proofErr w:type="spellStart"/>
-      <w:r>
-        <w:rPr>
-          <w:rFonts w:ascii="Times New Roman" w:eastAsiaTheme="minorEastAsia" w:hAnsi="Times New Roman" w:cs="Times New Roman"/>
-          <w:spacing w:val="1"/>
-          <w:lang w:val="es-UY"/>
-        </w:rPr>
-        <w:t>esta</w:t>
-      </w:r>
-      <w:proofErr w:type="spellEnd"/>
-      <w:r>
-        <w:rPr>
-          <w:rFonts w:ascii="Times New Roman" w:eastAsiaTheme="minorEastAsia" w:hAnsi="Times New Roman" w:cs="Times New Roman"/>
-          <w:spacing w:val="1"/>
-          <w:lang w:val="es-UY"/>
-        </w:rPr>
-        <w:t xml:space="preserve"> dirigido a </w:t>
-      </w:r>
-      <w:proofErr w:type="spellStart"/>
-      <w:proofErr w:type="gramStart"/>
-      <w:r>
-        <w:rPr>
-          <w:rFonts w:ascii="Times New Roman" w:eastAsiaTheme="minorEastAsia" w:hAnsi="Times New Roman" w:cs="Times New Roman"/>
-          <w:spacing w:val="1"/>
-          <w:lang w:val="es-UY"/>
-        </w:rPr>
-        <w:t>public</w:t>
-      </w:r>
-      <w:r>
-        <w:rPr>
-          <w:rFonts w:ascii="Times New Roman" w:eastAsiaTheme="minorEastAsia" w:hAnsi="Times New Roman" w:cs="Times New Roman"/>
-          <w:spacing w:val="1"/>
-          <w:lang w:val="es-UY"/>
-        </w:rPr>
-        <w:t>o</w:t>
-      </w:r>
-      <w:proofErr w:type="spellEnd"/>
-      <w:proofErr w:type="gramEnd"/>
-      <w:r>
-        <w:rPr>
-          <w:rFonts w:ascii="Times New Roman" w:eastAsiaTheme="minorEastAsia" w:hAnsi="Times New Roman" w:cs="Times New Roman"/>
-          <w:spacing w:val="1"/>
-          <w:lang w:val="es-UY"/>
-        </w:rPr>
-        <w:t xml:space="preserve"> de todas edades, quienes</w:t>
-      </w:r>
-      <w:r>
-        <w:rPr>
-          <w:rFonts w:ascii="Times New Roman" w:eastAsiaTheme="minorEastAsia" w:hAnsi="Times New Roman" w:cs="Times New Roman"/>
-          <w:spacing w:val="1"/>
-          <w:lang w:val="es-UY"/>
-        </w:rPr>
-        <w:t xml:space="preserve"> tengan poco o nulo conocimiento del idioma Ingles. A </w:t>
-      </w:r>
-      <w:proofErr w:type="spellStart"/>
-      <w:r>
-        <w:rPr>
-          <w:rFonts w:ascii="Times New Roman" w:eastAsiaTheme="minorEastAsia" w:hAnsi="Times New Roman" w:cs="Times New Roman"/>
-          <w:spacing w:val="1"/>
-          <w:lang w:val="es-UY"/>
-        </w:rPr>
-        <w:t>traves</w:t>
-      </w:r>
-      <w:proofErr w:type="spellEnd"/>
-      <w:r>
-        <w:rPr>
-          <w:rFonts w:ascii="Times New Roman" w:eastAsiaTheme="minorEastAsia" w:hAnsi="Times New Roman" w:cs="Times New Roman"/>
-          <w:spacing w:val="1"/>
-          <w:lang w:val="es-UY"/>
-        </w:rPr>
-        <w:t xml:space="preserve"> de los </w:t>
-      </w:r>
-      <w:proofErr w:type="spellStart"/>
-      <w:r>
-        <w:rPr>
-          <w:rFonts w:ascii="Times New Roman" w:eastAsiaTheme="minorEastAsia" w:hAnsi="Times New Roman" w:cs="Times New Roman"/>
-          <w:spacing w:val="1"/>
-          <w:lang w:val="es-UY"/>
-        </w:rPr>
-        <w:t>modulos</w:t>
-      </w:r>
-      <w:proofErr w:type="spellEnd"/>
-      <w:r>
-        <w:rPr>
-          <w:rFonts w:ascii="Times New Roman" w:eastAsiaTheme="minorEastAsia" w:hAnsi="Times New Roman" w:cs="Times New Roman"/>
-          <w:spacing w:val="1"/>
-          <w:lang w:val="es-UY"/>
-        </w:rPr>
-        <w:t xml:space="preserve"> estos </w:t>
-      </w:r>
-      <w:proofErr w:type="spellStart"/>
-      <w:r>
-        <w:rPr>
-          <w:rFonts w:ascii="Times New Roman" w:eastAsiaTheme="minorEastAsia" w:hAnsi="Times New Roman" w:cs="Times New Roman"/>
-          <w:spacing w:val="1"/>
-          <w:lang w:val="es-UY"/>
-        </w:rPr>
-        <w:t>podran</w:t>
-      </w:r>
-      <w:proofErr w:type="spellEnd"/>
-      <w:r>
-        <w:rPr>
-          <w:rFonts w:ascii="Times New Roman" w:eastAsiaTheme="minorEastAsia" w:hAnsi="Times New Roman" w:cs="Times New Roman"/>
-          <w:spacing w:val="1"/>
-          <w:lang w:val="es-UY"/>
-        </w:rPr>
-        <w:t xml:space="preserve"> adquirir</w:t>
-      </w:r>
-      <w:r>
-        <w:rPr>
-          <w:rFonts w:ascii="Times New Roman" w:eastAsiaTheme="minorEastAsia" w:hAnsi="Times New Roman" w:cs="Times New Roman"/>
-          <w:spacing w:val="1"/>
-          <w:lang w:val="es-UY"/>
-        </w:rPr>
-        <w:t xml:space="preserve">, de forma </w:t>
-      </w:r>
-      <w:proofErr w:type="spellStart"/>
-      <w:r>
-        <w:rPr>
-          <w:rFonts w:ascii="Times New Roman" w:eastAsiaTheme="minorEastAsia" w:hAnsi="Times New Roman" w:cs="Times New Roman"/>
-          <w:spacing w:val="1"/>
-          <w:lang w:val="es-UY"/>
-        </w:rPr>
-        <w:t>rapida</w:t>
-      </w:r>
-      <w:proofErr w:type="spellEnd"/>
-      <w:r>
-        <w:rPr>
-          <w:rFonts w:ascii="Times New Roman" w:eastAsiaTheme="minorEastAsia" w:hAnsi="Times New Roman" w:cs="Times New Roman"/>
-          <w:spacing w:val="1"/>
-          <w:lang w:val="es-UY"/>
-        </w:rPr>
-        <w:t>,</w:t>
-      </w:r>
-      <w:r>
-        <w:rPr>
-          <w:rFonts w:ascii="Times New Roman" w:eastAsiaTheme="minorEastAsia" w:hAnsi="Times New Roman" w:cs="Times New Roman"/>
-          <w:spacing w:val="1"/>
-          <w:lang w:val="es-UY"/>
-        </w:rPr>
-        <w:t xml:space="preserve"> </w:t>
-      </w:r>
-      <w:r>
-        <w:rPr>
-          <w:rFonts w:ascii="Times New Roman" w:eastAsiaTheme="minorEastAsia" w:hAnsi="Times New Roman" w:cs="Times New Roman"/>
-          <w:spacing w:val="1"/>
-          <w:lang w:val="es-UY"/>
-        </w:rPr>
-        <w:t>el lenguaje necesario</w:t>
-      </w:r>
-      <w:r>
-        <w:rPr>
-          <w:rFonts w:ascii="Times New Roman" w:eastAsiaTheme="minorEastAsia" w:hAnsi="Times New Roman" w:cs="Times New Roman"/>
-          <w:spacing w:val="1"/>
-          <w:lang w:val="es-UY"/>
-        </w:rPr>
-        <w:t xml:space="preserve"> para desenvolverse en situaciones cotidianas</w:t>
-      </w:r>
-      <w:proofErr w:type="gramStart"/>
-      <w:r>
-        <w:rPr>
-          <w:rFonts w:ascii="Times New Roman" w:eastAsiaTheme="minorEastAsia" w:hAnsi="Times New Roman" w:cs="Times New Roman"/>
-          <w:spacing w:val="1"/>
-          <w:lang w:val="es-UY"/>
-        </w:rPr>
-        <w:t>,</w:t>
+          <w:spacing w:val="1"/>
+          <w:lang w:val="es-UY"/>
+        </w:rPr>
+        <w:t>cotidianas,</w:t>
       </w:r>
       <w:bookmarkStart w:id="2" w:name="page87"/>
       <w:bookmarkEnd w:id="2"/>
@@ -1866,7 +1747,7 @@
     </w:p>
     <w:p>
       <w:pPr>
-        <w:pStyle w:val="Heading2"/>
+        <w:pStyle w:val="Ttulo2"/>
         <w:rPr>
           <w:rFonts w:eastAsiaTheme="minorEastAsia"/>
           <w:lang w:val="es-UY"/>
@@ -2009,69 +1890,248 @@
           <w:lang w:val="es-UY"/>
         </w:rPr>
       </w:pPr>
+      <w:r>
+        <w:rPr>
+          <w:rFonts w:ascii="Times New Roman" w:eastAsiaTheme="minorEastAsia" w:hAnsi="Times New Roman" w:cs="Times New Roman"/>
+          <w:strike/>
+          <w:spacing w:val="1"/>
+          <w:lang w:val="es-UY"/>
+        </w:rPr>
+        <w:t>que permite desarrollar para Android.</w:t>
+      </w:r>
+    </w:p>
+    <w:p>
+      <w:pPr>
+        <w:tabs>
+          <w:tab w:val="left" w:pos="570"/>
+        </w:tabs>
+        <w:spacing w:before="173" w:after="0" w:line="240" w:lineRule="exact"/>
+        <w:jc w:val="both"/>
+        <w:rPr>
+          <w:rFonts w:ascii="Times New Roman" w:eastAsiaTheme="minorEastAsia" w:hAnsi="Times New Roman" w:cs="Times New Roman"/>
+          <w:spacing w:val="1"/>
+          <w:lang w:val="es-UY"/>
+        </w:rPr>
+      </w:pPr>
+    </w:p>
+    <w:p>
+      <w:pPr>
+        <w:tabs>
+          <w:tab w:val="left" w:pos="570"/>
+        </w:tabs>
+        <w:spacing w:before="173" w:after="0" w:line="240" w:lineRule="exact"/>
+        <w:jc w:val="both"/>
+        <w:rPr>
+          <w:rFonts w:ascii="Times New Roman" w:eastAsiaTheme="minorEastAsia" w:hAnsi="Times New Roman" w:cs="Times New Roman"/>
+          <w:spacing w:val="1"/>
+          <w:lang w:val="es-UY"/>
+        </w:rPr>
+      </w:pPr>
+      <w:r>
+        <w:rPr>
+          <w:rFonts w:ascii="Times New Roman" w:eastAsiaTheme="minorEastAsia" w:hAnsi="Times New Roman" w:cs="Times New Roman"/>
+          <w:spacing w:val="1"/>
+          <w:lang w:val="es-UY"/>
+        </w:rPr>
+        <w:t>Figura 1 Dispositivos móviles</w:t>
+      </w:r>
+      <w:r>
+        <w:rPr>
+          <w:rFonts w:ascii="Times New Roman" w:eastAsiaTheme="minorEastAsia" w:hAnsi="Times New Roman" w:cs="Times New Roman"/>
+          <w:spacing w:val="1"/>
+          <w:lang w:val="es-UY"/>
+        </w:rPr>
+        <w:t xml:space="preserve"> y </w:t>
+      </w:r>
       <w:proofErr w:type="gramStart"/>
       <w:r>
         <w:rPr>
           <w:rFonts w:ascii="Times New Roman" w:eastAsiaTheme="minorEastAsia" w:hAnsi="Times New Roman" w:cs="Times New Roman"/>
-          <w:strike/>
-          <w:spacing w:val="1"/>
-          <w:lang w:val="es-UY"/>
-        </w:rPr>
-        <w:t>que</w:t>
+          <w:spacing w:val="1"/>
+          <w:lang w:val="es-UY"/>
+        </w:rPr>
+        <w:t>el lentes</w:t>
       </w:r>
       <w:proofErr w:type="gramEnd"/>
       <w:r>
         <w:rPr>
           <w:rFonts w:ascii="Times New Roman" w:eastAsiaTheme="minorEastAsia" w:hAnsi="Times New Roman" w:cs="Times New Roman"/>
-          <w:strike/>
-          <w:spacing w:val="1"/>
-          <w:lang w:val="es-UY"/>
-        </w:rPr>
-        <w:t xml:space="preserve"> permite desarrollar para Android.</w:t>
-      </w:r>
-    </w:p>
-    <w:p>
-      <w:pPr>
-        <w:tabs>
-          <w:tab w:val="left" w:pos="570"/>
-        </w:tabs>
-        <w:spacing w:before="173" w:after="0" w:line="240" w:lineRule="exact"/>
-        <w:jc w:val="both"/>
-        <w:rPr>
-          <w:rFonts w:ascii="Times New Roman" w:eastAsiaTheme="minorEastAsia" w:hAnsi="Times New Roman" w:cs="Times New Roman"/>
-          <w:spacing w:val="1"/>
-          <w:lang w:val="es-UY"/>
-        </w:rPr>
-      </w:pPr>
-    </w:p>
-    <w:p>
-      <w:pPr>
-        <w:tabs>
-          <w:tab w:val="left" w:pos="570"/>
-        </w:tabs>
-        <w:spacing w:before="173" w:after="0" w:line="240" w:lineRule="exact"/>
-        <w:jc w:val="both"/>
-        <w:rPr>
-          <w:rFonts w:ascii="Times New Roman" w:eastAsiaTheme="minorEastAsia" w:hAnsi="Times New Roman" w:cs="Times New Roman"/>
-          <w:spacing w:val="1"/>
-          <w:lang w:val="es-UY"/>
-        </w:rPr>
-      </w:pPr>
-      <w:r>
-        <w:rPr>
-          <w:rFonts w:ascii="Times New Roman" w:eastAsiaTheme="minorEastAsia" w:hAnsi="Times New Roman" w:cs="Times New Roman"/>
-          <w:spacing w:val="1"/>
-          <w:lang w:val="es-UY"/>
-        </w:rPr>
-        <w:t>Figura 1 Dispositivos móviles</w:t>
-      </w:r>
-      <w:r>
-        <w:rPr>
-          <w:rFonts w:ascii="Times New Roman" w:eastAsiaTheme="minorEastAsia" w:hAnsi="Times New Roman" w:cs="Times New Roman"/>
-          <w:spacing w:val="1"/>
-          <w:lang w:val="es-UY"/>
-        </w:rPr>
-        <w:t xml:space="preserve"> y </w:t>
+          <w:spacing w:val="1"/>
+          <w:lang w:val="es-UY"/>
+        </w:rPr>
+        <w:t xml:space="preserve"> de realidad virtual</w:t>
+      </w:r>
+      <w:r>
+        <w:rPr>
+          <w:rFonts w:ascii="Times New Roman" w:eastAsiaTheme="minorEastAsia" w:hAnsi="Times New Roman" w:cs="Times New Roman"/>
+          <w:spacing w:val="1"/>
+          <w:lang w:val="es-UY"/>
+        </w:rPr>
+        <w:t xml:space="preserve"> [1].</w:t>
+      </w:r>
+    </w:p>
+    <w:p>
+      <w:pPr>
+        <w:tabs>
+          <w:tab w:val="left" w:pos="570"/>
+        </w:tabs>
+        <w:spacing w:before="173" w:after="0" w:line="240" w:lineRule="exact"/>
+        <w:jc w:val="both"/>
+        <w:rPr>
+          <w:rFonts w:ascii="Times New Roman" w:eastAsiaTheme="minorEastAsia" w:hAnsi="Times New Roman" w:cs="Times New Roman"/>
+          <w:spacing w:val="1"/>
+          <w:lang w:val="es-UY"/>
+        </w:rPr>
+      </w:pPr>
+    </w:p>
+    <w:p>
+      <w:pPr>
+        <w:tabs>
+          <w:tab w:val="left" w:pos="570"/>
+        </w:tabs>
+        <w:spacing w:before="173" w:after="0" w:line="240" w:lineRule="exact"/>
+        <w:jc w:val="both"/>
+        <w:rPr>
+          <w:rFonts w:ascii="Times New Roman" w:eastAsiaTheme="minorEastAsia" w:hAnsi="Times New Roman" w:cs="Times New Roman"/>
+          <w:spacing w:val="1"/>
+          <w:lang w:val="es-UY"/>
+        </w:rPr>
+      </w:pPr>
+    </w:p>
+    <w:p>
+      <w:pPr>
+        <w:widowControl/>
+        <w:autoSpaceDE/>
+        <w:autoSpaceDN/>
+        <w:adjustRightInd/>
+        <w:spacing w:after="160" w:line="259" w:lineRule="auto"/>
+        <w:rPr>
+          <w:rFonts w:asciiTheme="majorHAnsi" w:eastAsiaTheme="minorEastAsia" w:hAnsiTheme="majorHAnsi" w:cstheme="majorBidi"/>
+          <w:color w:val="2F5496" w:themeColor="accent1" w:themeShade="BF"/>
+          <w:sz w:val="26"/>
+          <w:szCs w:val="26"/>
+          <w:lang w:val="es-UY"/>
+        </w:rPr>
+      </w:pPr>
+      <w:r>
+        <w:rPr>
+          <w:rFonts w:eastAsiaTheme="minorEastAsia"/>
+          <w:lang w:val="es-UY"/>
+        </w:rPr>
+        <w:br w:type="page"/>
+      </w:r>
+    </w:p>
+    <w:p>
+      <w:pPr>
+        <w:pStyle w:val="Ttulo2"/>
+        <w:rPr>
+          <w:rFonts w:eastAsiaTheme="minorEastAsia"/>
+          <w:lang w:val="es-UY"/>
+        </w:rPr>
+      </w:pPr>
+      <w:r>
+        <w:rPr>
+          <w:rFonts w:eastAsiaTheme="minorEastAsia"/>
+          <w:lang w:val="es-UY"/>
+        </w:rPr>
+        <w:lastRenderedPageBreak/>
+        <w:t>8. Análisis de Competencia</w:t>
+      </w:r>
+    </w:p>
+    <w:p>
+      <w:pPr>
+        <w:tabs>
+          <w:tab w:val="left" w:pos="570"/>
+        </w:tabs>
+        <w:spacing w:before="173" w:after="0" w:line="240" w:lineRule="exact"/>
+        <w:jc w:val="both"/>
+        <w:rPr>
+          <w:rFonts w:ascii="Times New Roman" w:eastAsiaTheme="minorEastAsia" w:hAnsi="Times New Roman" w:cs="Times New Roman"/>
+          <w:spacing w:val="1"/>
+          <w:lang w:val="es-UY"/>
+        </w:rPr>
+      </w:pPr>
+    </w:p>
+    <w:p>
+      <w:pPr>
+        <w:tabs>
+          <w:tab w:val="left" w:pos="570"/>
+        </w:tabs>
+        <w:spacing w:before="173" w:after="0" w:line="240" w:lineRule="exact"/>
+        <w:jc w:val="both"/>
+        <w:rPr>
+          <w:rFonts w:ascii="Times New Roman" w:eastAsiaTheme="minorEastAsia" w:hAnsi="Times New Roman" w:cs="Times New Roman"/>
+          <w:spacing w:val="1"/>
+          <w:lang w:val="es-UY"/>
+        </w:rPr>
+      </w:pPr>
+      <w:r>
+        <w:rPr>
+          <w:rFonts w:ascii="Times New Roman" w:eastAsiaTheme="minorEastAsia" w:hAnsi="Times New Roman" w:cs="Times New Roman"/>
+          <w:spacing w:val="1"/>
+          <w:lang w:val="es-UY"/>
+        </w:rPr>
+        <w:t>Se han encontrado diversas y muy variadas ofertas tanto de aplicaciones móviles como aplicaciones de escritorio para el aprendizaje de idiomas.</w:t>
+      </w:r>
+    </w:p>
+    <w:p>
+      <w:pPr>
+        <w:tabs>
+          <w:tab w:val="left" w:pos="570"/>
+        </w:tabs>
+        <w:spacing w:before="173" w:after="0" w:line="240" w:lineRule="exact"/>
+        <w:jc w:val="both"/>
+        <w:rPr>
+          <w:rFonts w:ascii="Times New Roman" w:eastAsiaTheme="minorEastAsia" w:hAnsi="Times New Roman" w:cs="Times New Roman"/>
+          <w:b/>
+          <w:spacing w:val="1"/>
+          <w:u w:val="single"/>
+          <w:lang w:val="es-UY"/>
+        </w:rPr>
+      </w:pPr>
+      <w:proofErr w:type="spellStart"/>
+      <w:r>
+        <w:rPr>
+          <w:rFonts w:ascii="Times New Roman" w:eastAsiaTheme="minorEastAsia" w:hAnsi="Times New Roman" w:cs="Times New Roman"/>
+          <w:b/>
+          <w:spacing w:val="1"/>
+          <w:u w:val="single"/>
+          <w:lang w:val="es-UY"/>
+        </w:rPr>
+        <w:t>Duolingo</w:t>
+      </w:r>
+      <w:proofErr w:type="spellEnd"/>
+      <w:r>
+        <w:rPr>
+          <w:rFonts w:ascii="Times New Roman" w:eastAsiaTheme="minorEastAsia" w:hAnsi="Times New Roman" w:cs="Times New Roman"/>
+          <w:b/>
+          <w:spacing w:val="1"/>
+          <w:u w:val="single"/>
+          <w:lang w:val="es-UY"/>
+        </w:rPr>
+        <w:t>:</w:t>
+      </w:r>
+    </w:p>
+    <w:p>
+      <w:pPr>
+        <w:tabs>
+          <w:tab w:val="left" w:pos="570"/>
+        </w:tabs>
+        <w:spacing w:before="173" w:after="0" w:line="240" w:lineRule="exact"/>
+        <w:jc w:val="both"/>
+        <w:rPr>
+          <w:rFonts w:ascii="Times New Roman" w:eastAsiaTheme="minorEastAsia" w:hAnsi="Times New Roman" w:cs="Times New Roman"/>
+          <w:spacing w:val="1"/>
+          <w:lang w:val="es-UY"/>
+        </w:rPr>
+      </w:pPr>
+      <w:r>
+        <w:rPr>
+          <w:rFonts w:ascii="Times New Roman" w:eastAsiaTheme="minorEastAsia" w:hAnsi="Times New Roman" w:cs="Times New Roman"/>
+          <w:spacing w:val="1"/>
+          <w:lang w:val="es-UY"/>
+        </w:rPr>
+        <w:t xml:space="preserve">Una de las </w:t>
       </w:r>
       <w:proofErr w:type="gramStart"/>
       <w:r>
@@ -2080,7 +2140,7 @@
           <w:spacing w:val="1"/>
           <w:lang w:val="es-UY"/>
         </w:rPr>
-        <w:t>el lentes</w:t>
+        <w:t>mejores app</w:t>
       </w:r>
       <w:proofErr w:type="gramEnd"/>
       <w:r>
@@ -2089,179 +2149,7 @@
           <w:spacing w:val="1"/>
           <w:lang w:val="es-UY"/>
         </w:rPr>
-        <w:t xml:space="preserve"> de realidad virtual</w:t>
-      </w:r>
-      <w:r>
-        <w:rPr>
-          <w:rFonts w:ascii="Times New Roman" w:eastAsiaTheme="minorEastAsia" w:hAnsi="Times New Roman" w:cs="Times New Roman"/>
-          <w:spacing w:val="1"/>
-          <w:lang w:val="es-UY"/>
-        </w:rPr>
-        <w:t xml:space="preserve"> [1].</w:t>
-      </w:r>
-    </w:p>
-    <w:p>
-      <w:pPr>
-        <w:tabs>
-          <w:tab w:val="left" w:pos="570"/>
-        </w:tabs>
-        <w:spacing w:before="173" w:after="0" w:line="240" w:lineRule="exact"/>
-        <w:jc w:val="both"/>
-        <w:rPr>
-          <w:rFonts w:ascii="Times New Roman" w:eastAsiaTheme="minorEastAsia" w:hAnsi="Times New Roman" w:cs="Times New Roman"/>
-          <w:spacing w:val="1"/>
-          <w:lang w:val="es-UY"/>
-        </w:rPr>
-      </w:pPr>
-    </w:p>
-    <w:p>
-      <w:pPr>
-        <w:tabs>
-          <w:tab w:val="left" w:pos="570"/>
-        </w:tabs>
-        <w:spacing w:before="173" w:after="0" w:line="240" w:lineRule="exact"/>
-        <w:jc w:val="both"/>
-        <w:rPr>
-          <w:rFonts w:ascii="Times New Roman" w:eastAsiaTheme="minorEastAsia" w:hAnsi="Times New Roman" w:cs="Times New Roman"/>
-          <w:spacing w:val="1"/>
-          <w:lang w:val="es-UY"/>
-        </w:rPr>
-      </w:pPr>
-    </w:p>
-    <w:p>
-      <w:pPr>
-        <w:pStyle w:val="Heading2"/>
-        <w:rPr>
-          <w:rFonts w:eastAsiaTheme="minorEastAsia"/>
-          <w:lang w:val="es-UY"/>
-        </w:rPr>
-      </w:pPr>
-      <w:r>
-        <w:rPr>
-          <w:rFonts w:eastAsiaTheme="minorEastAsia"/>
-          <w:lang w:val="es-UY"/>
-        </w:rPr>
-        <w:t>8. Análisis de Competencia</w:t>
-      </w:r>
-    </w:p>
-    <w:p>
-      <w:pPr>
-        <w:tabs>
-          <w:tab w:val="left" w:pos="570"/>
-        </w:tabs>
-        <w:spacing w:before="173" w:after="0" w:line="240" w:lineRule="exact"/>
-        <w:jc w:val="both"/>
-        <w:rPr>
-          <w:rFonts w:ascii="Times New Roman" w:eastAsiaTheme="minorEastAsia" w:hAnsi="Times New Roman" w:cs="Times New Roman"/>
-          <w:spacing w:val="1"/>
-          <w:lang w:val="es-UY"/>
-        </w:rPr>
-      </w:pPr>
-    </w:p>
-    <w:p>
-      <w:pPr>
-        <w:tabs>
-          <w:tab w:val="left" w:pos="570"/>
-        </w:tabs>
-        <w:spacing w:before="173" w:after="0" w:line="240" w:lineRule="exact"/>
-        <w:jc w:val="both"/>
-        <w:rPr>
-          <w:rFonts w:ascii="Times New Roman" w:eastAsiaTheme="minorEastAsia" w:hAnsi="Times New Roman" w:cs="Times New Roman"/>
-          <w:spacing w:val="1"/>
-          <w:lang w:val="es-UY"/>
-        </w:rPr>
-      </w:pPr>
-      <w:r>
-        <w:rPr>
-          <w:rFonts w:ascii="Times New Roman" w:eastAsiaTheme="minorEastAsia" w:hAnsi="Times New Roman" w:cs="Times New Roman"/>
-          <w:spacing w:val="1"/>
-          <w:lang w:val="es-UY"/>
-        </w:rPr>
-        <w:t>Se han encontrado diversas y muy variadas ofertas tanto de aplicaciones móviles como aplicaciones de escritorio para el aprendizaje de idiomas.</w:t>
-      </w:r>
-    </w:p>
-    <w:p>
-      <w:pPr>
-        <w:tabs>
-          <w:tab w:val="left" w:pos="570"/>
-        </w:tabs>
-        <w:spacing w:before="173" w:after="0" w:line="240" w:lineRule="exact"/>
-        <w:jc w:val="both"/>
-        <w:rPr>
-          <w:rFonts w:ascii="Times New Roman" w:eastAsiaTheme="minorEastAsia" w:hAnsi="Times New Roman" w:cs="Times New Roman"/>
-          <w:b/>
-          <w:i/>
-          <w:spacing w:val="1"/>
-          <w:lang w:val="es-UY"/>
-        </w:rPr>
-      </w:pPr>
-      <w:r>
-        <w:rPr>
-          <w:rFonts w:ascii="Times New Roman" w:eastAsiaTheme="minorEastAsia" w:hAnsi="Times New Roman" w:cs="Times New Roman"/>
-          <w:b/>
-          <w:i/>
-          <w:spacing w:val="1"/>
-          <w:lang w:val="es-UY"/>
-        </w:rPr>
-        <w:t>Aplicaciones Móviles</w:t>
-      </w:r>
-    </w:p>
-    <w:p>
-      <w:pPr>
-        <w:tabs>
-          <w:tab w:val="left" w:pos="570"/>
-        </w:tabs>
-        <w:spacing w:before="173" w:after="0" w:line="240" w:lineRule="exact"/>
-        <w:jc w:val="both"/>
-        <w:rPr>
-          <w:rFonts w:ascii="Times New Roman" w:eastAsiaTheme="minorEastAsia" w:hAnsi="Times New Roman" w:cs="Times New Roman"/>
-          <w:spacing w:val="1"/>
-          <w:u w:val="single"/>
-          <w:lang w:val="es-UY"/>
-        </w:rPr>
-      </w:pPr>
-      <w:proofErr w:type="spellStart"/>
-      <w:r>
-        <w:rPr>
-          <w:rFonts w:ascii="Times New Roman" w:eastAsiaTheme="minorEastAsia" w:hAnsi="Times New Roman" w:cs="Times New Roman"/>
-          <w:spacing w:val="1"/>
-          <w:u w:val="single"/>
-          <w:lang w:val="es-UY"/>
-        </w:rPr>
-        <w:t>Duolingo</w:t>
-      </w:r>
-      <w:proofErr w:type="spellEnd"/>
-      <w:r>
-        <w:rPr>
-          <w:rFonts w:ascii="Times New Roman" w:eastAsiaTheme="minorEastAsia" w:hAnsi="Times New Roman" w:cs="Times New Roman"/>
-          <w:spacing w:val="1"/>
-          <w:u w:val="single"/>
-          <w:lang w:val="es-UY"/>
-        </w:rPr>
-        <w:t>:</w:t>
-      </w:r>
-    </w:p>
-    <w:p>
-      <w:pPr>
-        <w:tabs>
-          <w:tab w:val="left" w:pos="570"/>
-        </w:tabs>
-        <w:spacing w:before="173" w:after="0" w:line="240" w:lineRule="exact"/>
-        <w:jc w:val="both"/>
-        <w:rPr>
-          <w:rFonts w:ascii="Times New Roman" w:eastAsiaTheme="minorEastAsia" w:hAnsi="Times New Roman" w:cs="Times New Roman"/>
-          <w:spacing w:val="1"/>
-          <w:lang w:val="es-UY"/>
-        </w:rPr>
-      </w:pPr>
-      <w:r>
-        <w:rPr>
-          <w:rFonts w:ascii="Times New Roman" w:eastAsiaTheme="minorEastAsia" w:hAnsi="Times New Roman" w:cs="Times New Roman"/>
-          <w:spacing w:val="1"/>
-          <w:lang w:val="es-UY"/>
-        </w:rPr>
-        <w:lastRenderedPageBreak/>
-        <w:t>Una de las mejores app de aprendizaje gratuito.</w:t>
+        <w:t xml:space="preserve"> de aprendizaje gratuito.</w:t>
       </w:r>
       <w:r>
         <w:rPr>
@@ -2360,7 +2248,7 @@
     </w:p>
     <w:p>
       <w:pPr>
-        <w:pStyle w:val="ListParagraph"/>
+        <w:pStyle w:val="Prrafodelista"/>
         <w:numPr>
           <w:ilvl w:val="0"/>
           <w:numId w:val="2"/>
@@ -2387,7 +2275,7 @@
     </w:p>
     <w:p>
       <w:pPr>
-        <w:pStyle w:val="ListParagraph"/>
+        <w:pStyle w:val="Prrafodelista"/>
         <w:numPr>
           <w:ilvl w:val="0"/>
           <w:numId w:val="2"/>
@@ -2415,7 +2303,7 @@
     </w:p>
     <w:p>
       <w:pPr>
-        <w:pStyle w:val="ListParagraph"/>
+        <w:pStyle w:val="Prrafodelista"/>
         <w:numPr>
           <w:ilvl w:val="0"/>
           <w:numId w:val="2"/>
@@ -2437,25 +2325,7 @@
           <w:spacing w:val="1"/>
           <w:lang w:val="es-UY"/>
         </w:rPr>
-        <w:t xml:space="preserve">Leer la oración. Se plantea una frase que se puede escuchar la traducción y luego debo leerla. El sistema </w:t>
-      </w:r>
-      <w:proofErr w:type="gramStart"/>
-      <w:r>
-        <w:rPr>
-          <w:rFonts w:ascii="Times New Roman" w:eastAsiaTheme="minorEastAsia" w:hAnsi="Times New Roman" w:cs="Times New Roman"/>
-          <w:spacing w:val="1"/>
-          <w:lang w:val="es-UY"/>
-        </w:rPr>
-        <w:t>valida</w:t>
-      </w:r>
-      <w:proofErr w:type="gramEnd"/>
-      <w:r>
-        <w:rPr>
-          <w:rFonts w:ascii="Times New Roman" w:eastAsiaTheme="minorEastAsia" w:hAnsi="Times New Roman" w:cs="Times New Roman"/>
-          <w:spacing w:val="1"/>
-          <w:lang w:val="es-UY"/>
-        </w:rPr>
-        <w:t xml:space="preserve"> la correcta expresión de la frase.</w:t>
+        <w:t>Leer la oración. Se plantea una frase que se puede escuchar la traducción y luego debo leerla. El sistema valida la correcta expresión de la frase.</w:t>
       </w:r>
     </w:p>
     <w:p>
@@ -2478,6 +2348,7 @@
       <w:r>
         <w:rPr>
           <w:rFonts w:ascii="Times New Roman" w:eastAsiaTheme="minorEastAsia" w:hAnsi="Times New Roman" w:cs="Times New Roman"/>
+          <w:b/>
           <w:spacing w:val="1"/>
           <w:u w:val="single"/>
           <w:lang w:val="es-UY"/>
@@ -2643,6 +2514,7 @@
       <w:r>
         <w:rPr>
           <w:rFonts w:ascii="Times New Roman" w:hAnsi="Times New Roman" w:cs="Times New Roman"/>
+          <w:b/>
           <w:u w:val="single"/>
           <w:lang w:val="es-UY"/>
         </w:rPr>
@@ -2670,36 +2542,52 @@
           <w:rFonts w:ascii="Times New Roman" w:hAnsi="Times New Roman" w:cs="Times New Roman"/>
           <w:lang w:val="es-UY"/>
         </w:rPr>
-        <w:t xml:space="preserve">La selección de idiomas es de </w:t>
-      </w:r>
-      <w:r>
+        <w:t>La selección de idiomas es de las más amplias, desde chino a árabe pasando por japonés. Funciona a base de cursos interactivos donde la comunidad de usuarios juega un papel importante a la hora de establecer conversaciones por vídeo-conferencia.</w:t>
+      </w:r>
+    </w:p>
+    <w:p>
+      <w:pPr>
         <w:rPr>
           <w:rFonts w:ascii="Times New Roman" w:hAnsi="Times New Roman" w:cs="Times New Roman"/>
           <w:lang w:val="es-UY"/>
         </w:rPr>
-        <w:t>las más amplias</w:t>
-      </w:r>
+      </w:pPr>
       <w:r>
         <w:rPr>
           <w:rFonts w:ascii="Times New Roman" w:hAnsi="Times New Roman" w:cs="Times New Roman"/>
           <w:lang w:val="es-UY"/>
         </w:rPr>
-        <w:t>, desde chino a árabe pasando por japonés. Funciona a base de cursos interactivos donde la comunidad de usuarios juega un papel importante a la hora de establecer conversaciones por vídeo-conferencia.</w:t>
-      </w:r>
-    </w:p>
-    <w:p>
-      <w:pPr>
+        <w:t xml:space="preserve">Un estudio realizado por investigadores independientes de la City </w:t>
+      </w:r>
+      <w:proofErr w:type="spellStart"/>
+      <w:r>
         <w:rPr>
           <w:rFonts w:ascii="Times New Roman" w:hAnsi="Times New Roman" w:cs="Times New Roman"/>
           <w:lang w:val="es-UY"/>
         </w:rPr>
-      </w:pPr>
+        <w:t>University</w:t>
+      </w:r>
+      <w:proofErr w:type="spellEnd"/>
       <w:r>
         <w:rPr>
           <w:rFonts w:ascii="Times New Roman" w:hAnsi="Times New Roman" w:cs="Times New Roman"/>
           <w:lang w:val="es-UY"/>
         </w:rPr>
-        <w:t xml:space="preserve">Un estudio realizado por investigadores independientes de la City </w:t>
+        <w:t xml:space="preserve"> of New York y de la Universidad de Carolina del Sur </w:t>
+      </w:r>
+      <w:r>
+        <w:rPr>
+          <w:rFonts w:ascii="Times New Roman" w:hAnsi="Times New Roman" w:cs="Times New Roman"/>
+          <w:lang w:val="es-UY"/>
+        </w:rPr>
+        <w:t>analizó</w:t>
+      </w:r>
+      <w:r>
+        <w:rPr>
+          <w:rFonts w:ascii="Times New Roman" w:hAnsi="Times New Roman" w:cs="Times New Roman"/>
+          <w:lang w:val="es-UY"/>
+        </w:rPr>
+        <w:t xml:space="preserve"> la eficacia de aplicaciones para aprender idiomas, como </w:t>
       </w:r>
       <w:proofErr w:type="spellStart"/>
       <w:r>
@@ -2707,6 +2595,68 @@
           <w:rFonts w:ascii="Times New Roman" w:hAnsi="Times New Roman" w:cs="Times New Roman"/>
           <w:lang w:val="es-UY"/>
         </w:rPr>
+        <w:t>Busuu</w:t>
+      </w:r>
+      <w:proofErr w:type="spellEnd"/>
+      <w:r>
+        <w:rPr>
+          <w:rFonts w:ascii="Times New Roman" w:hAnsi="Times New Roman" w:cs="Times New Roman"/>
+          <w:lang w:val="es-UY"/>
+        </w:rPr>
+        <w:t xml:space="preserve">, </w:t>
+      </w:r>
+      <w:proofErr w:type="spellStart"/>
+      <w:r>
+        <w:rPr>
+          <w:rFonts w:ascii="Times New Roman" w:hAnsi="Times New Roman" w:cs="Times New Roman"/>
+          <w:lang w:val="es-UY"/>
+        </w:rPr>
+        <w:t>Duolingo</w:t>
+      </w:r>
+      <w:proofErr w:type="spellEnd"/>
+      <w:r>
+        <w:rPr>
+          <w:rFonts w:ascii="Times New Roman" w:hAnsi="Times New Roman" w:cs="Times New Roman"/>
+          <w:lang w:val="es-UY"/>
+        </w:rPr>
+        <w:t xml:space="preserve"> y </w:t>
+      </w:r>
+      <w:proofErr w:type="spellStart"/>
+      <w:r>
+        <w:rPr>
+          <w:rFonts w:ascii="Times New Roman" w:hAnsi="Times New Roman" w:cs="Times New Roman"/>
+          <w:lang w:val="es-UY"/>
+        </w:rPr>
+        <w:t>Rosetta</w:t>
+      </w:r>
+      <w:proofErr w:type="spellEnd"/>
+      <w:r>
+        <w:rPr>
+          <w:rFonts w:ascii="Times New Roman" w:hAnsi="Times New Roman" w:cs="Times New Roman"/>
+          <w:lang w:val="es-UY"/>
+        </w:rPr>
+        <w:t xml:space="preserve"> Stone.</w:t>
+      </w:r>
+      <w:r>
+        <w:rPr>
+          <w:rFonts w:ascii="Times New Roman" w:hAnsi="Times New Roman" w:cs="Times New Roman"/>
+          <w:lang w:val="es-UY"/>
+        </w:rPr>
+        <w:t xml:space="preserve"> </w:t>
+      </w:r>
+      <w:r>
+        <w:rPr>
+          <w:rFonts w:ascii="Times New Roman" w:hAnsi="Times New Roman" w:cs="Times New Roman"/>
+          <w:lang w:val="es-UY"/>
+        </w:rPr>
+        <w:t xml:space="preserve">De acuerdo con el estudio de la City </w:t>
+      </w:r>
+      <w:proofErr w:type="spellStart"/>
+      <w:r>
+        <w:rPr>
+          <w:rFonts w:ascii="Times New Roman" w:hAnsi="Times New Roman" w:cs="Times New Roman"/>
+          <w:lang w:val="es-UY"/>
+        </w:rPr>
         <w:t>University</w:t>
       </w:r>
       <w:proofErr w:type="spellEnd"/>
@@ -2715,21 +2665,59 @@
           <w:rFonts w:ascii="Times New Roman" w:hAnsi="Times New Roman" w:cs="Times New Roman"/>
           <w:lang w:val="es-UY"/>
         </w:rPr>
-        <w:t xml:space="preserve"> of New York y de la Universidad de Carolina del Sur </w:t>
-      </w:r>
+        <w:t xml:space="preserve"> of New York y de la Universidad de Carolina del Sur, el 100 por ciento de las personas que estudiaron por lo menos 16 horas a través de la aplicación </w:t>
+      </w:r>
+      <w:proofErr w:type="spellStart"/>
       <w:r>
         <w:rPr>
           <w:rFonts w:ascii="Times New Roman" w:hAnsi="Times New Roman" w:cs="Times New Roman"/>
           <w:lang w:val="es-UY"/>
         </w:rPr>
-        <w:t>analizó</w:t>
-      </w:r>
+        <w:t>Busuu</w:t>
+      </w:r>
+      <w:proofErr w:type="spellEnd"/>
       <w:r>
         <w:rPr>
           <w:rFonts w:ascii="Times New Roman" w:hAnsi="Times New Roman" w:cs="Times New Roman"/>
           <w:lang w:val="es-UY"/>
         </w:rPr>
-        <w:t xml:space="preserve"> la eficacia de aplicaciones para aprender idiomas, como </w:t>
+        <w:t>, mejoraron notablemente su conocimiento lingüístico.</w:t>
+      </w:r>
+      <w:r>
+        <w:rPr>
+          <w:rFonts w:ascii="Times New Roman" w:hAnsi="Times New Roman" w:cs="Times New Roman"/>
+          <w:lang w:val="es-UY"/>
+        </w:rPr>
+        <w:t xml:space="preserve"> </w:t>
+      </w:r>
+    </w:p>
+    <w:p>
+      <w:pPr>
+        <w:rPr>
+          <w:rFonts w:ascii="Times New Roman" w:hAnsi="Times New Roman" w:cs="Times New Roman"/>
+          <w:lang w:val="es-UY"/>
+        </w:rPr>
+      </w:pPr>
+      <w:r>
+        <w:rPr>
+          <w:rFonts w:ascii="Times New Roman" w:hAnsi="Times New Roman" w:cs="Times New Roman"/>
+          <w:lang w:val="es-UY"/>
+        </w:rPr>
+        <w:t>Los usuarios de esta aplicación solo necesitarían en promedio 22.5 horas para completar los requisitos de un semestre de español de nivel universitario.</w:t>
+      </w:r>
+      <w:r>
+        <w:rPr>
+          <w:rFonts w:ascii="Times New Roman" w:hAnsi="Times New Roman" w:cs="Times New Roman"/>
+          <w:lang w:val="es-UY"/>
+        </w:rPr>
+        <w:t xml:space="preserve"> </w:t>
+      </w:r>
+      <w:r>
+        <w:rPr>
+          <w:rFonts w:ascii="Times New Roman" w:hAnsi="Times New Roman" w:cs="Times New Roman"/>
+          <w:lang w:val="es-UY"/>
+        </w:rPr>
+        <w:t xml:space="preserve">El mismo equipo de investigadores hizo estudios similares con otras herramientas de aprendizaje de idiomas como </w:t>
       </w:r>
       <w:proofErr w:type="spellStart"/>
       <w:r>
@@ -2737,6 +2725,85 @@
           <w:rFonts w:ascii="Times New Roman" w:hAnsi="Times New Roman" w:cs="Times New Roman"/>
           <w:lang w:val="es-UY"/>
         </w:rPr>
+        <w:t>Duolingo</w:t>
+      </w:r>
+      <w:proofErr w:type="spellEnd"/>
+      <w:r>
+        <w:rPr>
+          <w:rFonts w:ascii="Times New Roman" w:hAnsi="Times New Roman" w:cs="Times New Roman"/>
+          <w:lang w:val="es-UY"/>
+        </w:rPr>
+        <w:t xml:space="preserve"> (2012), que midió 34 horas, y </w:t>
+      </w:r>
+      <w:proofErr w:type="spellStart"/>
+      <w:r>
+        <w:rPr>
+          <w:rFonts w:ascii="Times New Roman" w:hAnsi="Times New Roman" w:cs="Times New Roman"/>
+          <w:lang w:val="es-UY"/>
+        </w:rPr>
+        <w:t>Rosetta</w:t>
+      </w:r>
+      <w:proofErr w:type="spellEnd"/>
+      <w:r>
+        <w:rPr>
+          <w:rFonts w:ascii="Times New Roman" w:hAnsi="Times New Roman" w:cs="Times New Roman"/>
+          <w:lang w:val="es-UY"/>
+        </w:rPr>
+        <w:t xml:space="preserve"> Stone (2009), que midió 55 horas como equivalente a un semestre en la universidad.</w:t>
+      </w:r>
+    </w:p>
+    <w:p>
+      <w:pPr>
+        <w:rPr>
+          <w:rFonts w:ascii="Times New Roman" w:hAnsi="Times New Roman" w:cs="Times New Roman"/>
+          <w:lang w:val="es-UY"/>
+        </w:rPr>
+      </w:pPr>
+      <w:r>
+        <w:rPr>
+          <w:rFonts w:ascii="Times New Roman" w:hAnsi="Times New Roman" w:cs="Times New Roman"/>
+          <w:lang w:val="es-UY"/>
+        </w:rPr>
+        <w:lastRenderedPageBreak/>
+        <w:t>Como característica destacable de la aplicación es la interacción con la comunidad de usuarios. La aplicación plantea ejercicios que son enviados a la comunidad para que sean evaluados. Estos ejercicios pueden ser enviados de manera escrita u oral. De la misma manera uno puede evaluar ejercicios de otros usuarios en su idioma nativo.</w:t>
+      </w:r>
+    </w:p>
+    <w:p>
+      <w:pPr>
+        <w:rPr>
+          <w:rFonts w:ascii="Times New Roman" w:hAnsi="Times New Roman" w:cs="Times New Roman"/>
+          <w:lang w:val="es-UY"/>
+        </w:rPr>
+      </w:pPr>
+      <w:proofErr w:type="gramStart"/>
+      <w:r>
+        <w:rPr>
+          <w:rFonts w:ascii="Times New Roman" w:hAnsi="Times New Roman" w:cs="Times New Roman"/>
+          <w:lang w:val="es-UY"/>
+        </w:rPr>
+        <w:t>Asimismo</w:t>
+      </w:r>
+      <w:proofErr w:type="gramEnd"/>
+      <w:r>
+        <w:rPr>
+          <w:rFonts w:ascii="Times New Roman" w:hAnsi="Times New Roman" w:cs="Times New Roman"/>
+          <w:lang w:val="es-UY"/>
+        </w:rPr>
+        <w:t xml:space="preserve"> existe una </w:t>
+      </w:r>
+      <w:r>
+        <w:rPr>
+          <w:rFonts w:ascii="Times New Roman" w:hAnsi="Times New Roman" w:cs="Times New Roman"/>
+          <w:lang w:val="es-UY"/>
+        </w:rPr>
+        <w:t xml:space="preserve">herramienta </w:t>
+      </w:r>
+      <w:proofErr w:type="spellStart"/>
+      <w:r>
+        <w:rPr>
+          <w:rFonts w:ascii="Times New Roman" w:hAnsi="Times New Roman" w:cs="Times New Roman"/>
+          <w:lang w:val="es-UY"/>
+        </w:rPr>
         <w:t>Busuu</w:t>
       </w:r>
       <w:proofErr w:type="spellEnd"/>
@@ -2745,255 +2812,536 @@
           <w:rFonts w:ascii="Times New Roman" w:hAnsi="Times New Roman" w:cs="Times New Roman"/>
           <w:lang w:val="es-UY"/>
         </w:rPr>
+        <w:t xml:space="preserve"> </w:t>
+      </w:r>
+      <w:proofErr w:type="spellStart"/>
+      <w:r>
+        <w:rPr>
+          <w:rFonts w:ascii="Times New Roman" w:hAnsi="Times New Roman" w:cs="Times New Roman"/>
+          <w:lang w:val="es-UY"/>
+        </w:rPr>
+        <w:t>Talk</w:t>
+      </w:r>
+      <w:proofErr w:type="spellEnd"/>
+      <w:r>
+        <w:rPr>
+          <w:rFonts w:ascii="Times New Roman" w:hAnsi="Times New Roman" w:cs="Times New Roman"/>
+          <w:lang w:val="es-UY"/>
+        </w:rPr>
         <w:t xml:space="preserve">, </w:t>
       </w:r>
+      <w:r>
+        <w:rPr>
+          <w:rFonts w:ascii="Times New Roman" w:hAnsi="Times New Roman" w:cs="Times New Roman"/>
+          <w:lang w:val="es-UY"/>
+        </w:rPr>
+        <w:t>que permite interactuar con otros usuarios de la comunidad</w:t>
+      </w:r>
+      <w:r>
+        <w:rPr>
+          <w:rFonts w:ascii="Times New Roman" w:hAnsi="Times New Roman" w:cs="Times New Roman"/>
+          <w:lang w:val="es-UY"/>
+        </w:rPr>
+        <w:t>, ya sea en forma de chat o de video llamadas, para practicar el idioma.</w:t>
+      </w:r>
+    </w:p>
+    <w:p>
+      <w:pPr>
+        <w:rPr>
+          <w:rFonts w:ascii="Times New Roman" w:hAnsi="Times New Roman" w:cs="Times New Roman"/>
+          <w:lang w:val="es-UY"/>
+        </w:rPr>
+      </w:pPr>
+    </w:p>
+    <w:p>
+      <w:pPr>
+        <w:pStyle w:val="NormalWeb"/>
+        <w:spacing w:before="0" w:beforeAutospacing="0" w:after="0" w:afterAutospacing="0"/>
+        <w:textAlignment w:val="baseline"/>
+        <w:rPr>
+          <w:b/>
+          <w:color w:val="000000"/>
+        </w:rPr>
+      </w:pPr>
       <w:proofErr w:type="spellStart"/>
       <w:r>
         <w:rPr>
+          <w:b/>
+          <w:color w:val="000000"/>
+        </w:rPr>
+        <w:t>Livemocha</w:t>
+      </w:r>
+      <w:proofErr w:type="spellEnd"/>
+    </w:p>
+    <w:p>
+      <w:pPr>
+        <w:pStyle w:val="NormalWeb"/>
+        <w:spacing w:before="0" w:beforeAutospacing="0" w:after="0" w:afterAutospacing="0"/>
+        <w:textAlignment w:val="baseline"/>
+        <w:rPr>
+          <w:color w:val="000000"/>
+        </w:rPr>
+      </w:pPr>
+    </w:p>
+    <w:p>
+      <w:pPr>
+        <w:pStyle w:val="NormalWeb"/>
+        <w:spacing w:before="0" w:beforeAutospacing="0" w:after="0" w:afterAutospacing="0"/>
+        <w:textAlignment w:val="baseline"/>
+        <w:rPr>
+          <w:color w:val="000000"/>
+        </w:rPr>
+      </w:pPr>
+      <w:r>
+        <w:rPr>
+          <w:color w:val="000000"/>
+        </w:rPr>
+        <w:t>W</w:t>
+      </w:r>
+      <w:r>
+        <w:rPr>
+          <w:color w:val="000000"/>
+        </w:rPr>
+        <w:t>eb: http://livemocha.com/</w:t>
+      </w:r>
+    </w:p>
+    <w:p>
+      <w:pPr>
+        <w:pStyle w:val="NormalWeb"/>
+        <w:spacing w:before="0" w:beforeAutospacing="0" w:after="0" w:afterAutospacing="0"/>
+        <w:textAlignment w:val="baseline"/>
+        <w:rPr>
+          <w:color w:val="000000"/>
+        </w:rPr>
+      </w:pPr>
+      <w:r>
+        <w:rPr>
+          <w:color w:val="000000"/>
+        </w:rPr>
+        <w:t xml:space="preserve">Las lecciones de </w:t>
+      </w:r>
+      <w:proofErr w:type="spellStart"/>
+      <w:r>
+        <w:rPr>
+          <w:color w:val="000000"/>
+        </w:rPr>
+        <w:t>Livemocha</w:t>
+      </w:r>
+      <w:proofErr w:type="spellEnd"/>
+      <w:r>
+        <w:rPr>
+          <w:color w:val="000000"/>
+        </w:rPr>
+        <w:t xml:space="preserve"> se desglosan </w:t>
+      </w:r>
+      <w:r>
+        <w:rPr>
+          <w:color w:val="000000"/>
+        </w:rPr>
+        <w:t xml:space="preserve">en objetivos por </w:t>
+      </w:r>
+      <w:r>
+        <w:rPr>
+          <w:color w:val="000000"/>
+        </w:rPr>
+        <w:t>habilidades,</w:t>
+      </w:r>
+      <w:r>
+        <w:rPr>
+          <w:color w:val="000000"/>
+        </w:rPr>
+        <w:t xml:space="preserve"> </w:t>
+      </w:r>
+      <w:r>
+        <w:rPr>
+          <w:color w:val="000000"/>
+        </w:rPr>
+        <w:t xml:space="preserve">la lectura, la escritura, la escucha y el habla </w:t>
+      </w:r>
+      <w:r>
+        <w:rPr>
+          <w:color w:val="000000"/>
+        </w:rPr>
+        <w:t xml:space="preserve">son </w:t>
+      </w:r>
+      <w:proofErr w:type="spellStart"/>
+      <w:r>
+        <w:rPr>
+          <w:color w:val="000000"/>
+        </w:rPr>
+        <w:t>estudiaods</w:t>
+      </w:r>
+      <w:proofErr w:type="spellEnd"/>
+      <w:r>
+        <w:rPr>
+          <w:color w:val="000000"/>
+        </w:rPr>
+        <w:t xml:space="preserve"> por </w:t>
+      </w:r>
+      <w:r>
+        <w:rPr>
+          <w:color w:val="000000"/>
+        </w:rPr>
+        <w:t>separado. Este sitio describe su método como "</w:t>
+      </w:r>
+      <w:proofErr w:type="spellStart"/>
+      <w:r>
+        <w:rPr>
+          <w:color w:val="000000"/>
+        </w:rPr>
+        <w:t>whole-part-whole</w:t>
+      </w:r>
+      <w:proofErr w:type="spellEnd"/>
+      <w:r>
+        <w:rPr>
+          <w:color w:val="000000"/>
+        </w:rPr>
+        <w:t xml:space="preserve">", en el que las lecciones presentan un nuevo material, se descomponen para el alumno, luego </w:t>
+      </w:r>
+      <w:proofErr w:type="spellStart"/>
+      <w:r>
+        <w:rPr>
+          <w:color w:val="000000"/>
+        </w:rPr>
+        <w:t>reensamblan</w:t>
+      </w:r>
+      <w:proofErr w:type="spellEnd"/>
+      <w:r>
+        <w:rPr>
+          <w:color w:val="000000"/>
+        </w:rPr>
+        <w:t xml:space="preserve"> las partes para que el estudiante pueda aplicar lo que han aprendido.</w:t>
+      </w:r>
+    </w:p>
+    <w:p>
+      <w:pPr>
+        <w:pStyle w:val="NormalWeb"/>
+        <w:spacing w:before="0" w:beforeAutospacing="0" w:after="0" w:afterAutospacing="0"/>
+        <w:textAlignment w:val="baseline"/>
+        <w:rPr>
+          <w:color w:val="000000"/>
+        </w:rPr>
+      </w:pPr>
+      <w:r>
+        <w:rPr>
+          <w:color w:val="000000"/>
+        </w:rPr>
+        <w:t xml:space="preserve">Pros: Las lecciones están disponibles en más de 35 idiomas. Mientras que la membresía </w:t>
+      </w:r>
+      <w:proofErr w:type="spellStart"/>
+      <w:r>
+        <w:rPr>
+          <w:color w:val="000000"/>
+        </w:rPr>
+        <w:t>premium</w:t>
+      </w:r>
+      <w:proofErr w:type="spellEnd"/>
+      <w:r>
+        <w:rPr>
+          <w:color w:val="000000"/>
+        </w:rPr>
+        <w:t xml:space="preserve"> no es gratuita, los usuarios pueden ganar crédito en el sitio al "</w:t>
+      </w:r>
+      <w:proofErr w:type="spellStart"/>
+      <w:r>
+        <w:rPr>
+          <w:color w:val="000000"/>
+        </w:rPr>
+        <w:t>tutorizar</w:t>
+      </w:r>
+      <w:proofErr w:type="spellEnd"/>
+      <w:r>
+        <w:rPr>
+          <w:color w:val="000000"/>
+        </w:rPr>
+        <w:t>" a otros estudiantes. Esto implica editar su escritura o dar retroalimentación sobre grabaciones de audio.</w:t>
+      </w:r>
+    </w:p>
+    <w:p>
+      <w:pPr>
+        <w:pStyle w:val="NormalWeb"/>
+        <w:spacing w:before="0" w:beforeAutospacing="0" w:after="0" w:afterAutospacing="0"/>
+        <w:textAlignment w:val="baseline"/>
+        <w:rPr>
+          <w:color w:val="000000"/>
+        </w:rPr>
+      </w:pPr>
+      <w:r>
+        <w:rPr>
+          <w:color w:val="000000"/>
+        </w:rPr>
+        <w:t>Contras: Como u</w:t>
+      </w:r>
+      <w:r>
+        <w:rPr>
+          <w:color w:val="000000"/>
+        </w:rPr>
+        <w:t>n sitio web de servicio de relacionamiento de personas</w:t>
+      </w:r>
+      <w:r>
+        <w:rPr>
+          <w:color w:val="000000"/>
+        </w:rPr>
+        <w:t xml:space="preserve">, puede ser inundado con solicitudes de amistad y solicitudes de tutoría, especialmente si su idioma nativo es uno que es ampliamente estudiado. </w:t>
+      </w:r>
+    </w:p>
+    <w:p>
+      <w:pPr>
+        <w:pStyle w:val="NormalWeb"/>
+        <w:spacing w:before="0" w:beforeAutospacing="0" w:after="20" w:afterAutospacing="0"/>
+        <w:textAlignment w:val="baseline"/>
+        <w:rPr>
+          <w:color w:val="000000"/>
+        </w:rPr>
+      </w:pPr>
+      <w:r>
+        <w:rPr>
+          <w:color w:val="000000"/>
+        </w:rPr>
+        <w:t xml:space="preserve">Mejor para: Estudiantes que desean opciones de </w:t>
+      </w:r>
+      <w:proofErr w:type="spellStart"/>
+      <w:r>
+        <w:rPr>
+          <w:color w:val="000000"/>
+        </w:rPr>
+        <w:t>networking</w:t>
+      </w:r>
+      <w:proofErr w:type="spellEnd"/>
+      <w:r>
+        <w:rPr>
+          <w:color w:val="000000"/>
+        </w:rPr>
+        <w:t xml:space="preserve"> para sus estudios. </w:t>
+      </w:r>
+      <w:proofErr w:type="spellStart"/>
+      <w:r>
+        <w:rPr>
+          <w:color w:val="000000"/>
+        </w:rPr>
+        <w:t>Livemocha</w:t>
+      </w:r>
+      <w:proofErr w:type="spellEnd"/>
+      <w:r>
+        <w:rPr>
+          <w:color w:val="000000"/>
+        </w:rPr>
+        <w:t xml:space="preserve"> permite a los alumnos acceder a clases virtuales o reservar una sesión en línea con un tutor privado. La comunidad en línea es una página de red estilo Facebook con opciones de chat y sugerencias de amigos.</w:t>
+      </w:r>
+    </w:p>
+    <w:p>
+      <w:pPr>
+        <w:rPr>
           <w:rFonts w:ascii="Times New Roman" w:hAnsi="Times New Roman" w:cs="Times New Roman"/>
           <w:lang w:val="es-UY"/>
         </w:rPr>
-        <w:t>Duolingo</w:t>
+      </w:pPr>
+    </w:p>
+    <w:p>
+      <w:pPr>
+        <w:pStyle w:val="NormalWeb"/>
+        <w:shd w:val="clear" w:color="auto" w:fill="FFFFFF"/>
+        <w:spacing w:before="0" w:beforeAutospacing="0" w:after="0" w:afterAutospacing="0"/>
+        <w:textAlignment w:val="baseline"/>
+        <w:rPr>
+          <w:rFonts w:cs="Arial"/>
+          <w:b/>
+          <w:bCs/>
+          <w:color w:val="000000"/>
+          <w:shd w:val="clear" w:color="auto" w:fill="FFFFFF"/>
+        </w:rPr>
+      </w:pPr>
+      <w:proofErr w:type="spellStart"/>
+      <w:r>
+        <w:rPr>
+          <w:rFonts w:cs="Arial"/>
+          <w:b/>
+          <w:bCs/>
+          <w:color w:val="000000"/>
+          <w:shd w:val="clear" w:color="auto" w:fill="FFFFFF"/>
+        </w:rPr>
+        <w:t>LinguapracticaVR</w:t>
       </w:r>
       <w:proofErr w:type="spellEnd"/>
-      <w:r>
-        <w:rPr>
+    </w:p>
+    <w:p>
+      <w:pPr>
+        <w:pStyle w:val="NormalWeb"/>
+        <w:shd w:val="clear" w:color="auto" w:fill="FFFFFF"/>
+        <w:spacing w:before="0" w:beforeAutospacing="0" w:after="0" w:afterAutospacing="0"/>
+        <w:textAlignment w:val="baseline"/>
+        <w:rPr>
+          <w:rFonts w:cs="Arial"/>
+          <w:b/>
+          <w:bCs/>
+          <w:color w:val="000000"/>
+        </w:rPr>
+      </w:pPr>
+    </w:p>
+    <w:p>
+      <w:pPr>
+        <w:spacing w:after="0" w:line="240" w:lineRule="auto"/>
+        <w:rPr>
+          <w:rStyle w:val="Hipervnculo"/>
           <w:rFonts w:ascii="Times New Roman" w:hAnsi="Times New Roman" w:cs="Times New Roman"/>
-          <w:lang w:val="es-UY"/>
-        </w:rPr>
-        <w:t xml:space="preserve"> y </w:t>
+          <w:color w:val="1155CC"/>
+          <w:shd w:val="clear" w:color="auto" w:fill="FFFFFF"/>
+          <w:lang w:val="en-US"/>
+        </w:rPr>
+      </w:pPr>
+      <w:r>
+        <w:rPr>
+          <w:rFonts w:ascii="Times New Roman" w:hAnsi="Times New Roman" w:cs="Times New Roman"/>
+          <w:color w:val="000000"/>
+          <w:shd w:val="clear" w:color="auto" w:fill="FFFFFF"/>
+        </w:rPr>
+        <w:t>Web:</w:t>
+      </w:r>
+      <w:r>
+        <w:rPr>
+          <w:rFonts w:ascii="Times New Roman" w:hAnsi="Times New Roman" w:cs="Times New Roman"/>
+        </w:rPr>
+        <w:t xml:space="preserve"> </w:t>
+      </w:r>
+      <w:r>
+        <w:rPr>
+          <w:rFonts w:ascii="Times New Roman" w:hAnsi="Times New Roman" w:cs="Times New Roman"/>
+          <w:shd w:val="clear" w:color="auto" w:fill="FFFFFF"/>
+          <w:lang w:val="en-US"/>
+        </w:rPr>
+        <w:t>http://vr.linguapractica.com/</w:t>
+      </w:r>
+    </w:p>
+    <w:p>
+      <w:pPr>
+        <w:spacing w:after="0" w:line="240" w:lineRule="auto"/>
+        <w:rPr>
+          <w:rFonts w:ascii="Times New Roman" w:hAnsi="Times New Roman" w:cs="Times New Roman"/>
+          <w:color w:val="000000"/>
+        </w:rPr>
+      </w:pPr>
+      <w:r>
+        <w:rPr>
+          <w:rFonts w:ascii="Times New Roman" w:hAnsi="Times New Roman" w:cs="Times New Roman"/>
+          <w:color w:val="000000"/>
+          <w:shd w:val="clear" w:color="auto" w:fill="FFFFFF"/>
+        </w:rPr>
+        <w:t xml:space="preserve">Aplicación de realidad virtual para la enseñanza del idioma </w:t>
+      </w:r>
+      <w:r>
+        <w:rPr>
+          <w:rFonts w:ascii="Times New Roman" w:hAnsi="Times New Roman" w:cs="Times New Roman"/>
+          <w:color w:val="000000"/>
+          <w:shd w:val="clear" w:color="auto" w:fill="FFFFFF"/>
+        </w:rPr>
+        <w:t>inglés</w:t>
+      </w:r>
+      <w:r>
+        <w:rPr>
+          <w:rFonts w:ascii="Times New Roman" w:hAnsi="Times New Roman" w:cs="Times New Roman"/>
+          <w:color w:val="000000"/>
+          <w:shd w:val="clear" w:color="auto" w:fill="FFFFFF"/>
+        </w:rPr>
+        <w:t>.</w:t>
+      </w:r>
+      <w:r>
+        <w:rPr>
+          <w:rFonts w:ascii="Times New Roman" w:hAnsi="Times New Roman" w:cs="Times New Roman"/>
+          <w:color w:val="000000"/>
+        </w:rPr>
+        <w:t xml:space="preserve"> </w:t>
+      </w:r>
+    </w:p>
+    <w:p>
+      <w:pPr>
+        <w:spacing w:after="0" w:line="240" w:lineRule="auto"/>
+        <w:rPr>
+          <w:rFonts w:ascii="Times New Roman" w:hAnsi="Times New Roman" w:cs="Times New Roman"/>
+          <w:color w:val="000000"/>
+        </w:rPr>
+      </w:pPr>
+      <w:r>
+        <w:rPr>
+          <w:rFonts w:ascii="Times New Roman" w:hAnsi="Times New Roman" w:cs="Times New Roman"/>
+          <w:color w:val="000000"/>
+          <w:shd w:val="clear" w:color="auto" w:fill="FFFFFF"/>
+        </w:rPr>
+        <w:t xml:space="preserve">Como característica técnica se puede destacar que es multiplataforma pudiéndose ejecutar en PC, Smartphone, VR (Google </w:t>
       </w:r>
       <w:proofErr w:type="spellStart"/>
       <w:r>
         <w:rPr>
           <w:rFonts w:ascii="Times New Roman" w:hAnsi="Times New Roman" w:cs="Times New Roman"/>
-          <w:lang w:val="es-UY"/>
-        </w:rPr>
-        <w:t>Rosetta</w:t>
+          <w:color w:val="000000"/>
+          <w:shd w:val="clear" w:color="auto" w:fill="FFFFFF"/>
+        </w:rPr>
+        <w:t>Cardboard</w:t>
       </w:r>
       <w:proofErr w:type="spellEnd"/>
       <w:r>
         <w:rPr>
           <w:rFonts w:ascii="Times New Roman" w:hAnsi="Times New Roman" w:cs="Times New Roman"/>
-          <w:lang w:val="es-UY"/>
-        </w:rPr>
-        <w:t xml:space="preserve"> Stone.</w:t>
-      </w:r>
+          <w:color w:val="000000"/>
+          <w:shd w:val="clear" w:color="auto" w:fill="FFFFFF"/>
+        </w:rPr>
+        <w:t xml:space="preserve">, Samsung </w:t>
+      </w:r>
+      <w:proofErr w:type="spellStart"/>
       <w:r>
         <w:rPr>
           <w:rFonts w:ascii="Times New Roman" w:hAnsi="Times New Roman" w:cs="Times New Roman"/>
-          <w:lang w:val="es-UY"/>
+          <w:color w:val="000000"/>
+          <w:shd w:val="clear" w:color="auto" w:fill="FFFFFF"/>
+        </w:rPr>
+        <w:t>Gear</w:t>
+      </w:r>
+      <w:proofErr w:type="spellEnd"/>
+      <w:r>
+        <w:rPr>
+          <w:rFonts w:ascii="Times New Roman" w:hAnsi="Times New Roman" w:cs="Times New Roman"/>
+          <w:color w:val="000000"/>
+          <w:shd w:val="clear" w:color="auto" w:fill="FFFFFF"/>
+        </w:rPr>
+        <w:t xml:space="preserve"> VR)</w:t>
+      </w:r>
+    </w:p>
+    <w:p>
+      <w:pPr>
+        <w:pStyle w:val="NormalWeb"/>
+        <w:shd w:val="clear" w:color="auto" w:fill="FFFFFF"/>
+        <w:spacing w:before="0" w:beforeAutospacing="0" w:after="0" w:afterAutospacing="0"/>
+        <w:textAlignment w:val="baseline"/>
+      </w:pPr>
+      <w:r>
+        <w:rPr>
+          <w:color w:val="000000"/>
+          <w:shd w:val="clear" w:color="auto" w:fill="FFFFFF"/>
+        </w:rPr>
+        <w:t>Presenta diversos lugares donde se puede visualizar todo alrededor del observador</w:t>
+      </w:r>
+      <w:r>
+        <w:rPr>
+          <w:color w:val="000000"/>
+          <w:shd w:val="clear" w:color="auto" w:fill="FFFFFF"/>
+        </w:rPr>
+        <w:t xml:space="preserve">. </w:t>
+      </w:r>
+      <w:r>
+        <w:rPr>
+          <w:color w:val="000000"/>
+          <w:shd w:val="clear" w:color="auto" w:fill="FFFFFF"/>
+        </w:rPr>
+        <w:t>Una voz se encarga de describe el entorno, la persona puede seleccionar objetos claramente identificados y visualizar información contextual. No se aprecia interacción escrita ni por voz del actor con otros actores.</w:t>
+      </w:r>
+      <w:r>
+        <w:rPr>
+          <w:color w:val="000000"/>
+          <w:shd w:val="clear" w:color="auto" w:fill="FFFFFF"/>
         </w:rPr>
         <w:t xml:space="preserve"> </w:t>
-      </w:r>
-      <w:r>
-        <w:rPr>
-          <w:rFonts w:ascii="Times New Roman" w:hAnsi="Times New Roman" w:cs="Times New Roman"/>
-          <w:lang w:val="es-UY"/>
-        </w:rPr>
-        <w:t xml:space="preserve">De acuerdo con el estudio de la City </w:t>
-      </w:r>
-      <w:proofErr w:type="spellStart"/>
-      <w:r>
-        <w:rPr>
-          <w:rFonts w:ascii="Times New Roman" w:hAnsi="Times New Roman" w:cs="Times New Roman"/>
-          <w:lang w:val="es-UY"/>
-        </w:rPr>
-        <w:t>University</w:t>
-      </w:r>
-      <w:proofErr w:type="spellEnd"/>
-      <w:r>
-        <w:rPr>
-          <w:rFonts w:ascii="Times New Roman" w:hAnsi="Times New Roman" w:cs="Times New Roman"/>
-          <w:lang w:val="es-UY"/>
-        </w:rPr>
-        <w:t xml:space="preserve"> of New York y de la Universidad de Carolina del Sur, el 100 por ciento de las personas que estudiaron por lo menos 16 horas a través de la aplicación </w:t>
-      </w:r>
-      <w:proofErr w:type="spellStart"/>
-      <w:r>
-        <w:rPr>
-          <w:rFonts w:ascii="Times New Roman" w:hAnsi="Times New Roman" w:cs="Times New Roman"/>
-          <w:lang w:val="es-UY"/>
-        </w:rPr>
-        <w:t>Busuu</w:t>
-      </w:r>
-      <w:proofErr w:type="spellEnd"/>
-      <w:r>
-        <w:rPr>
-          <w:rFonts w:ascii="Times New Roman" w:hAnsi="Times New Roman" w:cs="Times New Roman"/>
-          <w:lang w:val="es-UY"/>
-        </w:rPr>
-        <w:t>, mejoraron notablemente su conocimiento lingüístico.</w:t>
-      </w:r>
-      <w:r>
-        <w:rPr>
-          <w:rFonts w:ascii="Times New Roman" w:hAnsi="Times New Roman" w:cs="Times New Roman"/>
-          <w:lang w:val="es-UY"/>
-        </w:rPr>
-        <w:t xml:space="preserve"> </w:t>
-      </w:r>
-    </w:p>
-    <w:p>
-      <w:pPr>
-        <w:rPr>
-          <w:rFonts w:ascii="Times New Roman" w:hAnsi="Times New Roman" w:cs="Times New Roman"/>
-          <w:lang w:val="es-UY"/>
-        </w:rPr>
-      </w:pPr>
-      <w:r>
-        <w:rPr>
-          <w:rFonts w:ascii="Times New Roman" w:hAnsi="Times New Roman" w:cs="Times New Roman"/>
-          <w:lang w:val="es-UY"/>
-        </w:rPr>
-        <w:t>Los usuarios de esta aplicación solo necesitarían en promedio 22.5 horas para completar los requisitos de un semestre de español de nivel universitario.</w:t>
-      </w:r>
-      <w:r>
-        <w:rPr>
-          <w:rFonts w:ascii="Times New Roman" w:hAnsi="Times New Roman" w:cs="Times New Roman"/>
-          <w:lang w:val="es-UY"/>
-        </w:rPr>
-        <w:t xml:space="preserve"> </w:t>
-      </w:r>
-      <w:r>
-        <w:rPr>
-          <w:rFonts w:ascii="Times New Roman" w:hAnsi="Times New Roman" w:cs="Times New Roman"/>
-          <w:lang w:val="es-UY"/>
-        </w:rPr>
-        <w:t xml:space="preserve">El mismo equipo de investigadores hizo estudios similares con otras herramientas de aprendizaje de idiomas como </w:t>
-      </w:r>
-      <w:proofErr w:type="spellStart"/>
-      <w:r>
-        <w:rPr>
-          <w:rFonts w:ascii="Times New Roman" w:hAnsi="Times New Roman" w:cs="Times New Roman"/>
-          <w:lang w:val="es-UY"/>
-        </w:rPr>
-        <w:t>Duolingo</w:t>
-      </w:r>
-      <w:proofErr w:type="spellEnd"/>
-      <w:r>
-        <w:rPr>
-          <w:rFonts w:ascii="Times New Roman" w:hAnsi="Times New Roman" w:cs="Times New Roman"/>
-          <w:lang w:val="es-UY"/>
-        </w:rPr>
-        <w:t xml:space="preserve"> (2012), que midió 34 horas, y </w:t>
-      </w:r>
-      <w:proofErr w:type="spellStart"/>
-      <w:r>
-        <w:rPr>
-          <w:rFonts w:ascii="Times New Roman" w:hAnsi="Times New Roman" w:cs="Times New Roman"/>
-          <w:lang w:val="es-UY"/>
-        </w:rPr>
-        <w:t>Rosetta</w:t>
-      </w:r>
-      <w:proofErr w:type="spellEnd"/>
-      <w:r>
-        <w:rPr>
-          <w:rFonts w:ascii="Times New Roman" w:hAnsi="Times New Roman" w:cs="Times New Roman"/>
-          <w:lang w:val="es-UY"/>
-        </w:rPr>
-        <w:t xml:space="preserve"> Stone (2009), que midió 55 horas como equivalente a un semestre en la universidad.</w:t>
-      </w:r>
-    </w:p>
-    <w:p>
-      <w:pPr>
-        <w:rPr>
-          <w:rFonts w:ascii="Times New Roman" w:hAnsi="Times New Roman" w:cs="Times New Roman"/>
-          <w:lang w:val="es-UY"/>
-        </w:rPr>
-      </w:pPr>
-      <w:r>
-        <w:rPr>
-          <w:rFonts w:ascii="Times New Roman" w:hAnsi="Times New Roman" w:cs="Times New Roman"/>
-          <w:lang w:val="es-UY"/>
-        </w:rPr>
-        <w:t>Como característica destacable de la aplicación es la interacción con la comunidad de usuarios. La aplicación plantea ejercicios que son enviados a la comunidad para que sean evaluados. Estos ejercicios pueden ser enviados de manera escrita u oral. De la misma manera uno puede evaluar ejercicios de otros usuarios en su idioma nativo.</w:t>
-      </w:r>
-    </w:p>
-    <w:p>
-      <w:pPr>
-        <w:rPr>
-          <w:rFonts w:ascii="Times New Roman" w:hAnsi="Times New Roman" w:cs="Times New Roman"/>
-          <w:lang w:val="es-UY"/>
-        </w:rPr>
-      </w:pPr>
-      <w:r>
-        <w:rPr>
-          <w:rFonts w:ascii="Times New Roman" w:hAnsi="Times New Roman" w:cs="Times New Roman"/>
-          <w:lang w:val="es-UY"/>
-        </w:rPr>
-        <w:t xml:space="preserve">Asimismo existe una </w:t>
-      </w:r>
-      <w:r>
-        <w:rPr>
-          <w:rFonts w:ascii="Times New Roman" w:hAnsi="Times New Roman" w:cs="Times New Roman"/>
-          <w:lang w:val="es-UY"/>
-        </w:rPr>
-        <w:t xml:space="preserve">herramienta </w:t>
-      </w:r>
-      <w:proofErr w:type="spellStart"/>
-      <w:r>
-        <w:rPr>
-          <w:rFonts w:ascii="Times New Roman" w:hAnsi="Times New Roman" w:cs="Times New Roman"/>
-          <w:lang w:val="es-UY"/>
-        </w:rPr>
-        <w:t>Busuu</w:t>
-      </w:r>
-      <w:proofErr w:type="spellEnd"/>
-      <w:r>
-        <w:rPr>
-          <w:rFonts w:ascii="Times New Roman" w:hAnsi="Times New Roman" w:cs="Times New Roman"/>
-          <w:lang w:val="es-UY"/>
-        </w:rPr>
-        <w:t xml:space="preserve"> </w:t>
-      </w:r>
-      <w:proofErr w:type="spellStart"/>
-      <w:r>
-        <w:rPr>
-          <w:rFonts w:ascii="Times New Roman" w:hAnsi="Times New Roman" w:cs="Times New Roman"/>
-          <w:lang w:val="es-UY"/>
-        </w:rPr>
-        <w:t>Talk</w:t>
-      </w:r>
-      <w:proofErr w:type="spellEnd"/>
-      <w:r>
-        <w:rPr>
-          <w:rFonts w:ascii="Times New Roman" w:hAnsi="Times New Roman" w:cs="Times New Roman"/>
-          <w:lang w:val="es-UY"/>
-        </w:rPr>
-        <w:t xml:space="preserve">, </w:t>
-      </w:r>
-      <w:r>
-        <w:rPr>
-          <w:rFonts w:ascii="Times New Roman" w:hAnsi="Times New Roman" w:cs="Times New Roman"/>
-          <w:lang w:val="es-UY"/>
-        </w:rPr>
-        <w:t>que permite interactuar con otros usuarios de la comunidad</w:t>
-      </w:r>
-      <w:r>
-        <w:rPr>
-          <w:rFonts w:ascii="Times New Roman" w:hAnsi="Times New Roman" w:cs="Times New Roman"/>
-          <w:lang w:val="es-UY"/>
-        </w:rPr>
-        <w:t xml:space="preserve">, </w:t>
-      </w:r>
-      <w:r>
-        <w:rPr>
-          <w:rFonts w:ascii="Times New Roman" w:hAnsi="Times New Roman" w:cs="Times New Roman"/>
-          <w:lang w:val="es-UY"/>
-        </w:rPr>
-        <w:lastRenderedPageBreak/>
-        <w:t>ya sea en forma de chat o de video llamadas, para practicar el idioma.</w:t>
       </w:r>
       <w:bookmarkStart w:id="3" w:name="_GoBack"/>
       <w:bookmarkEnd w:id="3"/>
-    </w:p>
-    <w:p>
-      <w:pPr>
-        <w:rPr>
-          <w:rFonts w:ascii="Times New Roman" w:hAnsi="Times New Roman" w:cs="Times New Roman"/>
-          <w:lang w:val="es-UY"/>
-        </w:rPr>
-      </w:pPr>
     </w:p>
     <w:p>
       <w:pPr>
@@ -3220,7 +3568,7 @@
                 <w:rFonts w:ascii="Times New Roman" w:eastAsiaTheme="minorEastAsia" w:hAnsi="Times New Roman" w:cs="Times New Roman"/>
                 <w:noProof/>
                 <w:spacing w:val="1"/>
-                <w:lang w:val="en-US"/>
+                <w:lang w:val="es-UY" w:eastAsia="es-UY"/>
               </w:rPr>
               <mc:AlternateContent>
                 <mc:Choice Requires="wps">
@@ -3281,7 +3629,7 @@
                     </wp:anchor>
                   </w:drawing>
                 </mc:Choice>
-                <mc:Fallback xmlns:cx="http://schemas.microsoft.com/office/drawing/2014/chartex" xmlns:cx1="http://schemas.microsoft.com/office/drawing/2015/9/8/chartex" xmlns:cx2="http://schemas.microsoft.com/office/drawing/2015/10/21/chartex" xmlns:cx3="http://schemas.microsoft.com/office/drawing/2016/5/9/chartex" xmlns:cx4="http://schemas.microsoft.com/office/drawing/2016/5/10/chartex" xmlns:cx5="http://schemas.microsoft.com/office/drawing/2016/5/11/chartex" xmlns:cx6="http://schemas.microsoft.com/office/drawing/2016/5/12/chartex" xmlns:cx7="http://schemas.microsoft.com/office/drawing/2016/5/13/chartex" xmlns:cx8="http://schemas.microsoft.com/office/drawing/2016/5/14/chartex" xmlns:w16se="http://schemas.microsoft.com/office/word/2015/wordml/symex">
+                <mc:Fallback xmlns:cx1="http://schemas.microsoft.com/office/drawing/2015/9/8/chartex" xmlns:cx2="http://schemas.microsoft.com/office/drawing/2015/10/21/chartex" xmlns:cx3="http://schemas.microsoft.com/office/drawing/2016/5/9/chartex" xmlns:cx4="http://schemas.microsoft.com/office/drawing/2016/5/10/chartex" xmlns:cx5="http://schemas.microsoft.com/office/drawing/2016/5/11/chartex" xmlns:cx6="http://schemas.microsoft.com/office/drawing/2016/5/12/chartex" xmlns:cx7="http://schemas.microsoft.com/office/drawing/2016/5/13/chartex" xmlns:cx8="http://schemas.microsoft.com/office/drawing/2016/5/14/chartex">
                   <w:pict>
                     <v:rect w14:anchorId="6FC04801" id="Rectangle 12" o:spid="_x0000_s1026" style="position:absolute;margin-left:-1.35pt;margin-top:0;width:3.2pt;height:20.75pt;z-index:-251656192;visibility:visible;mso-wrap-style:square;mso-width-percent:0;mso-height-percent:0;mso-wrap-distance-left:9pt;mso-wrap-distance-top:0;mso-wrap-distance-right:9pt;mso-wrap-distance-bottom:0;mso-position-horizontal:absolute;mso-position-horizontal-relative:page;mso-position-vertical:absolute;mso-position-vertical-relative:page;mso-width-percent:0;mso-height-percent:0;mso-width-relative:page;mso-height-relative:page;v-text-anchor:top" o:gfxdata="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" fillcolor="#c5d9f0" strokecolor="#c5d9f0" strokeweight="0">
                       <w10:wrap anchorx="page" anchory="page"/>
@@ -3330,7 +3678,7 @@
                 <w:rFonts w:ascii="Times New Roman" w:eastAsiaTheme="minorEastAsia" w:hAnsi="Times New Roman" w:cs="Times New Roman"/>
                 <w:noProof/>
                 <w:spacing w:val="1"/>
-                <w:lang w:val="en-US"/>
+                <w:lang w:val="es-UY" w:eastAsia="es-UY"/>
               </w:rPr>
               <mc:AlternateContent>
                 <mc:Choice Requires="wps">
@@ -3391,7 +3739,7 @@
                     </wp:anchor>
                   </w:drawing>
                 </mc:Choice>
-                <mc:Fallback xmlns:cx="http://schemas.microsoft.com/office/drawing/2014/chartex" xmlns:cx1="http://schemas.microsoft.com/office/drawing/2015/9/8/chartex" xmlns:cx2="http://schemas.microsoft.com/office/drawing/2015/10/21/chartex" xmlns:cx3="http://schemas.microsoft.com/office/drawing/2016/5/9/chartex" xmlns:cx4="http://schemas.microsoft.com/office/drawing/2016/5/10/chartex" xmlns:cx5="http://schemas.microsoft.com/office/drawing/2016/5/11/chartex" xmlns:cx6="http://schemas.microsoft.com/office/drawing/2016/5/12/chartex" xmlns:cx7="http://schemas.microsoft.com/office/drawing/2016/5/13/chartex" xmlns:cx8="http://schemas.microsoft.com/office/drawing/2016/5/14/chartex" xmlns:w16se="http://schemas.microsoft.com/office/word/2015/wordml/symex">
+                <mc:Fallback xmlns:cx1="http://schemas.microsoft.com/office/drawing/2015/9/8/chartex" xmlns:cx2="http://schemas.microsoft.com/office/drawing/2015/10/21/chartex" xmlns:cx3="http://schemas.microsoft.com/office/drawing/2016/5/9/chartex" xmlns:cx4="http://schemas.microsoft.com/office/drawing/2016/5/10/chartex" xmlns:cx5="http://schemas.microsoft.com/office/drawing/2016/5/11/chartex" xmlns:cx6="http://schemas.microsoft.com/office/drawing/2016/5/12/chartex" xmlns:cx7="http://schemas.microsoft.com/office/drawing/2016/5/13/chartex" xmlns:cx8="http://schemas.microsoft.com/office/drawing/2016/5/14/chartex">
                   <w:pict>
                     <v:rect w14:anchorId="329FB009" id="Rectangle 11" o:spid="_x0000_s1026" style="position:absolute;margin-left:-3.5pt;margin-top:0;width:3.35pt;height:20.75pt;z-index:-251655168;visibility:visible;mso-wrap-style:square;mso-width-percent:0;mso-height-percent:0;mso-wrap-distance-left:9pt;mso-wrap-distance-top:0;mso-wrap-distance-right:9pt;mso-wrap-distance-bottom:0;mso-position-horizontal:absolute;mso-position-horizontal-relative:page;mso-position-vertical:absolute;mso-position-vertical-relative:page;mso-width-percent:0;mso-height-percent:0;mso-width-relative:page;mso-height-relative:page;v-text-anchor:top" o:gfxdata="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" fillcolor="#c5d9f0" strokecolor="#c5d9f0" strokeweight="0">
                       <w10:wrap anchorx="page" anchory="page"/>
@@ -3405,7 +3753,7 @@
                 <w:rFonts w:ascii="Times New Roman" w:eastAsiaTheme="minorEastAsia" w:hAnsi="Times New Roman" w:cs="Times New Roman"/>
                 <w:noProof/>
                 <w:spacing w:val="1"/>
-                <w:lang w:val="en-US"/>
+                <w:lang w:val="es-UY" w:eastAsia="es-UY"/>
               </w:rPr>
               <mc:AlternateContent>
                 <mc:Choice Requires="wps">
@@ -3466,7 +3814,7 @@
                     </wp:anchor>
                   </w:drawing>
                 </mc:Choice>
-                <mc:Fallback xmlns:cx="http://schemas.microsoft.com/office/drawing/2014/chartex" xmlns:cx1="http://schemas.microsoft.com/office/drawing/2015/9/8/chartex" xmlns:cx2="http://schemas.microsoft.com/office/drawing/2015/10/21/chartex" xmlns:cx3="http://schemas.microsoft.com/office/drawing/2016/5/9/chartex" xmlns:cx4="http://schemas.microsoft.com/office/drawing/2016/5/10/chartex" xmlns:cx5="http://schemas.microsoft.com/office/drawing/2016/5/11/chartex" xmlns:cx6="http://schemas.microsoft.com/office/drawing/2016/5/12/chartex" xmlns:cx7="http://schemas.microsoft.com/office/drawing/2016/5/13/chartex" xmlns:cx8="http://schemas.microsoft.com/office/drawing/2016/5/14/chartex" xmlns:w16se="http://schemas.microsoft.com/office/word/2015/wordml/symex">
+                <mc:Fallback xmlns:cx1="http://schemas.microsoft.com/office/drawing/2015/9/8/chartex" xmlns:cx2="http://schemas.microsoft.com/office/drawing/2015/10/21/chartex" xmlns:cx3="http://schemas.microsoft.com/office/drawing/2016/5/9/chartex" xmlns:cx4="http://schemas.microsoft.com/office/drawing/2016/5/10/chartex" xmlns:cx5="http://schemas.microsoft.com/office/drawing/2016/5/11/chartex" xmlns:cx6="http://schemas.microsoft.com/office/drawing/2016/5/12/chartex" xmlns:cx7="http://schemas.microsoft.com/office/drawing/2016/5/13/chartex" xmlns:cx8="http://schemas.microsoft.com/office/drawing/2016/5/14/chartex">
                   <w:pict>
                     <v:rect w14:anchorId="79F24D03" id="Rectangle 10" o:spid="_x0000_s1026" style="position:absolute;margin-left:.05pt;margin-top:0;width:3.5pt;height:20.75pt;z-index:-251653120;visibility:visible;mso-wrap-style:square;mso-width-percent:0;mso-height-percent:0;mso-wrap-distance-left:9pt;mso-wrap-distance-top:0;mso-wrap-distance-right:9pt;mso-wrap-distance-bottom:0;mso-position-horizontal:absolute;mso-position-horizontal-relative:page;mso-position-vertical:absolute;mso-position-vertical-relative:page;mso-width-percent:0;mso-height-percent:0;mso-width-relative:page;mso-height-relative:page;v-text-anchor:top" o:gfxdata="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" fillcolor="#c5d9f0" strokecolor="#c5d9f0" strokeweight="0">
                       <w10:wrap anchorx="page" anchory="page"/>
@@ -3515,7 +3863,7 @@
                 <w:rFonts w:ascii="Times New Roman" w:eastAsiaTheme="minorEastAsia" w:hAnsi="Times New Roman" w:cs="Times New Roman"/>
                 <w:noProof/>
                 <w:spacing w:val="1"/>
-                <w:lang w:val="en-US"/>
+                <w:lang w:val="es-UY" w:eastAsia="es-UY"/>
               </w:rPr>
               <mc:AlternateContent>
                 <mc:Choice Requires="wps">
@@ -3576,7 +3924,7 @@
                     </wp:anchor>
                   </w:drawing>
                 </mc:Choice>
-                <mc:Fallback xmlns:cx="http://schemas.microsoft.com/office/drawing/2014/chartex" xmlns:cx1="http://schemas.microsoft.com/office/drawing/2015/9/8/chartex" xmlns:cx2="http://schemas.microsoft.com/office/drawing/2015/10/21/chartex" xmlns:cx3="http://schemas.microsoft.com/office/drawing/2016/5/9/chartex" xmlns:cx4="http://schemas.microsoft.com/office/drawing/2016/5/10/chartex" xmlns:cx5="http://schemas.microsoft.com/office/drawing/2016/5/11/chartex" xmlns:cx6="http://schemas.microsoft.com/office/drawing/2016/5/12/chartex" xmlns:cx7="http://schemas.microsoft.com/office/drawing/2016/5/13/chartex" xmlns:cx8="http://schemas.microsoft.com/office/drawing/2016/5/14/chartex" xmlns:w16se="http://schemas.microsoft.com/office/word/2015/wordml/symex">
+                <mc:Fallback xmlns:cx1="http://schemas.microsoft.com/office/drawing/2015/9/8/chartex" xmlns:cx2="http://schemas.microsoft.com/office/drawing/2015/10/21/chartex" xmlns:cx3="http://schemas.microsoft.com/office/drawing/2016/5/9/chartex" xmlns:cx4="http://schemas.microsoft.com/office/drawing/2016/5/10/chartex" xmlns:cx5="http://schemas.microsoft.com/office/drawing/2016/5/11/chartex" xmlns:cx6="http://schemas.microsoft.com/office/drawing/2016/5/12/chartex" xmlns:cx7="http://schemas.microsoft.com/office/drawing/2016/5/13/chartex" xmlns:cx8="http://schemas.microsoft.com/office/drawing/2016/5/14/chartex">
                   <w:pict>
                     <v:rect w14:anchorId="632197B1" id="Rectangle 9" o:spid="_x0000_s1026" style="position:absolute;margin-left:-3.45pt;margin-top:0;width:3.25pt;height:20.75pt;z-index:-251652096;visibility:visible;mso-wrap-style:square;mso-width-percent:0;mso-height-percent:0;mso-wrap-distance-left:9pt;mso-wrap-distance-top:0;mso-wrap-distance-right:9pt;mso-wrap-distance-bottom:0;mso-position-horizontal:absolute;mso-position-horizontal-relative:page;mso-position-vertical:absolute;mso-position-vertical-relative:page;mso-width-percent:0;mso-height-percent:0;mso-width-relative:page;mso-height-relative:page;v-text-anchor:top" o:gfxdata="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" fillcolor="#c5d9f0" strokecolor="#c5d9f0" strokeweight="0">
                       <w10:wrap anchorx="page" anchory="page"/>
@@ -3590,7 +3938,7 @@
                 <w:rFonts w:ascii="Times New Roman" w:eastAsiaTheme="minorEastAsia" w:hAnsi="Times New Roman" w:cs="Times New Roman"/>
                 <w:noProof/>
                 <w:spacing w:val="1"/>
-                <w:lang w:val="en-US"/>
+                <w:lang w:val="es-UY" w:eastAsia="es-UY"/>
               </w:rPr>
               <mc:AlternateContent>
                 <mc:Choice Requires="wps">
@@ -3651,7 +3999,7 @@
                     </wp:anchor>
                   </w:drawing>
                 </mc:Choice>
-                <mc:Fallback xmlns:cx="http://schemas.microsoft.com/office/drawing/2014/chartex" xmlns:cx1="http://schemas.microsoft.com/office/drawing/2015/9/8/chartex" xmlns:cx2="http://schemas.microsoft.com/office/drawing/2015/10/21/chartex" xmlns:cx3="http://schemas.microsoft.com/office/drawing/2016/5/9/chartex" xmlns:cx4="http://schemas.microsoft.com/office/drawing/2016/5/10/chartex" xmlns:cx5="http://schemas.microsoft.com/office/drawing/2016/5/11/chartex" xmlns:cx6="http://schemas.microsoft.com/office/drawing/2016/5/12/chartex" xmlns:cx7="http://schemas.microsoft.com/office/drawing/2016/5/13/chartex" xmlns:cx8="http://schemas.microsoft.com/office/drawing/2016/5/14/chartex" xmlns:w16se="http://schemas.microsoft.com/office/word/2015/wordml/symex">
+                <mc:Fallback xmlns:cx1="http://schemas.microsoft.com/office/drawing/2015/9/8/chartex" xmlns:cx2="http://schemas.microsoft.com/office/drawing/2015/10/21/chartex" xmlns:cx3="http://schemas.microsoft.com/office/drawing/2016/5/9/chartex" xmlns:cx4="http://schemas.microsoft.com/office/drawing/2016/5/10/chartex" xmlns:cx5="http://schemas.microsoft.com/office/drawing/2016/5/11/chartex" xmlns:cx6="http://schemas.microsoft.com/office/drawing/2016/5/12/chartex" xmlns:cx7="http://schemas.microsoft.com/office/drawing/2016/5/13/chartex" xmlns:cx8="http://schemas.microsoft.com/office/drawing/2016/5/14/chartex">
                   <w:pict>
                     <v:rect w14:anchorId="0C130A6B" id="Rectangle 8" o:spid="_x0000_s1026" style="position:absolute;margin-left:0;margin-top:0;width:3.5pt;height:20.75pt;z-index:-251650048;visibility:visible;mso-wrap-style:square;mso-width-percent:0;mso-height-percent:0;mso-wrap-distance-left:9pt;mso-wrap-distance-top:0;mso-wrap-distance-right:9pt;mso-wrap-distance-bottom:0;mso-position-horizontal:absolute;mso-position-horizontal-relative:page;mso-position-vertical:absolute;mso-position-vertical-relative:page;mso-width-percent:0;mso-height-percent:0;mso-width-relative:page;mso-height-relative:page;v-text-anchor:top" o:gfxdata="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" fillcolor="#c5d9f0" strokecolor="#c5d9f0" strokeweight="0">
                       <w10:wrap anchorx="page" anchory="page"/>
@@ -3700,7 +4048,7 @@
                 <w:rFonts w:ascii="Times New Roman" w:eastAsiaTheme="minorEastAsia" w:hAnsi="Times New Roman" w:cs="Times New Roman"/>
                 <w:noProof/>
                 <w:spacing w:val="1"/>
-                <w:lang w:val="en-US"/>
+                <w:lang w:val="es-UY" w:eastAsia="es-UY"/>
               </w:rPr>
               <mc:AlternateContent>
                 <mc:Choice Requires="wps">
@@ -3761,7 +4109,7 @@
                     </wp:anchor>
                   </w:drawing>
                 </mc:Choice>
-                <mc:Fallback xmlns:cx="http://schemas.microsoft.com/office/drawing/2014/chartex" xmlns:cx1="http://schemas.microsoft.com/office/drawing/2015/9/8/chartex" xmlns:cx2="http://schemas.microsoft.com/office/drawing/2015/10/21/chartex" xmlns:cx3="http://schemas.microsoft.com/office/drawing/2016/5/9/chartex" xmlns:cx4="http://schemas.microsoft.com/office/drawing/2016/5/10/chartex" xmlns:cx5="http://schemas.microsoft.com/office/drawing/2016/5/11/chartex" xmlns:cx6="http://schemas.microsoft.com/office/drawing/2016/5/12/chartex" xmlns:cx7="http://schemas.microsoft.com/office/drawing/2016/5/13/chartex" xmlns:cx8="http://schemas.microsoft.com/office/drawing/2016/5/14/chartex" xmlns:w16se="http://schemas.microsoft.com/office/word/2015/wordml/symex">
+                <mc:Fallback xmlns:cx1="http://schemas.microsoft.com/office/drawing/2015/9/8/chartex" xmlns:cx2="http://schemas.microsoft.com/office/drawing/2015/10/21/chartex" xmlns:cx3="http://schemas.microsoft.com/office/drawing/2016/5/9/chartex" xmlns:cx4="http://schemas.microsoft.com/office/drawing/2016/5/10/chartex" xmlns:cx5="http://schemas.microsoft.com/office/drawing/2016/5/11/chartex" xmlns:cx6="http://schemas.microsoft.com/office/drawing/2016/5/12/chartex" xmlns:cx7="http://schemas.microsoft.com/office/drawing/2016/5/13/chartex" xmlns:cx8="http://schemas.microsoft.com/office/drawing/2016/5/14/chartex">
                   <w:pict>
                     <v:rect w14:anchorId="170D1743" id="Rectangle 7" o:spid="_x0000_s1026" style="position:absolute;margin-left:-3.45pt;margin-top:0;width:3.25pt;height:20.75pt;z-index:-251649024;visibility:visible;mso-wrap-style:square;mso-width-percent:0;mso-height-percent:0;mso-wrap-distance-left:9pt;mso-wrap-distance-top:0;mso-wrap-distance-right:9pt;mso-wrap-distance-bottom:0;mso-position-horizontal:absolute;mso-position-horizontal-relative:page;mso-position-vertical:absolute;mso-position-vertical-relative:page;mso-width-percent:0;mso-height-percent:0;mso-width-relative:page;mso-height-relative:page;v-text-anchor:top" o:gfxdata="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" fillcolor="#c5d9f0" strokecolor="#c5d9f0" strokeweight="0">
                       <w10:wrap anchorx="page" anchory="page"/>
@@ -3775,7 +4123,7 @@
                 <w:rFonts w:ascii="Times New Roman" w:eastAsiaTheme="minorEastAsia" w:hAnsi="Times New Roman" w:cs="Times New Roman"/>
                 <w:noProof/>
                 <w:spacing w:val="1"/>
-                <w:lang w:val="en-US"/>
+                <w:lang w:val="es-UY" w:eastAsia="es-UY"/>
               </w:rPr>
               <mc:AlternateContent>
                 <mc:Choice Requires="wps">
@@ -3836,7 +4184,7 @@
                     </wp:anchor>
                   </w:drawing>
                 </mc:Choice>
-                <mc:Fallback xmlns:cx="http://schemas.microsoft.com/office/drawing/2014/chartex" xmlns:cx1="http://schemas.microsoft.com/office/drawing/2015/9/8/chartex" xmlns:cx2="http://schemas.microsoft.com/office/drawing/2015/10/21/chartex" xmlns:cx3="http://schemas.microsoft.com/office/drawing/2016/5/9/chartex" xmlns:cx4="http://schemas.microsoft.com/office/drawing/2016/5/10/chartex" xmlns:cx5="http://schemas.microsoft.com/office/drawing/2016/5/11/chartex" xmlns:cx6="http://schemas.microsoft.com/office/drawing/2016/5/12/chartex" xmlns:cx7="http://schemas.microsoft.com/office/drawing/2016/5/13/chartex" xmlns:cx8="http://schemas.microsoft.com/office/drawing/2016/5/14/chartex" xmlns:w16se="http://schemas.microsoft.com/office/word/2015/wordml/symex">
+                <mc:Fallback xmlns:cx1="http://schemas.microsoft.com/office/drawing/2015/9/8/chartex" xmlns:cx2="http://schemas.microsoft.com/office/drawing/2015/10/21/chartex" xmlns:cx3="http://schemas.microsoft.com/office/drawing/2016/5/9/chartex" xmlns:cx4="http://schemas.microsoft.com/office/drawing/2016/5/10/chartex" xmlns:cx5="http://schemas.microsoft.com/office/drawing/2016/5/11/chartex" xmlns:cx6="http://schemas.microsoft.com/office/drawing/2016/5/12/chartex" xmlns:cx7="http://schemas.microsoft.com/office/drawing/2016/5/13/chartex" xmlns:cx8="http://schemas.microsoft.com/office/drawing/2016/5/14/chartex">
                   <w:pict>
                     <v:rect w14:anchorId="6DE7E5E0" id="Rectangle 6" o:spid="_x0000_s1026" style="position:absolute;margin-left:0;margin-top:0;width:3.5pt;height:20.75pt;z-index:-251646976;visibility:visible;mso-wrap-style:square;mso-width-percent:0;mso-height-percent:0;mso-wrap-distance-left:9pt;mso-wrap-distance-top:0;mso-wrap-distance-right:9pt;mso-wrap-distance-bottom:0;mso-position-horizontal:absolute;mso-position-horizontal-relative:page;mso-position-vertical:absolute;mso-position-vertical-relative:page;mso-width-percent:0;mso-height-percent:0;mso-width-relative:page;mso-height-relative:page;v-text-anchor:top" o:gfxdata="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" fillcolor="#c5d9f0" strokecolor="#c5d9f0" strokeweight="0">
                       <w10:wrap anchorx="page" anchory="page"/>
@@ -6424,7 +6772,7 @@
     </w:tbl>
     <w:p>
       <w:pPr>
-        <w:pStyle w:val="Heading2"/>
+        <w:pStyle w:val="Ttulo2"/>
         <w:rPr>
           <w:rFonts w:eastAsiaTheme="minorEastAsia"/>
           <w:lang w:val="en-US"/>
@@ -6529,25 +6877,14 @@
           <w:lang w:val="es-UY"/>
         </w:rPr>
       </w:pPr>
-      <w:proofErr w:type="gramStart"/>
-      <w:r>
-        <w:rPr>
-          <w:rFonts w:ascii="Times New Roman" w:eastAsiaTheme="minorEastAsia" w:hAnsi="Times New Roman" w:cs="Times New Roman"/>
-          <w:strike/>
-          <w:spacing w:val="1"/>
-          <w:lang w:val="es-UY"/>
-        </w:rPr>
-        <w:t>representar</w:t>
-      </w:r>
-      <w:proofErr w:type="gramEnd"/>
-      <w:r>
-        <w:rPr>
-          <w:rFonts w:ascii="Times New Roman" w:eastAsiaTheme="minorEastAsia" w:hAnsi="Times New Roman" w:cs="Times New Roman"/>
-          <w:strike/>
-          <w:spacing w:val="1"/>
-          <w:lang w:val="es-UY"/>
-        </w:rPr>
-        <w:t xml:space="preserve"> algún riesgo para el desarrollo del proyecto:</w:t>
+      <w:r>
+        <w:rPr>
+          <w:rFonts w:ascii="Times New Roman" w:eastAsiaTheme="minorEastAsia" w:hAnsi="Times New Roman" w:cs="Times New Roman"/>
+          <w:strike/>
+          <w:spacing w:val="1"/>
+          <w:lang w:val="es-UY"/>
+        </w:rPr>
+        <w:t>representar algún riesgo para el desarrollo del proyecto:</w:t>
       </w:r>
     </w:p>
     <w:p>
@@ -6585,7 +6922,7 @@
           <w:strike/>
           <w:noProof/>
           <w:spacing w:val="1"/>
-          <w:lang w:val="en-US"/>
+          <w:lang w:val="es-UY" w:eastAsia="es-UY"/>
         </w:rPr>
         <mc:AlternateContent>
           <mc:Choice Requires="wps">
@@ -6646,7 +6983,7 @@
               </wp:anchor>
             </w:drawing>
           </mc:Choice>
-          <mc:Fallback xmlns:cx="http://schemas.microsoft.com/office/drawing/2014/chartex" xmlns:cx1="http://schemas.microsoft.com/office/drawing/2015/9/8/chartex" xmlns:cx2="http://schemas.microsoft.com/office/drawing/2015/10/21/chartex" xmlns:cx3="http://schemas.microsoft.com/office/drawing/2016/5/9/chartex" xmlns:cx4="http://schemas.microsoft.com/office/drawing/2016/5/10/chartex" xmlns:cx5="http://schemas.microsoft.com/office/drawing/2016/5/11/chartex" xmlns:cx6="http://schemas.microsoft.com/office/drawing/2016/5/12/chartex" xmlns:cx7="http://schemas.microsoft.com/office/drawing/2016/5/13/chartex" xmlns:cx8="http://schemas.microsoft.com/office/drawing/2016/5/14/chartex" xmlns:w16se="http://schemas.microsoft.com/office/word/2015/wordml/symex">
+          <mc:Fallback xmlns:cx1="http://schemas.microsoft.com/office/drawing/2015/9/8/chartex" xmlns:cx2="http://schemas.microsoft.com/office/drawing/2015/10/21/chartex" xmlns:cx3="http://schemas.microsoft.com/office/drawing/2016/5/9/chartex" xmlns:cx4="http://schemas.microsoft.com/office/drawing/2016/5/10/chartex" xmlns:cx5="http://schemas.microsoft.com/office/drawing/2016/5/11/chartex" xmlns:cx6="http://schemas.microsoft.com/office/drawing/2016/5/12/chartex" xmlns:cx7="http://schemas.microsoft.com/office/drawing/2016/5/13/chartex" xmlns:cx8="http://schemas.microsoft.com/office/drawing/2016/5/14/chartex">
             <w:pict>
               <v:rect w14:anchorId="4CC0979B" id="Rectangle 5" o:spid="_x0000_s1026" style="position:absolute;margin-left:74.4pt;margin-top:189.4pt;width:27.85pt;height:20.75pt;z-index:-251654144;visibility:visible;mso-wrap-style:square;mso-width-percent:0;mso-height-percent:0;mso-wrap-distance-left:9pt;mso-wrap-distance-top:0;mso-wrap-distance-right:9pt;mso-wrap-distance-bottom:0;mso-position-horizontal:absolute;mso-position-horizontal-relative:page;mso-position-vertical:absolute;mso-position-vertical-relative:page;mso-width-percent:0;mso-height-percent:0;mso-width-relative:page;mso-height-relative:page;v-text-anchor:top" o:gfxdata="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" o:allowincell="f" fillcolor="#c5d9f0" strokecolor="#c5d9f0" strokeweight="0">
                 <w10:wrap anchorx="page" anchory="page"/>
@@ -6661,7 +6998,7 @@
           <w:strike/>
           <w:noProof/>
           <w:spacing w:val="1"/>
-          <w:lang w:val="en-US"/>
+          <w:lang w:val="es-UY" w:eastAsia="es-UY"/>
         </w:rPr>
         <mc:AlternateContent>
           <mc:Choice Requires="wps">
@@ -6722,7 +7059,7 @@
               </wp:anchor>
             </w:drawing>
           </mc:Choice>
-          <mc:Fallback xmlns:cx="http://schemas.microsoft.com/office/drawing/2014/chartex" xmlns:cx1="http://schemas.microsoft.com/office/drawing/2015/9/8/chartex" xmlns:cx2="http://schemas.microsoft.com/office/drawing/2015/10/21/chartex" xmlns:cx3="http://schemas.microsoft.com/office/drawing/2016/5/9/chartex" xmlns:cx4="http://schemas.microsoft.com/office/drawing/2016/5/10/chartex" xmlns:cx5="http://schemas.microsoft.com/office/drawing/2016/5/11/chartex" xmlns:cx6="http://schemas.microsoft.com/office/drawing/2016/5/12/chartex" xmlns:cx7="http://schemas.microsoft.com/office/drawing/2016/5/13/chartex" xmlns:cx8="http://schemas.microsoft.com/office/drawing/2016/5/14/chartex" xmlns:w16se="http://schemas.microsoft.com/office/word/2015/wordml/symex">
+          <mc:Fallback xmlns:cx1="http://schemas.microsoft.com/office/drawing/2015/9/8/chartex" xmlns:cx2="http://schemas.microsoft.com/office/drawing/2015/10/21/chartex" xmlns:cx3="http://schemas.microsoft.com/office/drawing/2016/5/9/chartex" xmlns:cx4="http://schemas.microsoft.com/office/drawing/2016/5/10/chartex" xmlns:cx5="http://schemas.microsoft.com/office/drawing/2016/5/11/chartex" xmlns:cx6="http://schemas.microsoft.com/office/drawing/2016/5/12/chartex" xmlns:cx7="http://schemas.microsoft.com/office/drawing/2016/5/13/chartex" xmlns:cx8="http://schemas.microsoft.com/office/drawing/2016/5/14/chartex">
             <w:pict>
               <v:rect w14:anchorId="1197DBC0" id="Rectangle 4" o:spid="_x0000_s1026" style="position:absolute;margin-left:109.35pt;margin-top:189.4pt;width:201.15pt;height:20.75pt;z-index:-251651072;visibility:visible;mso-wrap-style:square;mso-width-percent:0;mso-height-percent:0;mso-wrap-distance-left:9pt;mso-wrap-distance-top:0;mso-wrap-distance-right:9pt;mso-wrap-distance-bottom:0;mso-position-horizontal:absolute;mso-position-horizontal-relative:page;mso-position-vertical:absolute;mso-position-vertical-relative:page;mso-width-percent:0;mso-height-percent:0;mso-width-relative:page;mso-height-relative:page;v-text-anchor:top" o:gfxdata="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" o:allowincell="f" fillcolor="#c5d9f0" strokecolor="#c5d9f0" strokeweight="0">
                 <w10:wrap anchorx="page" anchory="page"/>
@@ -6737,7 +7074,7 @@
           <w:strike/>
           <w:noProof/>
           <w:spacing w:val="1"/>
-          <w:lang w:val="en-US"/>
+          <w:lang w:val="es-UY" w:eastAsia="es-UY"/>
         </w:rPr>
         <mc:AlternateContent>
           <mc:Choice Requires="wps">
@@ -6798,7 +7135,7 @@
               </wp:anchor>
             </w:drawing>
           </mc:Choice>
-          <mc:Fallback xmlns:cx="http://schemas.microsoft.com/office/drawing/2014/chartex" xmlns:cx1="http://schemas.microsoft.com/office/drawing/2015/9/8/chartex" xmlns:cx2="http://schemas.microsoft.com/office/drawing/2015/10/21/chartex" xmlns:cx3="http://schemas.microsoft.com/office/drawing/2016/5/9/chartex" xmlns:cx4="http://schemas.microsoft.com/office/drawing/2016/5/10/chartex" xmlns:cx5="http://schemas.microsoft.com/office/drawing/2016/5/11/chartex" xmlns:cx6="http://schemas.microsoft.com/office/drawing/2016/5/12/chartex" xmlns:cx7="http://schemas.microsoft.com/office/drawing/2016/5/13/chartex" xmlns:cx8="http://schemas.microsoft.com/office/drawing/2016/5/14/chartex" xmlns:w16se="http://schemas.microsoft.com/office/word/2015/wordml/symex">
+          <mc:Fallback xmlns:cx1="http://schemas.microsoft.com/office/drawing/2015/9/8/chartex" xmlns:cx2="http://schemas.microsoft.com/office/drawing/2015/10/21/chartex" xmlns:cx3="http://schemas.microsoft.com/office/drawing/2016/5/9/chartex" xmlns:cx4="http://schemas.microsoft.com/office/drawing/2016/5/10/chartex" xmlns:cx5="http://schemas.microsoft.com/office/drawing/2016/5/11/chartex" xmlns:cx6="http://schemas.microsoft.com/office/drawing/2016/5/12/chartex" xmlns:cx7="http://schemas.microsoft.com/office/drawing/2016/5/13/chartex" xmlns:cx8="http://schemas.microsoft.com/office/drawing/2016/5/14/chartex">
             <w:pict>
               <v:rect w14:anchorId="5B21A14F" id="Rectangle 3" o:spid="_x0000_s1026" style="position:absolute;margin-left:317.45pt;margin-top:189.4pt;width:70.8pt;height:20.75pt;z-index:-251648000;visibility:visible;mso-wrap-style:square;mso-width-percent:0;mso-height-percent:0;mso-wrap-distance-left:9pt;mso-wrap-distance-top:0;mso-wrap-distance-right:9pt;mso-wrap-distance-bottom:0;mso-position-horizontal:absolute;mso-position-horizontal-relative:page;mso-position-vertical:absolute;mso-position-vertical-relative:page;mso-width-percent:0;mso-height-percent:0;mso-width-relative:page;mso-height-relative:page;v-text-anchor:top" o:gfxdata="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" o:allowincell="f" fillcolor="#c5d9f0" strokecolor="#c5d9f0" strokeweight="0">
                 <w10:wrap anchorx="page" anchory="page"/>
@@ -6813,7 +7150,7 @@
           <w:strike/>
           <w:noProof/>
           <w:spacing w:val="1"/>
-          <w:lang w:val="en-US"/>
+          <w:lang w:val="es-UY" w:eastAsia="es-UY"/>
         </w:rPr>
         <mc:AlternateContent>
           <mc:Choice Requires="wps">
@@ -6874,7 +7211,7 @@
               </wp:anchor>
             </w:drawing>
           </mc:Choice>
-          <mc:Fallback xmlns:cx="http://schemas.microsoft.com/office/drawing/2014/chartex" xmlns:cx1="http://schemas.microsoft.com/office/drawing/2015/9/8/chartex" xmlns:cx2="http://schemas.microsoft.com/office/drawing/2015/10/21/chartex" xmlns:cx3="http://schemas.microsoft.com/office/drawing/2016/5/9/chartex" xmlns:cx4="http://schemas.microsoft.com/office/drawing/2016/5/10/chartex" xmlns:cx5="http://schemas.microsoft.com/office/drawing/2016/5/11/chartex" xmlns:cx6="http://schemas.microsoft.com/office/drawing/2016/5/12/chartex" xmlns:cx7="http://schemas.microsoft.com/office/drawing/2016/5/13/chartex" xmlns:cx8="http://schemas.microsoft.com/office/drawing/2016/5/14/chartex" xmlns:w16se="http://schemas.microsoft.com/office/word/2015/wordml/symex">
+          <mc:Fallback xmlns:cx1="http://schemas.microsoft.com/office/drawing/2015/9/8/chartex" xmlns:cx2="http://schemas.microsoft.com/office/drawing/2015/10/21/chartex" xmlns:cx3="http://schemas.microsoft.com/office/drawing/2016/5/9/chartex" xmlns:cx4="http://schemas.microsoft.com/office/drawing/2016/5/10/chartex" xmlns:cx5="http://schemas.microsoft.com/office/drawing/2016/5/11/chartex" xmlns:cx6="http://schemas.microsoft.com/office/drawing/2016/5/12/chartex" xmlns:cx7="http://schemas.microsoft.com/office/drawing/2016/5/13/chartex" xmlns:cx8="http://schemas.microsoft.com/office/drawing/2016/5/14/chartex">
             <w:pict>
               <v:rect w14:anchorId="5222D2D5" id="Rectangle 2" o:spid="_x0000_s1026" style="position:absolute;margin-left:395.25pt;margin-top:189.4pt;width:48.95pt;height:20.75pt;z-index:-251645952;visibility:visible;mso-wrap-style:square;mso-width-percent:0;mso-height-percent:0;mso-wrap-distance-left:9pt;mso-wrap-distance-top:0;mso-wrap-distance-right:9pt;mso-wrap-distance-bottom:0;mso-position-horizontal:absolute;mso-position-horizontal-relative:page;mso-position-vertical:absolute;mso-position-vertical-relative:page;mso-width-percent:0;mso-height-percent:0;mso-width-relative:page;mso-height-relative:page;v-text-anchor:top" o:gfxdata="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" o:allowincell="f" fillcolor="#c5d9f0" strokecolor="#c5d9f0" strokeweight="0">
                 <w10:wrap anchorx="page" anchory="page"/>
@@ -6889,7 +7226,7 @@
           <w:strike/>
           <w:noProof/>
           <w:spacing w:val="1"/>
-          <w:lang w:val="en-US"/>
+          <w:lang w:val="es-UY" w:eastAsia="es-UY"/>
         </w:rPr>
         <mc:AlternateContent>
           <mc:Choice Requires="wps">
@@ -6950,7 +7287,7 @@
               </wp:anchor>
             </w:drawing>
           </mc:Choice>
-          <mc:Fallback xmlns:cx="http://schemas.microsoft.com/office/drawing/2014/chartex" xmlns:cx1="http://schemas.microsoft.com/office/drawing/2015/9/8/chartex" xmlns:cx2="http://schemas.microsoft.com/office/drawing/2015/10/21/chartex" xmlns:cx3="http://schemas.microsoft.com/office/drawing/2016/5/9/chartex" xmlns:cx4="http://schemas.microsoft.com/office/drawing/2016/5/10/chartex" xmlns:cx5="http://schemas.microsoft.com/office/drawing/2016/5/11/chartex" xmlns:cx6="http://schemas.microsoft.com/office/drawing/2016/5/12/chartex" xmlns:cx7="http://schemas.microsoft.com/office/drawing/2016/5/13/chartex" xmlns:cx8="http://schemas.microsoft.com/office/drawing/2016/5/14/chartex" xmlns:w16se="http://schemas.microsoft.com/office/word/2015/wordml/symex">
+          <mc:Fallback xmlns:cx1="http://schemas.microsoft.com/office/drawing/2015/9/8/chartex" xmlns:cx2="http://schemas.microsoft.com/office/drawing/2015/10/21/chartex" xmlns:cx3="http://schemas.microsoft.com/office/drawing/2016/5/9/chartex" xmlns:cx4="http://schemas.microsoft.com/office/drawing/2016/5/10/chartex" xmlns:cx5="http://schemas.microsoft.com/office/drawing/2016/5/11/chartex" xmlns:cx6="http://schemas.microsoft.com/office/drawing/2016/5/12/chartex" xmlns:cx7="http://schemas.microsoft.com/office/drawing/2016/5/13/chartex" xmlns:cx8="http://schemas.microsoft.com/office/drawing/2016/5/14/chartex">
             <w:pict>
               <v:rect w14:anchorId="47CB5B94" id="Rectangle 1" o:spid="_x0000_s1026" style="position:absolute;margin-left:451.25pt;margin-top:189.4pt;width:58.6pt;height:20.75pt;z-index:-251644928;visibility:visible;mso-wrap-style:square;mso-width-percent:0;mso-height-percent:0;mso-wrap-distance-left:9pt;mso-wrap-distance-top:0;mso-wrap-distance-right:9pt;mso-wrap-distance-bottom:0;mso-position-horizontal:absolute;mso-position-horizontal-relative:page;mso-position-vertical:absolute;mso-position-vertical-relative:page;mso-width-percent:0;mso-height-percent:0;mso-width-relative:page;mso-height-relative:page;v-text-anchor:top" o:gfxdata="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" o:allowincell="f" fillcolor="#c5d9f0" strokecolor="#c5d9f0" strokeweight="0">
                 <w10:wrap anchorx="page" anchory="page"/>
@@ -7392,7 +7729,7 @@
     </w:p>
     <w:p>
       <w:pPr>
-        <w:pStyle w:val="Heading2"/>
+        <w:pStyle w:val="Ttulo2"/>
         <w:rPr>
           <w:rFonts w:eastAsiaTheme="minorEastAsia"/>
           <w:lang w:val="es-UY"/>
@@ -7465,27 +7802,7 @@
           <w:spacing w:val="1"/>
           <w:lang w:val="es-UY"/>
         </w:rPr>
-        <w:t>(</w:t>
-      </w:r>
-      <w:proofErr w:type="gramStart"/>
-      <w:r>
-        <w:rPr>
-          <w:rFonts w:ascii="Times New Roman" w:eastAsiaTheme="minorEastAsia" w:hAnsi="Times New Roman" w:cs="Times New Roman"/>
-          <w:strike/>
-          <w:spacing w:val="1"/>
-          <w:lang w:val="es-UY"/>
-        </w:rPr>
-        <w:t>laberintos</w:t>
-      </w:r>
-      <w:proofErr w:type="gramEnd"/>
-      <w:r>
-        <w:rPr>
-          <w:rFonts w:ascii="Times New Roman" w:eastAsiaTheme="minorEastAsia" w:hAnsi="Times New Roman" w:cs="Times New Roman"/>
-          <w:strike/>
-          <w:spacing w:val="1"/>
-          <w:lang w:val="es-UY"/>
-        </w:rPr>
-        <w:t>, naves) y los vincula con una metodología de aprendizaje para la lectura.</w:t>
+        <w:t>(laberintos, naves) y los vincula con una metodología de aprendizaje para la lectura.</w:t>
       </w:r>
     </w:p>
     <w:p>
@@ -7556,95 +7873,62 @@
           <w:lang w:val="es-UY"/>
         </w:rPr>
       </w:pPr>
-      <w:proofErr w:type="gramStart"/>
-      <w:r>
-        <w:rPr>
-          <w:rFonts w:ascii="Times New Roman" w:eastAsiaTheme="minorEastAsia" w:hAnsi="Times New Roman" w:cs="Times New Roman"/>
-          <w:strike/>
-          <w:spacing w:val="1"/>
-          <w:lang w:val="es-UY"/>
-        </w:rPr>
-        <w:t>los</w:t>
-      </w:r>
-      <w:proofErr w:type="gramEnd"/>
-      <w:r>
-        <w:rPr>
-          <w:rFonts w:ascii="Times New Roman" w:eastAsiaTheme="minorEastAsia" w:hAnsi="Times New Roman" w:cs="Times New Roman"/>
-          <w:strike/>
-          <w:spacing w:val="1"/>
-          <w:lang w:val="es-UY"/>
-        </w:rPr>
-        <w:t xml:space="preserve"> juegos tradicionales ya existentes con metodologías de lectura globales. Como toda</w:t>
-      </w:r>
-    </w:p>
-    <w:p>
-      <w:pPr>
-        <w:tabs>
-          <w:tab w:val="left" w:pos="570"/>
-        </w:tabs>
-        <w:spacing w:before="173" w:after="0" w:line="240" w:lineRule="exact"/>
-        <w:jc w:val="both"/>
-        <w:rPr>
-          <w:rFonts w:ascii="Times New Roman" w:eastAsiaTheme="minorEastAsia" w:hAnsi="Times New Roman" w:cs="Times New Roman"/>
-          <w:strike/>
-          <w:spacing w:val="1"/>
-          <w:lang w:val="es-UY"/>
-        </w:rPr>
-      </w:pPr>
-      <w:proofErr w:type="gramStart"/>
-      <w:r>
-        <w:rPr>
-          <w:rFonts w:ascii="Times New Roman" w:eastAsiaTheme="minorEastAsia" w:hAnsi="Times New Roman" w:cs="Times New Roman"/>
-          <w:strike/>
-          <w:spacing w:val="1"/>
-          <w:lang w:val="es-UY"/>
-        </w:rPr>
-        <w:t>innovación</w:t>
-      </w:r>
-      <w:proofErr w:type="gramEnd"/>
-      <w:r>
-        <w:rPr>
-          <w:rFonts w:ascii="Times New Roman" w:eastAsiaTheme="minorEastAsia" w:hAnsi="Times New Roman" w:cs="Times New Roman"/>
-          <w:strike/>
-          <w:spacing w:val="1"/>
-          <w:lang w:val="es-UY"/>
-        </w:rPr>
-        <w:t xml:space="preserve"> estamos expuestos a los riesgos de fracaso que toda propuesta de este tipo tiene</w:t>
-      </w:r>
-    </w:p>
-    <w:p>
-      <w:pPr>
-        <w:tabs>
-          <w:tab w:val="left" w:pos="570"/>
-        </w:tabs>
-        <w:spacing w:before="173" w:after="0" w:line="240" w:lineRule="exact"/>
-        <w:jc w:val="both"/>
-        <w:rPr>
-          <w:rFonts w:ascii="Times New Roman" w:eastAsiaTheme="minorEastAsia" w:hAnsi="Times New Roman" w:cs="Times New Roman"/>
-          <w:strike/>
-          <w:spacing w:val="1"/>
-          <w:lang w:val="es-UY"/>
-        </w:rPr>
-      </w:pPr>
-      <w:proofErr w:type="gramStart"/>
-      <w:r>
-        <w:rPr>
-          <w:rFonts w:ascii="Times New Roman" w:eastAsiaTheme="minorEastAsia" w:hAnsi="Times New Roman" w:cs="Times New Roman"/>
-          <w:strike/>
-          <w:spacing w:val="1"/>
-          <w:lang w:val="es-UY"/>
-        </w:rPr>
-        <w:t>asociada</w:t>
-      </w:r>
-      <w:proofErr w:type="gramEnd"/>
-      <w:r>
-        <w:rPr>
-          <w:rFonts w:ascii="Times New Roman" w:eastAsiaTheme="minorEastAsia" w:hAnsi="Times New Roman" w:cs="Times New Roman"/>
-          <w:strike/>
-          <w:spacing w:val="1"/>
-          <w:lang w:val="es-UY"/>
-        </w:rPr>
-        <w:t>.</w:t>
+      <w:r>
+        <w:rPr>
+          <w:rFonts w:ascii="Times New Roman" w:eastAsiaTheme="minorEastAsia" w:hAnsi="Times New Roman" w:cs="Times New Roman"/>
+          <w:strike/>
+          <w:spacing w:val="1"/>
+          <w:lang w:val="es-UY"/>
+        </w:rPr>
+        <w:t>los juegos tradicionales ya existentes con metodologías de lectura globales. Como toda</w:t>
+      </w:r>
+    </w:p>
+    <w:p>
+      <w:pPr>
+        <w:tabs>
+          <w:tab w:val="left" w:pos="570"/>
+        </w:tabs>
+        <w:spacing w:before="173" w:after="0" w:line="240" w:lineRule="exact"/>
+        <w:jc w:val="both"/>
+        <w:rPr>
+          <w:rFonts w:ascii="Times New Roman" w:eastAsiaTheme="minorEastAsia" w:hAnsi="Times New Roman" w:cs="Times New Roman"/>
+          <w:strike/>
+          <w:spacing w:val="1"/>
+          <w:lang w:val="es-UY"/>
+        </w:rPr>
+      </w:pPr>
+      <w:r>
+        <w:rPr>
+          <w:rFonts w:ascii="Times New Roman" w:eastAsiaTheme="minorEastAsia" w:hAnsi="Times New Roman" w:cs="Times New Roman"/>
+          <w:strike/>
+          <w:spacing w:val="1"/>
+          <w:lang w:val="es-UY"/>
+        </w:rPr>
+        <w:t>innovación estamos expuestos a los riesgos de fracaso que toda propuesta de este tipo tiene</w:t>
+      </w:r>
+    </w:p>
+    <w:p>
+      <w:pPr>
+        <w:tabs>
+          <w:tab w:val="left" w:pos="570"/>
+        </w:tabs>
+        <w:spacing w:before="173" w:after="0" w:line="240" w:lineRule="exact"/>
+        <w:jc w:val="both"/>
+        <w:rPr>
+          <w:rFonts w:ascii="Times New Roman" w:eastAsiaTheme="minorEastAsia" w:hAnsi="Times New Roman" w:cs="Times New Roman"/>
+          <w:strike/>
+          <w:spacing w:val="1"/>
+          <w:lang w:val="es-UY"/>
+        </w:rPr>
+      </w:pPr>
+      <w:r>
+        <w:rPr>
+          <w:rFonts w:ascii="Times New Roman" w:eastAsiaTheme="minorEastAsia" w:hAnsi="Times New Roman" w:cs="Times New Roman"/>
+          <w:strike/>
+          <w:spacing w:val="1"/>
+          <w:lang w:val="es-UY"/>
+        </w:rPr>
+        <w:t>asociada.</w:t>
       </w:r>
     </w:p>
     <w:p>
@@ -7715,58 +7999,47 @@
           <w:lang w:val="es-UY"/>
         </w:rPr>
       </w:pPr>
-      <w:proofErr w:type="gramStart"/>
-      <w:r>
-        <w:rPr>
-          <w:rFonts w:ascii="Times New Roman" w:eastAsiaTheme="minorEastAsia" w:hAnsi="Times New Roman" w:cs="Times New Roman"/>
-          <w:strike/>
-          <w:spacing w:val="1"/>
-          <w:lang w:val="es-UY"/>
-        </w:rPr>
-        <w:t>proyecto</w:t>
-      </w:r>
-      <w:proofErr w:type="gramEnd"/>
-      <w:r>
-        <w:rPr>
-          <w:rFonts w:ascii="Times New Roman" w:eastAsiaTheme="minorEastAsia" w:hAnsi="Times New Roman" w:cs="Times New Roman"/>
-          <w:strike/>
-          <w:spacing w:val="1"/>
-          <w:lang w:val="es-UY"/>
-        </w:rPr>
-        <w:t>.</w:t>
-      </w:r>
-    </w:p>
-    <w:p>
-      <w:pPr>
-        <w:tabs>
-          <w:tab w:val="left" w:pos="570"/>
-        </w:tabs>
-        <w:spacing w:before="173" w:after="0" w:line="240" w:lineRule="exact"/>
-        <w:jc w:val="both"/>
-        <w:rPr>
-          <w:rFonts w:ascii="Times New Roman" w:eastAsiaTheme="minorEastAsia" w:hAnsi="Times New Roman" w:cs="Times New Roman"/>
-          <w:spacing w:val="1"/>
-          <w:lang w:val="es-UY"/>
-        </w:rPr>
-      </w:pPr>
-    </w:p>
-    <w:p>
-      <w:pPr>
-        <w:tabs>
-          <w:tab w:val="left" w:pos="570"/>
-        </w:tabs>
-        <w:spacing w:before="173" w:after="0" w:line="240" w:lineRule="exact"/>
-        <w:jc w:val="both"/>
-        <w:rPr>
-          <w:rFonts w:ascii="Times New Roman" w:eastAsiaTheme="minorEastAsia" w:hAnsi="Times New Roman" w:cs="Times New Roman"/>
-          <w:spacing w:val="1"/>
-          <w:lang w:val="es-UY"/>
-        </w:rPr>
-      </w:pPr>
-    </w:p>
-    <w:p>
-      <w:pPr>
-        <w:pStyle w:val="Heading2"/>
+      <w:r>
+        <w:rPr>
+          <w:rFonts w:ascii="Times New Roman" w:eastAsiaTheme="minorEastAsia" w:hAnsi="Times New Roman" w:cs="Times New Roman"/>
+          <w:strike/>
+          <w:spacing w:val="1"/>
+          <w:lang w:val="es-UY"/>
+        </w:rPr>
+        <w:t>proyecto.</w:t>
+      </w:r>
+    </w:p>
+    <w:p>
+      <w:pPr>
+        <w:tabs>
+          <w:tab w:val="left" w:pos="570"/>
+        </w:tabs>
+        <w:spacing w:before="173" w:after="0" w:line="240" w:lineRule="exact"/>
+        <w:jc w:val="both"/>
+        <w:rPr>
+          <w:rFonts w:ascii="Times New Roman" w:eastAsiaTheme="minorEastAsia" w:hAnsi="Times New Roman" w:cs="Times New Roman"/>
+          <w:spacing w:val="1"/>
+          <w:lang w:val="es-UY"/>
+        </w:rPr>
+      </w:pPr>
+    </w:p>
+    <w:p>
+      <w:pPr>
+        <w:tabs>
+          <w:tab w:val="left" w:pos="570"/>
+        </w:tabs>
+        <w:spacing w:before="173" w:after="0" w:line="240" w:lineRule="exact"/>
+        <w:jc w:val="both"/>
+        <w:rPr>
+          <w:rFonts w:ascii="Times New Roman" w:eastAsiaTheme="minorEastAsia" w:hAnsi="Times New Roman" w:cs="Times New Roman"/>
+          <w:spacing w:val="1"/>
+          <w:lang w:val="es-UY"/>
+        </w:rPr>
+      </w:pPr>
+    </w:p>
+    <w:p>
+      <w:pPr>
+        <w:pStyle w:val="Ttulo2"/>
         <w:rPr>
           <w:rFonts w:eastAsiaTheme="minorEastAsia"/>
           <w:lang w:val="es-UY"/>
@@ -7859,7 +8132,6 @@
         </w:rPr>
       </w:pPr>
       <w:hyperlink r:id="rId7" w:history="1">
-        <w:proofErr w:type="gramStart"/>
         <w:r>
           <w:rPr>
             <w:rFonts w:ascii="Times New Roman" w:eastAsiaTheme="minorEastAsia" w:hAnsi="Times New Roman" w:cs="Times New Roman"/>
@@ -7867,17 +8139,7 @@
             <w:spacing w:val="1"/>
             <w:lang w:val="en-US"/>
           </w:rPr>
-          <w:t>nexus-10-el-13-de-noviembre</w:t>
-        </w:r>
-        <w:proofErr w:type="gramEnd"/>
-        <w:r>
-          <w:rPr>
-            <w:rFonts w:ascii="Times New Roman" w:eastAsiaTheme="minorEastAsia" w:hAnsi="Times New Roman" w:cs="Times New Roman"/>
-            <w:strike/>
-            <w:spacing w:val="1"/>
-            <w:lang w:val="en-US"/>
-          </w:rPr>
-          <w:t>/</w:t>
+          <w:t>nexus-10-el-13-de-noviembre/</w:t>
         </w:r>
       </w:hyperlink>
     </w:p>
@@ -7928,8 +8190,121 @@
 </file>
 
 <file path=word/numbering.xml><?xml version="1.0" encoding="utf-8"?>
-<w:numbering xmlns:wpc="http://schemas.microsoft.com/office/word/2010/wordprocessingCanvas" xmlns:mc="http://schemas.openxmlformats.org/markup-compatibility/2006" xmlns:o="urn:schemas-microsoft-com:office:office" xmlns:r="http://schemas.openxmlformats.org/officeDocument/2006/relationships" xmlns:m="http://schemas.openxmlformats.org/officeDocument/2006/math" xmlns:v="urn:schemas-microsoft-com:vml" xmlns:wp14="http://schemas.microsoft.com/office/word/2010/wordprocessingDrawing" xmlns:wp="http://schemas.openxmlformats.org/drawingml/2006/wordprocessingDrawing" xmlns:w10="urn:schemas-microsoft-com:office:word" xmlns:w="http://schemas.openxmlformats.org/wordprocessingml/2006/main" xmlns:w14="http://schemas.microsoft.com/office/word/2010/wordml" xmlns:w15="http://schemas.microsoft.com/office/word/2012/wordml" xmlns:wpg="http://schemas.microsoft.com/office/word/2010/wordprocessingGroup" xmlns:wpi="http://schemas.microsoft.com/office/word/2010/wordprocessingInk" xmlns:wne="http://schemas.microsoft.com/office/word/2006/wordml" xmlns:wps="http://schemas.microsoft.com/office/word/2010/wordprocessingShape" mc:Ignorable="w14 w15 wp14">
+<w:numbering xmlns:wpc="http://schemas.microsoft.com/office/word/2010/wordprocessingCanvas" xmlns:cx="http://schemas.microsoft.com/office/drawing/2014/chartex" xmlns:mc="http://schemas.openxmlformats.org/markup-compatibility/2006" xmlns:o="urn:schemas-microsoft-com:office:office" xmlns:r="http://schemas.openxmlformats.org/officeDocument/2006/relationships" xmlns:m="http://schemas.openxmlformats.org/officeDocument/2006/math" xmlns:v="urn:schemas-microsoft-com:vml" xmlns:wp14="http://schemas.microsoft.com/office/word/2010/wordprocessingDrawing" xmlns:wp="http://schemas.openxmlformats.org/drawingml/2006/wordprocessingDrawing" xmlns:w10="urn:schemas-microsoft-com:office:word" xmlns:w="http://schemas.openxmlformats.org/wordprocessingml/2006/main" xmlns:w14="http://schemas.microsoft.com/office/word/2010/wordml" xmlns:w15="http://schemas.microsoft.com/office/word/2012/wordml" xmlns:w16se="http://schemas.microsoft.com/office/word/2015/wordml/symex" xmlns:wpg="http://schemas.microsoft.com/office/word/2010/wordprocessingGroup" xmlns:wpi="http://schemas.microsoft.com/office/word/2010/wordprocessingInk" xmlns:wne="http://schemas.microsoft.com/office/word/2006/wordml" xmlns:wps="http://schemas.microsoft.com/office/word/2010/wordprocessingShape" mc:Ignorable="w14 w15 w16se wp14">
   <w:abstractNum w:abstractNumId="0" w15:restartNumberingAfterBreak="0">
+    <w:nsid w:val="16353336"/>
+    <w:multiLevelType w:val="multilevel"/>
+    <w:tmpl w:val="CA860546"/>
+    <w:lvl w:ilvl="0">
+      <w:start w:val="1"/>
+      <w:numFmt w:val="decimal"/>
+      <w:lvlText w:val="%1."/>
+      <w:lvlJc w:val="left"/>
+      <w:pPr>
+        <w:tabs>
+          <w:tab w:val="num" w:pos="720"/>
+        </w:tabs>
+        <w:ind w:left="720" w:hanging="360"/>
+      </w:pPr>
+    </w:lvl>
+    <w:lvl w:ilvl="1">
+      <w:start w:val="1"/>
+      <w:numFmt w:val="decimal"/>
+      <w:lvlText w:val="%2."/>
+      <w:lvlJc w:val="left"/>
+      <w:pPr>
+        <w:tabs>
+          <w:tab w:val="num" w:pos="1440"/>
+        </w:tabs>
+        <w:ind w:left="1440" w:hanging="360"/>
+      </w:pPr>
+    </w:lvl>
+    <w:lvl w:ilvl="2">
+      <w:start w:val="1"/>
+      <w:numFmt w:val="decimal"/>
+      <w:lvlText w:val="%3."/>
+      <w:lvlJc w:val="left"/>
+      <w:pPr>
+        <w:tabs>
+          <w:tab w:val="num" w:pos="2160"/>
+        </w:tabs>
+        <w:ind w:left="2160" w:hanging="360"/>
+      </w:pPr>
+    </w:lvl>
+    <w:lvl w:ilvl="3" w:tentative="1">
+      <w:start w:val="1"/>
+      <w:numFmt w:val="decimal"/>
+      <w:lvlText w:val="%4."/>
+      <w:lvlJc w:val="left"/>
+      <w:pPr>
+        <w:tabs>
+          <w:tab w:val="num" w:pos="2880"/>
+        </w:tabs>
+        <w:ind w:left="2880" w:hanging="360"/>
+      </w:pPr>
+    </w:lvl>
+    <w:lvl w:ilvl="4" w:tentative="1">
+      <w:start w:val="1"/>
+      <w:numFmt w:val="decimal"/>
+      <w:lvlText w:val="%5."/>
+      <w:lvlJc w:val="left"/>
+      <w:pPr>
+        <w:tabs>
+          <w:tab w:val="num" w:pos="3600"/>
+        </w:tabs>
+        <w:ind w:left="3600" w:hanging="360"/>
+      </w:pPr>
+    </w:lvl>
+    <w:lvl w:ilvl="5" w:tentative="1">
+      <w:start w:val="1"/>
+      <w:numFmt w:val="decimal"/>
+      <w:lvlText w:val="%6."/>
+      <w:lvlJc w:val="left"/>
+      <w:pPr>
+        <w:tabs>
+          <w:tab w:val="num" w:pos="4320"/>
+        </w:tabs>
+        <w:ind w:left="4320" w:hanging="360"/>
+      </w:pPr>
+    </w:lvl>
+    <w:lvl w:ilvl="6" w:tentative="1">
+      <w:start w:val="1"/>
+      <w:numFmt w:val="decimal"/>
+      <w:lvlText w:val="%7."/>
+      <w:lvlJc w:val="left"/>
+      <w:pPr>
+        <w:tabs>
+          <w:tab w:val="num" w:pos="5040"/>
+        </w:tabs>
+        <w:ind w:left="5040" w:hanging="360"/>
+      </w:pPr>
+    </w:lvl>
+    <w:lvl w:ilvl="7" w:tentative="1">
+      <w:start w:val="1"/>
+      <w:numFmt w:val="decimal"/>
+      <w:lvlText w:val="%8."/>
+      <w:lvlJc w:val="left"/>
+      <w:pPr>
+        <w:tabs>
+          <w:tab w:val="num" w:pos="5760"/>
+        </w:tabs>
+        <w:ind w:left="5760" w:hanging="360"/>
+      </w:pPr>
+    </w:lvl>
+    <w:lvl w:ilvl="8" w:tentative="1">
+      <w:start w:val="1"/>
+      <w:numFmt w:val="decimal"/>
+      <w:lvlText w:val="%9."/>
+      <w:lvlJc w:val="left"/>
+      <w:pPr>
+        <w:tabs>
+          <w:tab w:val="num" w:pos="6480"/>
+        </w:tabs>
+        <w:ind w:left="6480" w:hanging="360"/>
+      </w:pPr>
+    </w:lvl>
+  </w:abstractNum>
+  <w:abstractNum w:abstractNumId="1" w15:restartNumberingAfterBreak="0">
     <w:nsid w:val="251E3523"/>
     <w:multiLevelType w:val="hybridMultilevel"/>
     <w:tmpl w:val="79DC626A"/>
@@ -8015,7 +8390,7 @@
       </w:pPr>
     </w:lvl>
   </w:abstractNum>
-  <w:abstractNum w:abstractNumId="1" w15:restartNumberingAfterBreak="0">
+  <w:abstractNum w:abstractNumId="2" w15:restartNumberingAfterBreak="0">
     <w:nsid w:val="2A361702"/>
     <w:multiLevelType w:val="hybridMultilevel"/>
     <w:tmpl w:val="508ECA32"/>
@@ -8128,17 +8503,173 @@
       </w:rPr>
     </w:lvl>
   </w:abstractNum>
+  <w:abstractNum w:abstractNumId="3" w15:restartNumberingAfterBreak="0">
+    <w:nsid w:val="37BB428F"/>
+    <w:multiLevelType w:val="multilevel"/>
+    <w:tmpl w:val="7A081510"/>
+    <w:lvl w:ilvl="0">
+      <w:start w:val="1"/>
+      <w:numFmt w:val="decimal"/>
+      <w:lvlText w:val="%1."/>
+      <w:lvlJc w:val="left"/>
+      <w:pPr>
+        <w:tabs>
+          <w:tab w:val="num" w:pos="720"/>
+        </w:tabs>
+        <w:ind w:left="720" w:hanging="360"/>
+      </w:pPr>
+    </w:lvl>
+    <w:lvl w:ilvl="1">
+      <w:start w:val="1"/>
+      <w:numFmt w:val="decimal"/>
+      <w:lvlText w:val="%2."/>
+      <w:lvlJc w:val="left"/>
+      <w:pPr>
+        <w:tabs>
+          <w:tab w:val="num" w:pos="1440"/>
+        </w:tabs>
+        <w:ind w:left="1440" w:hanging="360"/>
+      </w:pPr>
+    </w:lvl>
+    <w:lvl w:ilvl="2" w:tentative="1">
+      <w:start w:val="1"/>
+      <w:numFmt w:val="decimal"/>
+      <w:lvlText w:val="%3."/>
+      <w:lvlJc w:val="left"/>
+      <w:pPr>
+        <w:tabs>
+          <w:tab w:val="num" w:pos="2160"/>
+        </w:tabs>
+        <w:ind w:left="2160" w:hanging="360"/>
+      </w:pPr>
+    </w:lvl>
+    <w:lvl w:ilvl="3" w:tentative="1">
+      <w:start w:val="1"/>
+      <w:numFmt w:val="decimal"/>
+      <w:lvlText w:val="%4."/>
+      <w:lvlJc w:val="left"/>
+      <w:pPr>
+        <w:tabs>
+          <w:tab w:val="num" w:pos="2880"/>
+        </w:tabs>
+        <w:ind w:left="2880" w:hanging="360"/>
+      </w:pPr>
+    </w:lvl>
+    <w:lvl w:ilvl="4" w:tentative="1">
+      <w:start w:val="1"/>
+      <w:numFmt w:val="decimal"/>
+      <w:lvlText w:val="%5."/>
+      <w:lvlJc w:val="left"/>
+      <w:pPr>
+        <w:tabs>
+          <w:tab w:val="num" w:pos="3600"/>
+        </w:tabs>
+        <w:ind w:left="3600" w:hanging="360"/>
+      </w:pPr>
+    </w:lvl>
+    <w:lvl w:ilvl="5" w:tentative="1">
+      <w:start w:val="1"/>
+      <w:numFmt w:val="decimal"/>
+      <w:lvlText w:val="%6."/>
+      <w:lvlJc w:val="left"/>
+      <w:pPr>
+        <w:tabs>
+          <w:tab w:val="num" w:pos="4320"/>
+        </w:tabs>
+        <w:ind w:left="4320" w:hanging="360"/>
+      </w:pPr>
+    </w:lvl>
+    <w:lvl w:ilvl="6" w:tentative="1">
+      <w:start w:val="1"/>
+      <w:numFmt w:val="decimal"/>
+      <w:lvlText w:val="%7."/>
+      <w:lvlJc w:val="left"/>
+      <w:pPr>
+        <w:tabs>
+          <w:tab w:val="num" w:pos="5040"/>
+        </w:tabs>
+        <w:ind w:left="5040" w:hanging="360"/>
+      </w:pPr>
+    </w:lvl>
+    <w:lvl w:ilvl="7" w:tentative="1">
+      <w:start w:val="1"/>
+      <w:numFmt w:val="decimal"/>
+      <w:lvlText w:val="%8."/>
+      <w:lvlJc w:val="left"/>
+      <w:pPr>
+        <w:tabs>
+          <w:tab w:val="num" w:pos="5760"/>
+        </w:tabs>
+        <w:ind w:left="5760" w:hanging="360"/>
+      </w:pPr>
+    </w:lvl>
+    <w:lvl w:ilvl="8" w:tentative="1">
+      <w:start w:val="1"/>
+      <w:numFmt w:val="decimal"/>
+      <w:lvlText w:val="%9."/>
+      <w:lvlJc w:val="left"/>
+      <w:pPr>
+        <w:tabs>
+          <w:tab w:val="num" w:pos="6480"/>
+        </w:tabs>
+        <w:ind w:left="6480" w:hanging="360"/>
+      </w:pPr>
+    </w:lvl>
+  </w:abstractNum>
   <w:num w:numId="1">
+    <w:abstractNumId w:val="1"/>
+  </w:num>
+  <w:num w:numId="2">
+    <w:abstractNumId w:val="2"/>
+  </w:num>
+  <w:num w:numId="3">
     <w:abstractNumId w:val="0"/>
   </w:num>
-  <w:num w:numId="2">
-    <w:abstractNumId w:val="1"/>
+  <w:num w:numId="4">
+    <w:abstractNumId w:val="0"/>
+    <w:lvlOverride w:ilvl="1">
+      <w:lvl w:ilvl="1">
+        <w:numFmt w:val="lowerLetter"/>
+        <w:lvlText w:val="%2."/>
+        <w:lvlJc w:val="left"/>
+      </w:lvl>
+    </w:lvlOverride>
+  </w:num>
+  <w:num w:numId="5">
+    <w:abstractNumId w:val="0"/>
+    <w:lvlOverride w:ilvl="1">
+      <w:lvl w:ilvl="1">
+        <w:numFmt w:val="lowerLetter"/>
+        <w:lvlText w:val="%2."/>
+        <w:lvlJc w:val="left"/>
+      </w:lvl>
+    </w:lvlOverride>
+    <w:lvlOverride w:ilvl="2">
+      <w:lvl w:ilvl="2">
+        <w:numFmt w:val="lowerRoman"/>
+        <w:lvlText w:val="%3."/>
+        <w:lvlJc w:val="right"/>
+      </w:lvl>
+    </w:lvlOverride>
+  </w:num>
+  <w:num w:numId="6">
+    <w:abstractNumId w:val="3"/>
+  </w:num>
+  <w:num w:numId="7">
+    <w:abstractNumId w:val="3"/>
+    <w:lvlOverride w:ilvl="1">
+      <w:lvl w:ilvl="1">
+        <w:numFmt w:val="lowerLetter"/>
+        <w:lvlText w:val="%2."/>
+        <w:lvlJc w:val="left"/>
+      </w:lvl>
+    </w:lvlOverride>
   </w:num>
 </w:numbering>
 </file>
 
 <file path=word/styles.xml><?xml version="1.0" encoding="utf-8"?>
-<w:styles xmlns:mc="http://schemas.openxmlformats.org/markup-compatibility/2006" xmlns:r="http://schemas.openxmlformats.org/officeDocument/2006/relationships" xmlns:w="http://schemas.openxmlformats.org/wordprocessingml/2006/main" xmlns:w14="http://schemas.microsoft.com/office/word/2010/wordml" xmlns:w15="http://schemas.microsoft.com/office/word/2012/wordml" mc:Ignorable="w14 w15">
+<w:styles xmlns:mc="http://schemas.openxmlformats.org/markup-compatibility/2006" xmlns:r="http://schemas.openxmlformats.org/officeDocument/2006/relationships" xmlns:w="http://schemas.openxmlformats.org/wordprocessingml/2006/main" xmlns:w14="http://schemas.microsoft.com/office/word/2010/wordml" xmlns:w15="http://schemas.microsoft.com/office/word/2012/wordml" xmlns:w16se="http://schemas.microsoft.com/office/word/2015/wordml/symex" mc:Ignorable="w14 w15 w16se">
   <w:docDefaults>
     <w:rPrDefault>
       <w:rPr>
@@ -8545,11 +9076,11 @@
       <w:lang w:val="de-DE"/>
     </w:rPr>
   </w:style>
-  <w:style w:type="paragraph" w:styleId="Heading1">
+  <w:style w:type="paragraph" w:styleId="Ttulo1">
     <w:name w:val="heading 1"/>
     <w:basedOn w:val="Normal"/>
     <w:next w:val="Normal"/>
-    <w:link w:val="Heading1Char"/>
+    <w:link w:val="Ttulo1Car"/>
     <w:uiPriority w:val="9"/>
     <w:qFormat/>
     <w:rsid w:val="00C200BA"/>
@@ -8566,11 +9097,11 @@
       <w:szCs w:val="32"/>
     </w:rPr>
   </w:style>
-  <w:style w:type="paragraph" w:styleId="Heading2">
+  <w:style w:type="paragraph" w:styleId="Ttulo2">
     <w:name w:val="heading 2"/>
     <w:basedOn w:val="Normal"/>
     <w:next w:val="Normal"/>
-    <w:link w:val="Heading2Char"/>
+    <w:link w:val="Ttulo2Car"/>
     <w:uiPriority w:val="9"/>
     <w:unhideWhenUsed/>
     <w:qFormat/>
@@ -8588,13 +9119,13 @@
       <w:szCs w:val="26"/>
     </w:rPr>
   </w:style>
-  <w:style w:type="character" w:default="1" w:styleId="DefaultParagraphFont">
+  <w:style w:type="character" w:default="1" w:styleId="Fuentedeprrafopredeter">
     <w:name w:val="Default Paragraph Font"/>
     <w:uiPriority w:val="1"/>
     <w:semiHidden/>
     <w:unhideWhenUsed/>
   </w:style>
-  <w:style w:type="table" w:default="1" w:styleId="TableNormal">
+  <w:style w:type="table" w:default="1" w:styleId="Tablanormal">
     <w:name w:val="Normal Table"/>
     <w:uiPriority w:val="99"/>
     <w:semiHidden/>
@@ -8609,13 +9140,13 @@
       </w:tblCellMar>
     </w:tblPr>
   </w:style>
-  <w:style w:type="numbering" w:default="1" w:styleId="NoList">
+  <w:style w:type="numbering" w:default="1" w:styleId="Sinlista">
     <w:name w:val="No List"/>
     <w:uiPriority w:val="99"/>
     <w:semiHidden/>
     <w:unhideWhenUsed/>
   </w:style>
-  <w:style w:type="paragraph" w:styleId="ListParagraph">
+  <w:style w:type="paragraph" w:styleId="Prrafodelista">
     <w:name w:val="List Paragraph"/>
     <w:basedOn w:val="Normal"/>
     <w:uiPriority w:val="34"/>
@@ -8626,10 +9157,10 @@
       <w:contextualSpacing/>
     </w:pPr>
   </w:style>
-  <w:style w:type="character" w:customStyle="1" w:styleId="Heading1Char">
-    <w:name w:val="Heading 1 Char"/>
-    <w:basedOn w:val="DefaultParagraphFont"/>
-    <w:link w:val="Heading1"/>
+  <w:style w:type="character" w:customStyle="1" w:styleId="Ttulo1Car">
+    <w:name w:val="Título 1 Car"/>
+    <w:basedOn w:val="Fuentedeprrafopredeter"/>
+    <w:link w:val="Ttulo1"/>
     <w:uiPriority w:val="9"/>
     <w:rsid w:val="00C200BA"/>
     <w:rPr>
@@ -8640,10 +9171,10 @@
       <w:lang w:val="de-DE"/>
     </w:rPr>
   </w:style>
-  <w:style w:type="character" w:customStyle="1" w:styleId="Heading2Char">
-    <w:name w:val="Heading 2 Char"/>
-    <w:basedOn w:val="DefaultParagraphFont"/>
-    <w:link w:val="Heading2"/>
+  <w:style w:type="character" w:customStyle="1" w:styleId="Ttulo2Car">
+    <w:name w:val="Título 2 Car"/>
+    <w:basedOn w:val="Fuentedeprrafopredeter"/>
+    <w:link w:val="Ttulo2"/>
     <w:uiPriority w:val="9"/>
     <w:rsid w:val="00C200BA"/>
     <w:rPr>
@@ -8652,6 +9183,36 @@
       <w:sz w:val="26"/>
       <w:szCs w:val="26"/>
       <w:lang w:val="de-DE"/>
+    </w:rPr>
+  </w:style>
+  <w:style w:type="paragraph" w:styleId="NormalWeb">
+    <w:name w:val="Normal (Web)"/>
+    <w:basedOn w:val="Normal"/>
+    <w:uiPriority w:val="99"/>
+    <w:unhideWhenUsed/>
+    <w:rsid w:val="008372B2"/>
+    <w:pPr>
+      <w:widowControl/>
+      <w:autoSpaceDE/>
+      <w:autoSpaceDN/>
+      <w:adjustRightInd/>
+      <w:spacing w:before="100" w:beforeAutospacing="1" w:after="100" w:afterAutospacing="1" w:line="240" w:lineRule="auto"/>
+    </w:pPr>
+    <w:rPr>
+      <w:rFonts w:ascii="Times New Roman" w:eastAsia="Times New Roman" w:hAnsi="Times New Roman" w:cs="Times New Roman"/>
+      <w:lang w:val="es-UY" w:eastAsia="es-UY"/>
+    </w:rPr>
+  </w:style>
+  <w:style w:type="character" w:styleId="Hipervnculo">
+    <w:name w:val="Hyperlink"/>
+    <w:basedOn w:val="Fuentedeprrafopredeter"/>
+    <w:uiPriority w:val="99"/>
+    <w:semiHidden/>
+    <w:unhideWhenUsed/>
+    <w:rsid w:val="008372B2"/>
+    <w:rPr>
+      <w:color w:val="0000FF"/>
+      <w:u w:val="single"/>
     </w:rPr>
   </w:style>
 </w:styles>
@@ -8957,7 +9518,7 @@
 </file>
 
 <file path=customXml/itemProps1.xml><?xml version="1.0" encoding="utf-8"?>
-<ds:datastoreItem xmlns:ds="http://schemas.openxmlformats.org/officeDocument/2006/customXml" ds:itemID="{D63DB6E0-A43C-4E1C-B26A-EF6C45A3BFEE}">
+<ds:datastoreItem xmlns:ds="http://schemas.openxmlformats.org/officeDocument/2006/customXml" ds:itemID="{E0F5EBC9-C63D-493C-8AB5-CA663DE5F269}">
   <ds:schemaRefs>
     <ds:schemaRef ds:uri="http://schemas.openxmlformats.org/officeDocument/2006/bibliography"/>
   </ds:schemaRefs>

</xml_diff>